<commit_message>
work on question 4 of java assignment
</commit_message>
<xml_diff>
--- a/Assessments/Intro To Java/ProgramminginJava-2013-14-SEM2-Assign1.docx
+++ b/Assessments/Intro To Java/ProgramminginJava-2013-14-SEM2-Assign1.docx
@@ -710,7 +710,7 @@
           <w:lang w:val="en-GB" w:eastAsia="zh-CN"/>
         </w:rPr>
         <w:pict>
-          <v:shape id="Text Box 4" o:spid="_x0000_s1027" type="#_x0000_t202" style="position:absolute;left:0;text-align:left;margin-left:1785.8pt;margin-top:11.6pt;width:492.05pt;height:102.75pt;z-index:251659264;visibility:visible;mso-position-horizontal:right;mso-position-horizontal-relative:margin" o:gfxdata="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">
+          <v:shape id="Text Box 4" o:spid="_x0000_s1027" type="#_x0000_t202" style="position:absolute;left:0;text-align:left;margin-left:2226.65pt;margin-top:11.6pt;width:492.05pt;height:102.75pt;z-index:251659264;visibility:visible;mso-position-horizontal:right;mso-position-horizontal-relative:margin" o:gfxdata="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">
             <v:textbox>
               <w:txbxContent>
                 <w:p>
@@ -2807,15 +2807,1719 @@
     </w:p>
     <w:p>
       <w:pPr>
+        <w:autoSpaceDE w:val="0"/>
+        <w:autoSpaceDN w:val="0"/>
+        <w:adjustRightInd w:val="0"/>
+        <w:rPr>
+          <w:rFonts w:ascii="Courier" w:eastAsiaTheme="minorHAnsi" w:hAnsi="Courier" w:cs="Consolas"/>
+          <w:sz w:val="20"/>
+          <w:lang w:val="en-GB"/>
+        </w:rPr>
+      </w:pPr>
+      <w:proofErr w:type="gramStart"/>
+      <w:r>
+        <w:rPr>
+          <w:rFonts w:ascii="Courier" w:eastAsiaTheme="minorHAnsi" w:hAnsi="Courier" w:cs="Consolas"/>
+          <w:b/>
+          <w:bCs/>
+          <w:color w:val="7F0055"/>
+          <w:sz w:val="20"/>
+          <w:lang w:val="en-GB"/>
+        </w:rPr>
+        <w:t>import</w:t>
+      </w:r>
+      <w:proofErr w:type="gramEnd"/>
+      <w:r>
+        <w:rPr>
+          <w:rFonts w:ascii="Courier" w:eastAsiaTheme="minorHAnsi" w:hAnsi="Courier" w:cs="Consolas"/>
+          <w:color w:val="000000"/>
+          <w:sz w:val="20"/>
+          <w:lang w:val="en-GB"/>
+        </w:rPr>
+        <w:t xml:space="preserve"> </w:t>
+      </w:r>
+      <w:proofErr w:type="spellStart"/>
+      <w:r>
+        <w:rPr>
+          <w:rFonts w:ascii="Courier" w:eastAsiaTheme="minorHAnsi" w:hAnsi="Courier" w:cs="Consolas"/>
+          <w:color w:val="000000"/>
+          <w:sz w:val="20"/>
+          <w:lang w:val="en-GB"/>
+        </w:rPr>
+        <w:t>java.util.Scanner</w:t>
+      </w:r>
+      <w:proofErr w:type="spellEnd"/>
+      <w:r>
+        <w:rPr>
+          <w:rFonts w:ascii="Courier" w:eastAsiaTheme="minorHAnsi" w:hAnsi="Courier" w:cs="Consolas"/>
+          <w:color w:val="000000"/>
+          <w:sz w:val="20"/>
+          <w:lang w:val="en-GB"/>
+        </w:rPr>
+        <w:t>;</w:t>
+      </w:r>
+    </w:p>
+    <w:p>
+      <w:pPr>
+        <w:autoSpaceDE w:val="0"/>
+        <w:autoSpaceDN w:val="0"/>
+        <w:adjustRightInd w:val="0"/>
+        <w:rPr>
+          <w:rFonts w:ascii="Courier" w:eastAsiaTheme="minorHAnsi" w:hAnsi="Courier" w:cs="Consolas"/>
+          <w:sz w:val="20"/>
+          <w:lang w:val="en-GB"/>
+        </w:rPr>
+      </w:pPr>
+    </w:p>
+    <w:p>
+      <w:pPr>
+        <w:autoSpaceDE w:val="0"/>
+        <w:autoSpaceDN w:val="0"/>
+        <w:adjustRightInd w:val="0"/>
+        <w:rPr>
+          <w:rFonts w:ascii="Courier" w:eastAsiaTheme="minorHAnsi" w:hAnsi="Courier" w:cs="Consolas"/>
+          <w:sz w:val="20"/>
+          <w:lang w:val="en-GB"/>
+        </w:rPr>
+      </w:pPr>
+      <w:proofErr w:type="gramStart"/>
+      <w:r>
+        <w:rPr>
+          <w:rFonts w:ascii="Courier" w:eastAsiaTheme="minorHAnsi" w:hAnsi="Courier" w:cs="Consolas"/>
+          <w:b/>
+          <w:bCs/>
+          <w:color w:val="7F0055"/>
+          <w:sz w:val="20"/>
+          <w:lang w:val="en-GB"/>
+        </w:rPr>
+        <w:t>public</w:t>
+      </w:r>
+      <w:proofErr w:type="gramEnd"/>
+      <w:r>
+        <w:rPr>
+          <w:rFonts w:ascii="Courier" w:eastAsiaTheme="minorHAnsi" w:hAnsi="Courier" w:cs="Consolas"/>
+          <w:color w:val="000000"/>
+          <w:sz w:val="20"/>
+          <w:lang w:val="en-GB"/>
+        </w:rPr>
+        <w:t xml:space="preserve"> </w:t>
+      </w:r>
+      <w:r>
+        <w:rPr>
+          <w:rFonts w:ascii="Courier" w:eastAsiaTheme="minorHAnsi" w:hAnsi="Courier" w:cs="Consolas"/>
+          <w:b/>
+          <w:bCs/>
+          <w:color w:val="7F0055"/>
+          <w:sz w:val="20"/>
+          <w:lang w:val="en-GB"/>
+        </w:rPr>
+        <w:t>class</w:t>
+      </w:r>
+      <w:r>
+        <w:rPr>
+          <w:rFonts w:ascii="Courier" w:eastAsiaTheme="minorHAnsi" w:hAnsi="Courier" w:cs="Consolas"/>
+          <w:color w:val="000000"/>
+          <w:sz w:val="20"/>
+          <w:lang w:val="en-GB"/>
+        </w:rPr>
+        <w:t xml:space="preserve"> </w:t>
+      </w:r>
+      <w:proofErr w:type="spellStart"/>
+      <w:r>
+        <w:rPr>
+          <w:rFonts w:ascii="Courier" w:eastAsiaTheme="minorHAnsi" w:hAnsi="Courier" w:cs="Consolas"/>
+          <w:color w:val="000000"/>
+          <w:sz w:val="20"/>
+          <w:lang w:val="en-GB"/>
+        </w:rPr>
+        <w:t>ThreeFloats</w:t>
+      </w:r>
+      <w:proofErr w:type="spellEnd"/>
+      <w:r>
+        <w:rPr>
+          <w:rFonts w:ascii="Courier" w:eastAsiaTheme="minorHAnsi" w:hAnsi="Courier" w:cs="Consolas"/>
+          <w:color w:val="000000"/>
+          <w:sz w:val="20"/>
+          <w:lang w:val="en-GB"/>
+        </w:rPr>
+        <w:t xml:space="preserve"> {</w:t>
+      </w:r>
+    </w:p>
+    <w:p>
+      <w:pPr>
+        <w:autoSpaceDE w:val="0"/>
+        <w:autoSpaceDN w:val="0"/>
+        <w:adjustRightInd w:val="0"/>
+        <w:rPr>
+          <w:rFonts w:ascii="Courier" w:eastAsiaTheme="minorHAnsi" w:hAnsi="Courier" w:cs="Consolas"/>
+          <w:sz w:val="20"/>
+          <w:lang w:val="en-GB"/>
+        </w:rPr>
+      </w:pPr>
+    </w:p>
+    <w:p>
+      <w:pPr>
+        <w:autoSpaceDE w:val="0"/>
+        <w:autoSpaceDN w:val="0"/>
+        <w:adjustRightInd w:val="0"/>
+        <w:rPr>
+          <w:rFonts w:ascii="Courier" w:eastAsiaTheme="minorHAnsi" w:hAnsi="Courier" w:cs="Consolas"/>
+          <w:sz w:val="20"/>
+          <w:lang w:val="en-GB"/>
+        </w:rPr>
+      </w:pPr>
+      <w:r>
+        <w:rPr>
+          <w:rFonts w:ascii="Courier" w:eastAsiaTheme="minorHAnsi" w:hAnsi="Courier" w:cs="Consolas"/>
+          <w:color w:val="000000"/>
+          <w:sz w:val="20"/>
+          <w:lang w:val="en-GB"/>
+        </w:rPr>
+        <w:tab/>
+      </w:r>
+      <w:proofErr w:type="gramStart"/>
+      <w:r>
+        <w:rPr>
+          <w:rFonts w:ascii="Courier" w:eastAsiaTheme="minorHAnsi" w:hAnsi="Courier" w:cs="Consolas"/>
+          <w:b/>
+          <w:bCs/>
+          <w:color w:val="7F0055"/>
+          <w:sz w:val="20"/>
+          <w:lang w:val="en-GB"/>
+        </w:rPr>
+        <w:t>public</w:t>
+      </w:r>
+      <w:proofErr w:type="gramEnd"/>
+      <w:r>
+        <w:rPr>
+          <w:rFonts w:ascii="Courier" w:eastAsiaTheme="minorHAnsi" w:hAnsi="Courier" w:cs="Consolas"/>
+          <w:color w:val="000000"/>
+          <w:sz w:val="20"/>
+          <w:lang w:val="en-GB"/>
+        </w:rPr>
+        <w:t xml:space="preserve"> </w:t>
+      </w:r>
+      <w:r>
+        <w:rPr>
+          <w:rFonts w:ascii="Courier" w:eastAsiaTheme="minorHAnsi" w:hAnsi="Courier" w:cs="Consolas"/>
+          <w:b/>
+          <w:bCs/>
+          <w:color w:val="7F0055"/>
+          <w:sz w:val="20"/>
+          <w:lang w:val="en-GB"/>
+        </w:rPr>
+        <w:t>static</w:t>
+      </w:r>
+      <w:r>
+        <w:rPr>
+          <w:rFonts w:ascii="Courier" w:eastAsiaTheme="minorHAnsi" w:hAnsi="Courier" w:cs="Consolas"/>
+          <w:color w:val="000000"/>
+          <w:sz w:val="20"/>
+          <w:lang w:val="en-GB"/>
+        </w:rPr>
+        <w:t xml:space="preserve"> </w:t>
+      </w:r>
+      <w:r>
+        <w:rPr>
+          <w:rFonts w:ascii="Courier" w:eastAsiaTheme="minorHAnsi" w:hAnsi="Courier" w:cs="Consolas"/>
+          <w:b/>
+          <w:bCs/>
+          <w:color w:val="7F0055"/>
+          <w:sz w:val="20"/>
+          <w:lang w:val="en-GB"/>
+        </w:rPr>
+        <w:t>void</w:t>
+      </w:r>
+      <w:r>
+        <w:rPr>
+          <w:rFonts w:ascii="Courier" w:eastAsiaTheme="minorHAnsi" w:hAnsi="Courier" w:cs="Consolas"/>
+          <w:color w:val="000000"/>
+          <w:sz w:val="20"/>
+          <w:lang w:val="en-GB"/>
+        </w:rPr>
+        <w:t xml:space="preserve"> main(String[] </w:t>
+      </w:r>
+      <w:proofErr w:type="spellStart"/>
+      <w:r>
+        <w:rPr>
+          <w:rFonts w:ascii="Courier" w:eastAsiaTheme="minorHAnsi" w:hAnsi="Courier" w:cs="Consolas"/>
+          <w:color w:val="000000"/>
+          <w:sz w:val="20"/>
+          <w:lang w:val="en-GB"/>
+        </w:rPr>
+        <w:t>args</w:t>
+      </w:r>
+      <w:proofErr w:type="spellEnd"/>
+      <w:r>
+        <w:rPr>
+          <w:rFonts w:ascii="Courier" w:eastAsiaTheme="minorHAnsi" w:hAnsi="Courier" w:cs="Consolas"/>
+          <w:color w:val="000000"/>
+          <w:sz w:val="20"/>
+          <w:lang w:val="en-GB"/>
+        </w:rPr>
+        <w:t>) {</w:t>
+      </w:r>
+    </w:p>
+    <w:p>
+      <w:pPr>
+        <w:autoSpaceDE w:val="0"/>
+        <w:autoSpaceDN w:val="0"/>
+        <w:adjustRightInd w:val="0"/>
+        <w:rPr>
+          <w:rFonts w:ascii="Courier" w:eastAsiaTheme="minorHAnsi" w:hAnsi="Courier" w:cs="Consolas"/>
+          <w:sz w:val="20"/>
+          <w:lang w:val="en-GB"/>
+        </w:rPr>
+      </w:pPr>
+      <w:r>
+        <w:rPr>
+          <w:rFonts w:ascii="Courier" w:eastAsiaTheme="minorHAnsi" w:hAnsi="Courier" w:cs="Consolas"/>
+          <w:color w:val="000000"/>
+          <w:sz w:val="20"/>
+          <w:lang w:val="en-GB"/>
+        </w:rPr>
+        <w:tab/>
+      </w:r>
+      <w:r>
+        <w:rPr>
+          <w:rFonts w:ascii="Courier" w:eastAsiaTheme="minorHAnsi" w:hAnsi="Courier" w:cs="Consolas"/>
+          <w:color w:val="000000"/>
+          <w:sz w:val="20"/>
+          <w:lang w:val="en-GB"/>
+        </w:rPr>
+        <w:tab/>
+        <w:t xml:space="preserve">Scanner input = </w:t>
+      </w:r>
+      <w:r>
+        <w:rPr>
+          <w:rFonts w:ascii="Courier" w:eastAsiaTheme="minorHAnsi" w:hAnsi="Courier" w:cs="Consolas"/>
+          <w:b/>
+          <w:bCs/>
+          <w:color w:val="7F0055"/>
+          <w:sz w:val="20"/>
+          <w:lang w:val="en-GB"/>
+        </w:rPr>
+        <w:t>new</w:t>
+      </w:r>
+      <w:r>
+        <w:rPr>
+          <w:rFonts w:ascii="Courier" w:eastAsiaTheme="minorHAnsi" w:hAnsi="Courier" w:cs="Consolas"/>
+          <w:color w:val="000000"/>
+          <w:sz w:val="20"/>
+          <w:lang w:val="en-GB"/>
+        </w:rPr>
+        <w:t xml:space="preserve"> </w:t>
+      </w:r>
+      <w:proofErr w:type="gramStart"/>
+      <w:r>
+        <w:rPr>
+          <w:rFonts w:ascii="Courier" w:eastAsiaTheme="minorHAnsi" w:hAnsi="Courier" w:cs="Consolas"/>
+          <w:color w:val="000000"/>
+          <w:sz w:val="20"/>
+          <w:lang w:val="en-GB"/>
+        </w:rPr>
+        <w:t>Scanner(</w:t>
+      </w:r>
+      <w:proofErr w:type="gramEnd"/>
+      <w:r>
+        <w:rPr>
+          <w:rFonts w:ascii="Courier" w:eastAsiaTheme="minorHAnsi" w:hAnsi="Courier" w:cs="Consolas"/>
+          <w:color w:val="000000"/>
+          <w:sz w:val="20"/>
+          <w:lang w:val="en-GB"/>
+        </w:rPr>
+        <w:t>System.</w:t>
+      </w:r>
+      <w:r>
+        <w:rPr>
+          <w:rFonts w:ascii="Courier" w:eastAsiaTheme="minorHAnsi" w:hAnsi="Courier" w:cs="Consolas"/>
+          <w:i/>
+          <w:iCs/>
+          <w:color w:val="0000C0"/>
+          <w:sz w:val="20"/>
+          <w:lang w:val="en-GB"/>
+        </w:rPr>
+        <w:t>in</w:t>
+      </w:r>
+      <w:r>
+        <w:rPr>
+          <w:rFonts w:ascii="Courier" w:eastAsiaTheme="minorHAnsi" w:hAnsi="Courier" w:cs="Consolas"/>
+          <w:color w:val="000000"/>
+          <w:sz w:val="20"/>
+          <w:lang w:val="en-GB"/>
+        </w:rPr>
+        <w:t>);</w:t>
+      </w:r>
+    </w:p>
+    <w:p>
+      <w:pPr>
+        <w:autoSpaceDE w:val="0"/>
+        <w:autoSpaceDN w:val="0"/>
+        <w:adjustRightInd w:val="0"/>
+        <w:rPr>
+          <w:rFonts w:ascii="Courier" w:eastAsiaTheme="minorHAnsi" w:hAnsi="Courier" w:cs="Consolas"/>
+          <w:sz w:val="20"/>
+          <w:lang w:val="en-GB"/>
+        </w:rPr>
+      </w:pPr>
+    </w:p>
+    <w:p>
+      <w:pPr>
+        <w:autoSpaceDE w:val="0"/>
+        <w:autoSpaceDN w:val="0"/>
+        <w:adjustRightInd w:val="0"/>
+        <w:rPr>
+          <w:rFonts w:ascii="Courier" w:eastAsiaTheme="minorHAnsi" w:hAnsi="Courier" w:cs="Consolas"/>
+          <w:sz w:val="20"/>
+          <w:lang w:val="en-GB"/>
+        </w:rPr>
+      </w:pPr>
+      <w:r>
+        <w:rPr>
+          <w:rFonts w:ascii="Courier" w:eastAsiaTheme="minorHAnsi" w:hAnsi="Courier" w:cs="Consolas"/>
+          <w:color w:val="000000"/>
+          <w:sz w:val="20"/>
+          <w:lang w:val="en-GB"/>
+        </w:rPr>
+        <w:tab/>
+      </w:r>
+      <w:r>
+        <w:rPr>
+          <w:rFonts w:ascii="Courier" w:eastAsiaTheme="minorHAnsi" w:hAnsi="Courier" w:cs="Consolas"/>
+          <w:color w:val="000000"/>
+          <w:sz w:val="20"/>
+          <w:lang w:val="en-GB"/>
+        </w:rPr>
+        <w:tab/>
+        <w:t xml:space="preserve">String </w:t>
+      </w:r>
+      <w:proofErr w:type="spellStart"/>
+      <w:r>
+        <w:rPr>
+          <w:rFonts w:ascii="Courier" w:eastAsiaTheme="minorHAnsi" w:hAnsi="Courier" w:cs="Consolas"/>
+          <w:color w:val="000000"/>
+          <w:sz w:val="20"/>
+          <w:lang w:val="en-GB"/>
+        </w:rPr>
+        <w:t>floats_as_string</w:t>
+      </w:r>
+      <w:proofErr w:type="spellEnd"/>
+      <w:r>
+        <w:rPr>
+          <w:rFonts w:ascii="Courier" w:eastAsiaTheme="minorHAnsi" w:hAnsi="Courier" w:cs="Consolas"/>
+          <w:color w:val="000000"/>
+          <w:sz w:val="20"/>
+          <w:lang w:val="en-GB"/>
+        </w:rPr>
+        <w:t xml:space="preserve"> = </w:t>
+      </w:r>
+      <w:r>
+        <w:rPr>
+          <w:rFonts w:ascii="Courier" w:eastAsiaTheme="minorHAnsi" w:hAnsi="Courier" w:cs="Consolas"/>
+          <w:color w:val="2A00FF"/>
+          <w:sz w:val="20"/>
+          <w:lang w:val="en-GB"/>
+        </w:rPr>
+        <w:t>""</w:t>
+      </w:r>
+      <w:r>
+        <w:rPr>
+          <w:rFonts w:ascii="Courier" w:eastAsiaTheme="minorHAnsi" w:hAnsi="Courier" w:cs="Consolas"/>
+          <w:color w:val="000000"/>
+          <w:sz w:val="20"/>
+          <w:lang w:val="en-GB"/>
+        </w:rPr>
+        <w:t>;</w:t>
+      </w:r>
+    </w:p>
+    <w:p>
+      <w:pPr>
+        <w:autoSpaceDE w:val="0"/>
+        <w:autoSpaceDN w:val="0"/>
+        <w:adjustRightInd w:val="0"/>
+        <w:rPr>
+          <w:rFonts w:ascii="Courier" w:eastAsiaTheme="minorHAnsi" w:hAnsi="Courier" w:cs="Consolas"/>
+          <w:sz w:val="20"/>
+          <w:lang w:val="en-GB"/>
+        </w:rPr>
+      </w:pPr>
+      <w:r>
+        <w:rPr>
+          <w:rFonts w:ascii="Courier" w:eastAsiaTheme="minorHAnsi" w:hAnsi="Courier" w:cs="Consolas"/>
+          <w:color w:val="000000"/>
+          <w:sz w:val="20"/>
+          <w:lang w:val="en-GB"/>
+        </w:rPr>
+        <w:tab/>
+      </w:r>
+      <w:r>
+        <w:rPr>
+          <w:rFonts w:ascii="Courier" w:eastAsiaTheme="minorHAnsi" w:hAnsi="Courier" w:cs="Consolas"/>
+          <w:color w:val="000000"/>
+          <w:sz w:val="20"/>
+          <w:lang w:val="en-GB"/>
+        </w:rPr>
+        <w:tab/>
+      </w:r>
+      <w:proofErr w:type="gramStart"/>
+      <w:r>
+        <w:rPr>
+          <w:rFonts w:ascii="Courier" w:eastAsiaTheme="minorHAnsi" w:hAnsi="Courier" w:cs="Consolas"/>
+          <w:b/>
+          <w:bCs/>
+          <w:color w:val="7F0055"/>
+          <w:sz w:val="20"/>
+          <w:lang w:val="en-GB"/>
+        </w:rPr>
+        <w:t>while</w:t>
+      </w:r>
+      <w:proofErr w:type="gramEnd"/>
+      <w:r>
+        <w:rPr>
+          <w:rFonts w:ascii="Courier" w:eastAsiaTheme="minorHAnsi" w:hAnsi="Courier" w:cs="Consolas"/>
+          <w:color w:val="000000"/>
+          <w:sz w:val="20"/>
+          <w:lang w:val="en-GB"/>
+        </w:rPr>
+        <w:t xml:space="preserve"> (</w:t>
+      </w:r>
+      <w:proofErr w:type="spellStart"/>
+      <w:r>
+        <w:rPr>
+          <w:rFonts w:ascii="Courier" w:eastAsiaTheme="minorHAnsi" w:hAnsi="Courier" w:cs="Consolas"/>
+          <w:color w:val="000000"/>
+          <w:sz w:val="20"/>
+          <w:lang w:val="en-GB"/>
+        </w:rPr>
+        <w:t>floats_as_string.length</w:t>
+      </w:r>
+      <w:proofErr w:type="spellEnd"/>
+      <w:r>
+        <w:rPr>
+          <w:rFonts w:ascii="Courier" w:eastAsiaTheme="minorHAnsi" w:hAnsi="Courier" w:cs="Consolas"/>
+          <w:color w:val="000000"/>
+          <w:sz w:val="20"/>
+          <w:lang w:val="en-GB"/>
+        </w:rPr>
+        <w:t>() &lt; 1) {</w:t>
+      </w:r>
+    </w:p>
+    <w:p>
+      <w:pPr>
+        <w:autoSpaceDE w:val="0"/>
+        <w:autoSpaceDN w:val="0"/>
+        <w:adjustRightInd w:val="0"/>
+        <w:rPr>
+          <w:rFonts w:ascii="Courier" w:eastAsiaTheme="minorHAnsi" w:hAnsi="Courier" w:cs="Consolas"/>
+          <w:sz w:val="20"/>
+          <w:lang w:val="en-GB"/>
+        </w:rPr>
+      </w:pPr>
+      <w:r>
+        <w:rPr>
+          <w:rFonts w:ascii="Courier" w:eastAsiaTheme="minorHAnsi" w:hAnsi="Courier" w:cs="Consolas"/>
+          <w:color w:val="000000"/>
+          <w:sz w:val="20"/>
+          <w:lang w:val="en-GB"/>
+        </w:rPr>
+        <w:tab/>
+      </w:r>
+      <w:r>
+        <w:rPr>
+          <w:rFonts w:ascii="Courier" w:eastAsiaTheme="minorHAnsi" w:hAnsi="Courier" w:cs="Consolas"/>
+          <w:color w:val="000000"/>
+          <w:sz w:val="20"/>
+          <w:lang w:val="en-GB"/>
+        </w:rPr>
+        <w:tab/>
+      </w:r>
+      <w:r>
+        <w:rPr>
+          <w:rFonts w:ascii="Courier" w:eastAsiaTheme="minorHAnsi" w:hAnsi="Courier" w:cs="Consolas"/>
+          <w:color w:val="000000"/>
+          <w:sz w:val="20"/>
+          <w:lang w:val="en-GB"/>
+        </w:rPr>
+        <w:tab/>
+      </w:r>
+      <w:proofErr w:type="spellStart"/>
+      <w:r>
+        <w:rPr>
+          <w:rFonts w:ascii="Courier" w:eastAsiaTheme="minorHAnsi" w:hAnsi="Courier" w:cs="Consolas"/>
+          <w:color w:val="000000"/>
+          <w:sz w:val="20"/>
+          <w:lang w:val="en-GB"/>
+        </w:rPr>
+        <w:t>System.</w:t>
+      </w:r>
+      <w:r>
+        <w:rPr>
+          <w:rFonts w:ascii="Courier" w:eastAsiaTheme="minorHAnsi" w:hAnsi="Courier" w:cs="Consolas"/>
+          <w:i/>
+          <w:iCs/>
+          <w:color w:val="0000C0"/>
+          <w:sz w:val="20"/>
+          <w:lang w:val="en-GB"/>
+        </w:rPr>
+        <w:t>out</w:t>
+      </w:r>
+      <w:r>
+        <w:rPr>
+          <w:rFonts w:ascii="Courier" w:eastAsiaTheme="minorHAnsi" w:hAnsi="Courier" w:cs="Consolas"/>
+          <w:color w:val="000000"/>
+          <w:sz w:val="20"/>
+          <w:lang w:val="en-GB"/>
+        </w:rPr>
+        <w:t>.println</w:t>
+      </w:r>
+      <w:proofErr w:type="spellEnd"/>
+      <w:r>
+        <w:rPr>
+          <w:rFonts w:ascii="Courier" w:eastAsiaTheme="minorHAnsi" w:hAnsi="Courier" w:cs="Consolas"/>
+          <w:color w:val="000000"/>
+          <w:sz w:val="20"/>
+          <w:lang w:val="en-GB"/>
+        </w:rPr>
+        <w:t>(</w:t>
+      </w:r>
+      <w:r>
+        <w:rPr>
+          <w:rFonts w:ascii="Courier" w:eastAsiaTheme="minorHAnsi" w:hAnsi="Courier" w:cs="Consolas"/>
+          <w:color w:val="2A00FF"/>
+          <w:sz w:val="20"/>
+          <w:lang w:val="en-GB"/>
+        </w:rPr>
+        <w:t>"Please enter three numbers</w:t>
+      </w:r>
+      <w:bookmarkStart w:id="0" w:name="_GoBack"/>
+      <w:bookmarkEnd w:id="0"/>
+      <w:r>
+        <w:rPr>
+          <w:rFonts w:ascii="Courier" w:eastAsiaTheme="minorHAnsi" w:hAnsi="Courier" w:cs="Consolas"/>
+          <w:color w:val="2A00FF"/>
+          <w:sz w:val="20"/>
+          <w:lang w:val="en-GB"/>
+        </w:rPr>
+        <w:t>:"</w:t>
+      </w:r>
+      <w:r>
+        <w:rPr>
+          <w:rFonts w:ascii="Courier" w:eastAsiaTheme="minorHAnsi" w:hAnsi="Courier" w:cs="Consolas"/>
+          <w:color w:val="000000"/>
+          <w:sz w:val="20"/>
+          <w:lang w:val="en-GB"/>
+        </w:rPr>
+        <w:t>);</w:t>
+      </w:r>
+    </w:p>
+    <w:p>
+      <w:pPr>
+        <w:autoSpaceDE w:val="0"/>
+        <w:autoSpaceDN w:val="0"/>
+        <w:adjustRightInd w:val="0"/>
+        <w:rPr>
+          <w:rFonts w:ascii="Courier" w:eastAsiaTheme="minorHAnsi" w:hAnsi="Courier" w:cs="Consolas"/>
+          <w:sz w:val="20"/>
+          <w:lang w:val="en-GB"/>
+        </w:rPr>
+      </w:pPr>
+      <w:r>
+        <w:rPr>
+          <w:rFonts w:ascii="Courier" w:eastAsiaTheme="minorHAnsi" w:hAnsi="Courier" w:cs="Consolas"/>
+          <w:color w:val="000000"/>
+          <w:sz w:val="20"/>
+          <w:lang w:val="en-GB"/>
+        </w:rPr>
+        <w:tab/>
+      </w:r>
+      <w:r>
+        <w:rPr>
+          <w:rFonts w:ascii="Courier" w:eastAsiaTheme="minorHAnsi" w:hAnsi="Courier" w:cs="Consolas"/>
+          <w:color w:val="000000"/>
+          <w:sz w:val="20"/>
+          <w:lang w:val="en-GB"/>
+        </w:rPr>
+        <w:tab/>
+      </w:r>
+      <w:r>
+        <w:rPr>
+          <w:rFonts w:ascii="Courier" w:eastAsiaTheme="minorHAnsi" w:hAnsi="Courier" w:cs="Consolas"/>
+          <w:color w:val="000000"/>
+          <w:sz w:val="20"/>
+          <w:lang w:val="en-GB"/>
+        </w:rPr>
+        <w:tab/>
+      </w:r>
+      <w:proofErr w:type="spellStart"/>
+      <w:r>
+        <w:rPr>
+          <w:rFonts w:ascii="Courier" w:eastAsiaTheme="minorHAnsi" w:hAnsi="Courier" w:cs="Consolas"/>
+          <w:color w:val="000000"/>
+          <w:sz w:val="20"/>
+          <w:lang w:val="en-GB"/>
+        </w:rPr>
+        <w:t>floats_as_string</w:t>
+      </w:r>
+      <w:proofErr w:type="spellEnd"/>
+      <w:r>
+        <w:rPr>
+          <w:rFonts w:ascii="Courier" w:eastAsiaTheme="minorHAnsi" w:hAnsi="Courier" w:cs="Consolas"/>
+          <w:color w:val="000000"/>
+          <w:sz w:val="20"/>
+          <w:lang w:val="en-GB"/>
+        </w:rPr>
+        <w:t xml:space="preserve"> = </w:t>
+      </w:r>
+      <w:proofErr w:type="spellStart"/>
+      <w:proofErr w:type="gramStart"/>
+      <w:r>
+        <w:rPr>
+          <w:rFonts w:ascii="Courier" w:eastAsiaTheme="minorHAnsi" w:hAnsi="Courier" w:cs="Consolas"/>
+          <w:color w:val="000000"/>
+          <w:sz w:val="20"/>
+          <w:lang w:val="en-GB"/>
+        </w:rPr>
+        <w:t>input.nextLine</w:t>
+      </w:r>
+      <w:proofErr w:type="spellEnd"/>
+      <w:r>
+        <w:rPr>
+          <w:rFonts w:ascii="Courier" w:eastAsiaTheme="minorHAnsi" w:hAnsi="Courier" w:cs="Consolas"/>
+          <w:color w:val="000000"/>
+          <w:sz w:val="20"/>
+          <w:lang w:val="en-GB"/>
+        </w:rPr>
+        <w:t>(</w:t>
+      </w:r>
+      <w:proofErr w:type="gramEnd"/>
+      <w:r>
+        <w:rPr>
+          <w:rFonts w:ascii="Courier" w:eastAsiaTheme="minorHAnsi" w:hAnsi="Courier" w:cs="Consolas"/>
+          <w:color w:val="000000"/>
+          <w:sz w:val="20"/>
+          <w:lang w:val="en-GB"/>
+        </w:rPr>
+        <w:t>);</w:t>
+      </w:r>
+    </w:p>
+    <w:p>
+      <w:pPr>
+        <w:autoSpaceDE w:val="0"/>
+        <w:autoSpaceDN w:val="0"/>
+        <w:adjustRightInd w:val="0"/>
+        <w:rPr>
+          <w:rFonts w:ascii="Courier" w:eastAsiaTheme="minorHAnsi" w:hAnsi="Courier" w:cs="Consolas"/>
+          <w:sz w:val="20"/>
+          <w:lang w:val="en-GB"/>
+        </w:rPr>
+      </w:pPr>
+      <w:r>
+        <w:rPr>
+          <w:rFonts w:ascii="Courier" w:eastAsiaTheme="minorHAnsi" w:hAnsi="Courier" w:cs="Consolas"/>
+          <w:color w:val="000000"/>
+          <w:sz w:val="20"/>
+          <w:lang w:val="en-GB"/>
+        </w:rPr>
+        <w:tab/>
+      </w:r>
+      <w:r>
+        <w:rPr>
+          <w:rFonts w:ascii="Courier" w:eastAsiaTheme="minorHAnsi" w:hAnsi="Courier" w:cs="Consolas"/>
+          <w:color w:val="000000"/>
+          <w:sz w:val="20"/>
+          <w:lang w:val="en-GB"/>
+        </w:rPr>
+        <w:tab/>
+        <w:t>}</w:t>
+      </w:r>
+    </w:p>
+    <w:p>
+      <w:pPr>
+        <w:autoSpaceDE w:val="0"/>
+        <w:autoSpaceDN w:val="0"/>
+        <w:adjustRightInd w:val="0"/>
+        <w:rPr>
+          <w:rFonts w:ascii="Courier" w:eastAsiaTheme="minorHAnsi" w:hAnsi="Courier" w:cs="Consolas"/>
+          <w:sz w:val="20"/>
+          <w:lang w:val="en-GB"/>
+        </w:rPr>
+      </w:pPr>
+      <w:r>
+        <w:rPr>
+          <w:rFonts w:ascii="Courier" w:eastAsiaTheme="minorHAnsi" w:hAnsi="Courier" w:cs="Consolas"/>
+          <w:color w:val="000000"/>
+          <w:sz w:val="20"/>
+          <w:lang w:val="en-GB"/>
+        </w:rPr>
+        <w:tab/>
+      </w:r>
+      <w:r>
+        <w:rPr>
+          <w:rFonts w:ascii="Courier" w:eastAsiaTheme="minorHAnsi" w:hAnsi="Courier" w:cs="Consolas"/>
+          <w:color w:val="000000"/>
+          <w:sz w:val="20"/>
+          <w:lang w:val="en-GB"/>
+        </w:rPr>
+        <w:tab/>
+      </w:r>
+      <w:proofErr w:type="spellStart"/>
+      <w:proofErr w:type="gramStart"/>
+      <w:r>
+        <w:rPr>
+          <w:rFonts w:ascii="Courier" w:eastAsiaTheme="minorHAnsi" w:hAnsi="Courier" w:cs="Consolas"/>
+          <w:color w:val="000000"/>
+          <w:sz w:val="20"/>
+          <w:lang w:val="en-GB"/>
+        </w:rPr>
+        <w:t>input.close</w:t>
+      </w:r>
+      <w:proofErr w:type="spellEnd"/>
+      <w:r>
+        <w:rPr>
+          <w:rFonts w:ascii="Courier" w:eastAsiaTheme="minorHAnsi" w:hAnsi="Courier" w:cs="Consolas"/>
+          <w:color w:val="000000"/>
+          <w:sz w:val="20"/>
+          <w:lang w:val="en-GB"/>
+        </w:rPr>
+        <w:t>(</w:t>
+      </w:r>
+      <w:proofErr w:type="gramEnd"/>
+      <w:r>
+        <w:rPr>
+          <w:rFonts w:ascii="Courier" w:eastAsiaTheme="minorHAnsi" w:hAnsi="Courier" w:cs="Consolas"/>
+          <w:color w:val="000000"/>
+          <w:sz w:val="20"/>
+          <w:lang w:val="en-GB"/>
+        </w:rPr>
+        <w:t>);</w:t>
+      </w:r>
+    </w:p>
+    <w:p>
+      <w:pPr>
+        <w:autoSpaceDE w:val="0"/>
+        <w:autoSpaceDN w:val="0"/>
+        <w:adjustRightInd w:val="0"/>
+        <w:rPr>
+          <w:rFonts w:ascii="Courier" w:eastAsiaTheme="minorHAnsi" w:hAnsi="Courier" w:cs="Consolas"/>
+          <w:sz w:val="20"/>
+          <w:lang w:val="en-GB"/>
+        </w:rPr>
+      </w:pPr>
+      <w:r>
+        <w:rPr>
+          <w:rFonts w:ascii="Courier" w:eastAsiaTheme="minorHAnsi" w:hAnsi="Courier" w:cs="Consolas"/>
+          <w:color w:val="000000"/>
+          <w:sz w:val="20"/>
+          <w:lang w:val="en-GB"/>
+        </w:rPr>
+        <w:tab/>
+      </w:r>
+      <w:r>
+        <w:rPr>
+          <w:rFonts w:ascii="Courier" w:eastAsiaTheme="minorHAnsi" w:hAnsi="Courier" w:cs="Consolas"/>
+          <w:color w:val="000000"/>
+          <w:sz w:val="20"/>
+          <w:lang w:val="en-GB"/>
+        </w:rPr>
+        <w:tab/>
+      </w:r>
+    </w:p>
+    <w:p>
+      <w:pPr>
+        <w:autoSpaceDE w:val="0"/>
+        <w:autoSpaceDN w:val="0"/>
+        <w:adjustRightInd w:val="0"/>
+        <w:rPr>
+          <w:rFonts w:ascii="Courier" w:eastAsiaTheme="minorHAnsi" w:hAnsi="Courier" w:cs="Consolas"/>
+          <w:sz w:val="20"/>
+          <w:lang w:val="en-GB"/>
+        </w:rPr>
+      </w:pPr>
+      <w:r>
+        <w:rPr>
+          <w:rFonts w:ascii="Courier" w:eastAsiaTheme="minorHAnsi" w:hAnsi="Courier" w:cs="Consolas"/>
+          <w:color w:val="000000"/>
+          <w:sz w:val="20"/>
+          <w:lang w:val="en-GB"/>
+        </w:rPr>
+        <w:lastRenderedPageBreak/>
+        <w:tab/>
+      </w:r>
+      <w:r>
+        <w:rPr>
+          <w:rFonts w:ascii="Courier" w:eastAsiaTheme="minorHAnsi" w:hAnsi="Courier" w:cs="Consolas"/>
+          <w:color w:val="000000"/>
+          <w:sz w:val="20"/>
+          <w:lang w:val="en-GB"/>
+        </w:rPr>
+        <w:tab/>
+      </w:r>
+      <w:proofErr w:type="gramStart"/>
+      <w:r>
+        <w:rPr>
+          <w:rFonts w:ascii="Courier" w:eastAsiaTheme="minorHAnsi" w:hAnsi="Courier" w:cs="Consolas"/>
+          <w:color w:val="000000"/>
+          <w:sz w:val="20"/>
+          <w:lang w:val="en-GB"/>
+        </w:rPr>
+        <w:t>String[</w:t>
+      </w:r>
+      <w:proofErr w:type="gramEnd"/>
+      <w:r>
+        <w:rPr>
+          <w:rFonts w:ascii="Courier" w:eastAsiaTheme="minorHAnsi" w:hAnsi="Courier" w:cs="Consolas"/>
+          <w:color w:val="000000"/>
+          <w:sz w:val="20"/>
+          <w:lang w:val="en-GB"/>
+        </w:rPr>
+        <w:t xml:space="preserve">] strings = </w:t>
+      </w:r>
+      <w:proofErr w:type="spellStart"/>
+      <w:r>
+        <w:rPr>
+          <w:rFonts w:ascii="Courier" w:eastAsiaTheme="minorHAnsi" w:hAnsi="Courier" w:cs="Consolas"/>
+          <w:color w:val="000000"/>
+          <w:sz w:val="20"/>
+          <w:lang w:val="en-GB"/>
+        </w:rPr>
+        <w:t>floats_as_string.split</w:t>
+      </w:r>
+      <w:proofErr w:type="spellEnd"/>
+      <w:r>
+        <w:rPr>
+          <w:rFonts w:ascii="Courier" w:eastAsiaTheme="minorHAnsi" w:hAnsi="Courier" w:cs="Consolas"/>
+          <w:color w:val="000000"/>
+          <w:sz w:val="20"/>
+          <w:lang w:val="en-GB"/>
+        </w:rPr>
+        <w:t>(</w:t>
+      </w:r>
+      <w:r>
+        <w:rPr>
+          <w:rFonts w:ascii="Courier" w:eastAsiaTheme="minorHAnsi" w:hAnsi="Courier" w:cs="Consolas"/>
+          <w:color w:val="2A00FF"/>
+          <w:sz w:val="20"/>
+          <w:lang w:val="en-GB"/>
+        </w:rPr>
+        <w:t>" +"</w:t>
+      </w:r>
+      <w:r>
+        <w:rPr>
+          <w:rFonts w:ascii="Courier" w:eastAsiaTheme="minorHAnsi" w:hAnsi="Courier" w:cs="Consolas"/>
+          <w:color w:val="000000"/>
+          <w:sz w:val="20"/>
+          <w:lang w:val="en-GB"/>
+        </w:rPr>
+        <w:t>);</w:t>
+      </w:r>
+    </w:p>
+    <w:p>
+      <w:pPr>
+        <w:autoSpaceDE w:val="0"/>
+        <w:autoSpaceDN w:val="0"/>
+        <w:adjustRightInd w:val="0"/>
+        <w:rPr>
+          <w:rFonts w:ascii="Courier" w:eastAsiaTheme="minorHAnsi" w:hAnsi="Courier" w:cs="Consolas"/>
+          <w:sz w:val="20"/>
+          <w:lang w:val="en-GB"/>
+        </w:rPr>
+      </w:pPr>
+      <w:r>
+        <w:rPr>
+          <w:rFonts w:ascii="Courier" w:eastAsiaTheme="minorHAnsi" w:hAnsi="Courier" w:cs="Consolas"/>
+          <w:color w:val="000000"/>
+          <w:sz w:val="20"/>
+          <w:lang w:val="en-GB"/>
+        </w:rPr>
+        <w:tab/>
+      </w:r>
+      <w:r>
+        <w:rPr>
+          <w:rFonts w:ascii="Courier" w:eastAsiaTheme="minorHAnsi" w:hAnsi="Courier" w:cs="Consolas"/>
+          <w:color w:val="000000"/>
+          <w:sz w:val="20"/>
+          <w:lang w:val="en-GB"/>
+        </w:rPr>
+        <w:tab/>
+      </w:r>
+    </w:p>
+    <w:p>
+      <w:pPr>
+        <w:autoSpaceDE w:val="0"/>
+        <w:autoSpaceDN w:val="0"/>
+        <w:adjustRightInd w:val="0"/>
+        <w:rPr>
+          <w:rFonts w:ascii="Courier" w:eastAsiaTheme="minorHAnsi" w:hAnsi="Courier" w:cs="Consolas"/>
+          <w:sz w:val="20"/>
+          <w:lang w:val="en-GB"/>
+        </w:rPr>
+      </w:pPr>
+      <w:r>
+        <w:rPr>
+          <w:rFonts w:ascii="Courier" w:eastAsiaTheme="minorHAnsi" w:hAnsi="Courier" w:cs="Consolas"/>
+          <w:color w:val="000000"/>
+          <w:sz w:val="20"/>
+          <w:lang w:val="en-GB"/>
+        </w:rPr>
+        <w:tab/>
+      </w:r>
+      <w:r>
+        <w:rPr>
+          <w:rFonts w:ascii="Courier" w:eastAsiaTheme="minorHAnsi" w:hAnsi="Courier" w:cs="Consolas"/>
+          <w:color w:val="000000"/>
+          <w:sz w:val="20"/>
+          <w:lang w:val="en-GB"/>
+        </w:rPr>
+        <w:tab/>
+      </w:r>
+      <w:proofErr w:type="spellStart"/>
+      <w:proofErr w:type="gramStart"/>
+      <w:r>
+        <w:rPr>
+          <w:rFonts w:ascii="Courier" w:eastAsiaTheme="minorHAnsi" w:hAnsi="Courier" w:cs="Consolas"/>
+          <w:color w:val="000000"/>
+          <w:sz w:val="20"/>
+          <w:lang w:val="en-GB"/>
+        </w:rPr>
+        <w:t>System.</w:t>
+      </w:r>
+      <w:r>
+        <w:rPr>
+          <w:rFonts w:ascii="Courier" w:eastAsiaTheme="minorHAnsi" w:hAnsi="Courier" w:cs="Consolas"/>
+          <w:i/>
+          <w:iCs/>
+          <w:color w:val="0000C0"/>
+          <w:sz w:val="20"/>
+          <w:lang w:val="en-GB"/>
+        </w:rPr>
+        <w:t>out</w:t>
+      </w:r>
+      <w:r>
+        <w:rPr>
+          <w:rFonts w:ascii="Courier" w:eastAsiaTheme="minorHAnsi" w:hAnsi="Courier" w:cs="Consolas"/>
+          <w:color w:val="000000"/>
+          <w:sz w:val="20"/>
+          <w:lang w:val="en-GB"/>
+        </w:rPr>
+        <w:t>.println</w:t>
+      </w:r>
+      <w:proofErr w:type="spellEnd"/>
+      <w:r>
+        <w:rPr>
+          <w:rFonts w:ascii="Courier" w:eastAsiaTheme="minorHAnsi" w:hAnsi="Courier" w:cs="Consolas"/>
+          <w:color w:val="000000"/>
+          <w:sz w:val="20"/>
+          <w:lang w:val="en-GB"/>
+        </w:rPr>
+        <w:t>(</w:t>
+      </w:r>
+      <w:proofErr w:type="gramEnd"/>
+      <w:r>
+        <w:rPr>
+          <w:rFonts w:ascii="Courier" w:eastAsiaTheme="minorHAnsi" w:hAnsi="Courier" w:cs="Consolas"/>
+          <w:color w:val="2A00FF"/>
+          <w:sz w:val="20"/>
+          <w:lang w:val="en-GB"/>
+        </w:rPr>
+        <w:t>"You input:"</w:t>
+      </w:r>
+      <w:r>
+        <w:rPr>
+          <w:rFonts w:ascii="Courier" w:eastAsiaTheme="minorHAnsi" w:hAnsi="Courier" w:cs="Consolas"/>
+          <w:color w:val="000000"/>
+          <w:sz w:val="20"/>
+          <w:lang w:val="en-GB"/>
+        </w:rPr>
+        <w:t>);</w:t>
+      </w:r>
+    </w:p>
+    <w:p>
+      <w:pPr>
+        <w:autoSpaceDE w:val="0"/>
+        <w:autoSpaceDN w:val="0"/>
+        <w:adjustRightInd w:val="0"/>
+        <w:rPr>
+          <w:rFonts w:ascii="Courier" w:eastAsiaTheme="minorHAnsi" w:hAnsi="Courier" w:cs="Consolas"/>
+          <w:sz w:val="20"/>
+          <w:lang w:val="en-GB"/>
+        </w:rPr>
+      </w:pPr>
+      <w:r>
+        <w:rPr>
+          <w:rFonts w:ascii="Courier" w:eastAsiaTheme="minorHAnsi" w:hAnsi="Courier" w:cs="Consolas"/>
+          <w:color w:val="000000"/>
+          <w:sz w:val="20"/>
+          <w:lang w:val="en-GB"/>
+        </w:rPr>
+        <w:tab/>
+      </w:r>
+      <w:r>
+        <w:rPr>
+          <w:rFonts w:ascii="Courier" w:eastAsiaTheme="minorHAnsi" w:hAnsi="Courier" w:cs="Consolas"/>
+          <w:color w:val="000000"/>
+          <w:sz w:val="20"/>
+          <w:lang w:val="en-GB"/>
+        </w:rPr>
+        <w:tab/>
+      </w:r>
+    </w:p>
+    <w:p>
+      <w:pPr>
+        <w:autoSpaceDE w:val="0"/>
+        <w:autoSpaceDN w:val="0"/>
+        <w:adjustRightInd w:val="0"/>
+        <w:rPr>
+          <w:rFonts w:ascii="Courier" w:eastAsiaTheme="minorHAnsi" w:hAnsi="Courier" w:cs="Consolas"/>
+          <w:sz w:val="20"/>
+          <w:lang w:val="en-GB"/>
+        </w:rPr>
+      </w:pPr>
+      <w:r>
+        <w:rPr>
+          <w:rFonts w:ascii="Courier" w:eastAsiaTheme="minorHAnsi" w:hAnsi="Courier" w:cs="Consolas"/>
+          <w:color w:val="000000"/>
+          <w:sz w:val="20"/>
+          <w:lang w:val="en-GB"/>
+        </w:rPr>
+        <w:tab/>
+      </w:r>
+      <w:r>
+        <w:rPr>
+          <w:rFonts w:ascii="Courier" w:eastAsiaTheme="minorHAnsi" w:hAnsi="Courier" w:cs="Consolas"/>
+          <w:color w:val="000000"/>
+          <w:sz w:val="20"/>
+          <w:lang w:val="en-GB"/>
+        </w:rPr>
+        <w:tab/>
+      </w:r>
+      <w:proofErr w:type="gramStart"/>
+      <w:r>
+        <w:rPr>
+          <w:rFonts w:ascii="Courier" w:eastAsiaTheme="minorHAnsi" w:hAnsi="Courier" w:cs="Consolas"/>
+          <w:b/>
+          <w:bCs/>
+          <w:color w:val="7F0055"/>
+          <w:sz w:val="20"/>
+          <w:lang w:val="en-GB"/>
+        </w:rPr>
+        <w:t>float</w:t>
+      </w:r>
+      <w:proofErr w:type="gramEnd"/>
+      <w:r>
+        <w:rPr>
+          <w:rFonts w:ascii="Courier" w:eastAsiaTheme="minorHAnsi" w:hAnsi="Courier" w:cs="Consolas"/>
+          <w:color w:val="000000"/>
+          <w:sz w:val="20"/>
+          <w:lang w:val="en-GB"/>
+        </w:rPr>
+        <w:t xml:space="preserve"> total = 0;</w:t>
+      </w:r>
+    </w:p>
+    <w:p>
+      <w:pPr>
+        <w:autoSpaceDE w:val="0"/>
+        <w:autoSpaceDN w:val="0"/>
+        <w:adjustRightInd w:val="0"/>
+        <w:rPr>
+          <w:rFonts w:ascii="Courier" w:eastAsiaTheme="minorHAnsi" w:hAnsi="Courier" w:cs="Consolas"/>
+          <w:sz w:val="20"/>
+          <w:lang w:val="en-GB"/>
+        </w:rPr>
+      </w:pPr>
+      <w:r>
+        <w:rPr>
+          <w:rFonts w:ascii="Courier" w:eastAsiaTheme="minorHAnsi" w:hAnsi="Courier" w:cs="Consolas"/>
+          <w:color w:val="000000"/>
+          <w:sz w:val="20"/>
+          <w:lang w:val="en-GB"/>
+        </w:rPr>
+        <w:tab/>
+      </w:r>
+      <w:r>
+        <w:rPr>
+          <w:rFonts w:ascii="Courier" w:eastAsiaTheme="minorHAnsi" w:hAnsi="Courier" w:cs="Consolas"/>
+          <w:color w:val="000000"/>
+          <w:sz w:val="20"/>
+          <w:lang w:val="en-GB"/>
+        </w:rPr>
+        <w:tab/>
+      </w:r>
+      <w:proofErr w:type="gramStart"/>
+      <w:r>
+        <w:rPr>
+          <w:rFonts w:ascii="Courier" w:eastAsiaTheme="minorHAnsi" w:hAnsi="Courier" w:cs="Consolas"/>
+          <w:b/>
+          <w:bCs/>
+          <w:color w:val="7F0055"/>
+          <w:sz w:val="20"/>
+          <w:lang w:val="en-GB"/>
+        </w:rPr>
+        <w:t>for</w:t>
+      </w:r>
+      <w:proofErr w:type="gramEnd"/>
+      <w:r>
+        <w:rPr>
+          <w:rFonts w:ascii="Courier" w:eastAsiaTheme="minorHAnsi" w:hAnsi="Courier" w:cs="Consolas"/>
+          <w:color w:val="000000"/>
+          <w:sz w:val="20"/>
+          <w:lang w:val="en-GB"/>
+        </w:rPr>
+        <w:t xml:space="preserve"> (String </w:t>
+      </w:r>
+      <w:proofErr w:type="spellStart"/>
+      <w:r>
+        <w:rPr>
+          <w:rFonts w:ascii="Courier" w:eastAsiaTheme="minorHAnsi" w:hAnsi="Courier" w:cs="Consolas"/>
+          <w:color w:val="000000"/>
+          <w:sz w:val="20"/>
+          <w:lang w:val="en-GB"/>
+        </w:rPr>
+        <w:t>string</w:t>
+      </w:r>
+      <w:proofErr w:type="spellEnd"/>
+      <w:r>
+        <w:rPr>
+          <w:rFonts w:ascii="Courier" w:eastAsiaTheme="minorHAnsi" w:hAnsi="Courier" w:cs="Consolas"/>
+          <w:color w:val="000000"/>
+          <w:sz w:val="20"/>
+          <w:lang w:val="en-GB"/>
+        </w:rPr>
+        <w:t xml:space="preserve"> : strings) {</w:t>
+      </w:r>
+    </w:p>
+    <w:p>
+      <w:pPr>
+        <w:autoSpaceDE w:val="0"/>
+        <w:autoSpaceDN w:val="0"/>
+        <w:adjustRightInd w:val="0"/>
+        <w:rPr>
+          <w:rFonts w:ascii="Courier" w:eastAsiaTheme="minorHAnsi" w:hAnsi="Courier" w:cs="Consolas"/>
+          <w:sz w:val="20"/>
+          <w:lang w:val="en-GB"/>
+        </w:rPr>
+      </w:pPr>
+      <w:r>
+        <w:rPr>
+          <w:rFonts w:ascii="Courier" w:eastAsiaTheme="minorHAnsi" w:hAnsi="Courier" w:cs="Consolas"/>
+          <w:color w:val="000000"/>
+          <w:sz w:val="20"/>
+          <w:lang w:val="en-GB"/>
+        </w:rPr>
+        <w:tab/>
+      </w:r>
+      <w:r>
+        <w:rPr>
+          <w:rFonts w:ascii="Courier" w:eastAsiaTheme="minorHAnsi" w:hAnsi="Courier" w:cs="Consolas"/>
+          <w:color w:val="000000"/>
+          <w:sz w:val="20"/>
+          <w:lang w:val="en-GB"/>
+        </w:rPr>
+        <w:tab/>
+      </w:r>
+      <w:r>
+        <w:rPr>
+          <w:rFonts w:ascii="Courier" w:eastAsiaTheme="minorHAnsi" w:hAnsi="Courier" w:cs="Consolas"/>
+          <w:color w:val="000000"/>
+          <w:sz w:val="20"/>
+          <w:lang w:val="en-GB"/>
+        </w:rPr>
+        <w:tab/>
+      </w:r>
+      <w:proofErr w:type="spellStart"/>
+      <w:proofErr w:type="gramStart"/>
+      <w:r>
+        <w:rPr>
+          <w:rFonts w:ascii="Courier" w:eastAsiaTheme="minorHAnsi" w:hAnsi="Courier" w:cs="Consolas"/>
+          <w:color w:val="000000"/>
+          <w:sz w:val="20"/>
+          <w:lang w:val="en-GB"/>
+        </w:rPr>
+        <w:t>System.</w:t>
+      </w:r>
+      <w:r>
+        <w:rPr>
+          <w:rFonts w:ascii="Courier" w:eastAsiaTheme="minorHAnsi" w:hAnsi="Courier" w:cs="Consolas"/>
+          <w:i/>
+          <w:iCs/>
+          <w:color w:val="0000C0"/>
+          <w:sz w:val="20"/>
+          <w:lang w:val="en-GB"/>
+        </w:rPr>
+        <w:t>out</w:t>
+      </w:r>
+      <w:r>
+        <w:rPr>
+          <w:rFonts w:ascii="Courier" w:eastAsiaTheme="minorHAnsi" w:hAnsi="Courier" w:cs="Consolas"/>
+          <w:color w:val="000000"/>
+          <w:sz w:val="20"/>
+          <w:lang w:val="en-GB"/>
+        </w:rPr>
+        <w:t>.println</w:t>
+      </w:r>
+      <w:proofErr w:type="spellEnd"/>
+      <w:r>
+        <w:rPr>
+          <w:rFonts w:ascii="Courier" w:eastAsiaTheme="minorHAnsi" w:hAnsi="Courier" w:cs="Consolas"/>
+          <w:color w:val="000000"/>
+          <w:sz w:val="20"/>
+          <w:lang w:val="en-GB"/>
+        </w:rPr>
+        <w:t>(</w:t>
+      </w:r>
+      <w:proofErr w:type="gramEnd"/>
+      <w:r>
+        <w:rPr>
+          <w:rFonts w:ascii="Courier" w:eastAsiaTheme="minorHAnsi" w:hAnsi="Courier" w:cs="Consolas"/>
+          <w:color w:val="000000"/>
+          <w:sz w:val="20"/>
+          <w:lang w:val="en-GB"/>
+        </w:rPr>
+        <w:t>string);</w:t>
+      </w:r>
+    </w:p>
+    <w:p>
+      <w:pPr>
+        <w:autoSpaceDE w:val="0"/>
+        <w:autoSpaceDN w:val="0"/>
+        <w:adjustRightInd w:val="0"/>
+        <w:rPr>
+          <w:rFonts w:ascii="Courier" w:eastAsiaTheme="minorHAnsi" w:hAnsi="Courier" w:cs="Consolas"/>
+          <w:sz w:val="20"/>
+          <w:lang w:val="en-GB"/>
+        </w:rPr>
+      </w:pPr>
+      <w:r>
+        <w:rPr>
+          <w:rFonts w:ascii="Courier" w:eastAsiaTheme="minorHAnsi" w:hAnsi="Courier" w:cs="Consolas"/>
+          <w:color w:val="000000"/>
+          <w:sz w:val="20"/>
+          <w:lang w:val="en-GB"/>
+        </w:rPr>
+        <w:tab/>
+      </w:r>
+      <w:r>
+        <w:rPr>
+          <w:rFonts w:ascii="Courier" w:eastAsiaTheme="minorHAnsi" w:hAnsi="Courier" w:cs="Consolas"/>
+          <w:color w:val="000000"/>
+          <w:sz w:val="20"/>
+          <w:lang w:val="en-GB"/>
+        </w:rPr>
+        <w:tab/>
+      </w:r>
+      <w:r>
+        <w:rPr>
+          <w:rFonts w:ascii="Courier" w:eastAsiaTheme="minorHAnsi" w:hAnsi="Courier" w:cs="Consolas"/>
+          <w:color w:val="000000"/>
+          <w:sz w:val="20"/>
+          <w:lang w:val="en-GB"/>
+        </w:rPr>
+        <w:tab/>
+      </w:r>
+      <w:proofErr w:type="gramStart"/>
+      <w:r>
+        <w:rPr>
+          <w:rFonts w:ascii="Courier" w:eastAsiaTheme="minorHAnsi" w:hAnsi="Courier" w:cs="Consolas"/>
+          <w:b/>
+          <w:bCs/>
+          <w:color w:val="7F0055"/>
+          <w:sz w:val="20"/>
+          <w:lang w:val="en-GB"/>
+        </w:rPr>
+        <w:t>float</w:t>
+      </w:r>
+      <w:proofErr w:type="gramEnd"/>
+      <w:r>
+        <w:rPr>
+          <w:rFonts w:ascii="Courier" w:eastAsiaTheme="minorHAnsi" w:hAnsi="Courier" w:cs="Consolas"/>
+          <w:color w:val="000000"/>
+          <w:sz w:val="20"/>
+          <w:lang w:val="en-GB"/>
+        </w:rPr>
+        <w:t xml:space="preserve"> number = </w:t>
+      </w:r>
+      <w:proofErr w:type="spellStart"/>
+      <w:r>
+        <w:rPr>
+          <w:rFonts w:ascii="Courier" w:eastAsiaTheme="minorHAnsi" w:hAnsi="Courier" w:cs="Consolas"/>
+          <w:color w:val="000000"/>
+          <w:sz w:val="20"/>
+          <w:lang w:val="en-GB"/>
+        </w:rPr>
+        <w:t>Float.</w:t>
+      </w:r>
+      <w:r>
+        <w:rPr>
+          <w:rFonts w:ascii="Courier" w:eastAsiaTheme="minorHAnsi" w:hAnsi="Courier" w:cs="Consolas"/>
+          <w:i/>
+          <w:iCs/>
+          <w:color w:val="000000"/>
+          <w:sz w:val="20"/>
+          <w:lang w:val="en-GB"/>
+        </w:rPr>
+        <w:t>parseFloat</w:t>
+      </w:r>
+      <w:proofErr w:type="spellEnd"/>
+      <w:r>
+        <w:rPr>
+          <w:rFonts w:ascii="Courier" w:eastAsiaTheme="minorHAnsi" w:hAnsi="Courier" w:cs="Consolas"/>
+          <w:color w:val="000000"/>
+          <w:sz w:val="20"/>
+          <w:lang w:val="en-GB"/>
+        </w:rPr>
+        <w:t>(string);</w:t>
+      </w:r>
+    </w:p>
+    <w:p>
+      <w:pPr>
+        <w:autoSpaceDE w:val="0"/>
+        <w:autoSpaceDN w:val="0"/>
+        <w:adjustRightInd w:val="0"/>
+        <w:rPr>
+          <w:rFonts w:ascii="Courier" w:eastAsiaTheme="minorHAnsi" w:hAnsi="Courier" w:cs="Consolas"/>
+          <w:sz w:val="20"/>
+          <w:lang w:val="en-GB"/>
+        </w:rPr>
+      </w:pPr>
+      <w:r>
+        <w:rPr>
+          <w:rFonts w:ascii="Courier" w:eastAsiaTheme="minorHAnsi" w:hAnsi="Courier" w:cs="Consolas"/>
+          <w:color w:val="000000"/>
+          <w:sz w:val="20"/>
+          <w:lang w:val="en-GB"/>
+        </w:rPr>
+        <w:tab/>
+      </w:r>
+      <w:r>
+        <w:rPr>
+          <w:rFonts w:ascii="Courier" w:eastAsiaTheme="minorHAnsi" w:hAnsi="Courier" w:cs="Consolas"/>
+          <w:color w:val="000000"/>
+          <w:sz w:val="20"/>
+          <w:lang w:val="en-GB"/>
+        </w:rPr>
+        <w:tab/>
+      </w:r>
+      <w:r>
+        <w:rPr>
+          <w:rFonts w:ascii="Courier" w:eastAsiaTheme="minorHAnsi" w:hAnsi="Courier" w:cs="Consolas"/>
+          <w:color w:val="000000"/>
+          <w:sz w:val="20"/>
+          <w:lang w:val="en-GB"/>
+        </w:rPr>
+        <w:tab/>
+      </w:r>
+      <w:proofErr w:type="gramStart"/>
+      <w:r>
+        <w:rPr>
+          <w:rFonts w:ascii="Courier" w:eastAsiaTheme="minorHAnsi" w:hAnsi="Courier" w:cs="Consolas"/>
+          <w:color w:val="000000"/>
+          <w:sz w:val="20"/>
+          <w:lang w:val="en-GB"/>
+        </w:rPr>
+        <w:t>total</w:t>
+      </w:r>
+      <w:proofErr w:type="gramEnd"/>
+      <w:r>
+        <w:rPr>
+          <w:rFonts w:ascii="Courier" w:eastAsiaTheme="minorHAnsi" w:hAnsi="Courier" w:cs="Consolas"/>
+          <w:color w:val="000000"/>
+          <w:sz w:val="20"/>
+          <w:lang w:val="en-GB"/>
+        </w:rPr>
+        <w:t xml:space="preserve"> += number;</w:t>
+      </w:r>
+    </w:p>
+    <w:p>
+      <w:pPr>
+        <w:autoSpaceDE w:val="0"/>
+        <w:autoSpaceDN w:val="0"/>
+        <w:adjustRightInd w:val="0"/>
+        <w:rPr>
+          <w:rFonts w:ascii="Courier" w:eastAsiaTheme="minorHAnsi" w:hAnsi="Courier" w:cs="Consolas"/>
+          <w:sz w:val="20"/>
+          <w:lang w:val="en-GB"/>
+        </w:rPr>
+      </w:pPr>
+      <w:r>
+        <w:rPr>
+          <w:rFonts w:ascii="Courier" w:eastAsiaTheme="minorHAnsi" w:hAnsi="Courier" w:cs="Consolas"/>
+          <w:color w:val="000000"/>
+          <w:sz w:val="20"/>
+          <w:lang w:val="en-GB"/>
+        </w:rPr>
+        <w:tab/>
+      </w:r>
+      <w:r>
+        <w:rPr>
+          <w:rFonts w:ascii="Courier" w:eastAsiaTheme="minorHAnsi" w:hAnsi="Courier" w:cs="Consolas"/>
+          <w:color w:val="000000"/>
+          <w:sz w:val="20"/>
+          <w:lang w:val="en-GB"/>
+        </w:rPr>
+        <w:tab/>
+        <w:t>}</w:t>
+      </w:r>
+    </w:p>
+    <w:p>
+      <w:pPr>
+        <w:autoSpaceDE w:val="0"/>
+        <w:autoSpaceDN w:val="0"/>
+        <w:adjustRightInd w:val="0"/>
+        <w:rPr>
+          <w:rFonts w:ascii="Courier" w:eastAsiaTheme="minorHAnsi" w:hAnsi="Courier" w:cs="Consolas"/>
+          <w:sz w:val="20"/>
+          <w:lang w:val="en-GB"/>
+        </w:rPr>
+      </w:pPr>
+      <w:r>
+        <w:rPr>
+          <w:rFonts w:ascii="Courier" w:eastAsiaTheme="minorHAnsi" w:hAnsi="Courier" w:cs="Consolas"/>
+          <w:color w:val="000000"/>
+          <w:sz w:val="20"/>
+          <w:lang w:val="en-GB"/>
+        </w:rPr>
+        <w:tab/>
+      </w:r>
+      <w:r>
+        <w:rPr>
+          <w:rFonts w:ascii="Courier" w:eastAsiaTheme="minorHAnsi" w:hAnsi="Courier" w:cs="Consolas"/>
+          <w:color w:val="000000"/>
+          <w:sz w:val="20"/>
+          <w:lang w:val="en-GB"/>
+        </w:rPr>
+        <w:tab/>
+      </w:r>
+    </w:p>
+    <w:p>
+      <w:pPr>
+        <w:autoSpaceDE w:val="0"/>
+        <w:autoSpaceDN w:val="0"/>
+        <w:adjustRightInd w:val="0"/>
+        <w:rPr>
+          <w:rFonts w:ascii="Courier" w:eastAsiaTheme="minorHAnsi" w:hAnsi="Courier" w:cs="Consolas"/>
+          <w:sz w:val="20"/>
+          <w:lang w:val="en-GB"/>
+        </w:rPr>
+      </w:pPr>
+      <w:r>
+        <w:rPr>
+          <w:rFonts w:ascii="Courier" w:eastAsiaTheme="minorHAnsi" w:hAnsi="Courier" w:cs="Consolas"/>
+          <w:color w:val="000000"/>
+          <w:sz w:val="20"/>
+          <w:lang w:val="en-GB"/>
+        </w:rPr>
+        <w:tab/>
+      </w:r>
+      <w:r>
+        <w:rPr>
+          <w:rFonts w:ascii="Courier" w:eastAsiaTheme="minorHAnsi" w:hAnsi="Courier" w:cs="Consolas"/>
+          <w:color w:val="000000"/>
+          <w:sz w:val="20"/>
+          <w:lang w:val="en-GB"/>
+        </w:rPr>
+        <w:tab/>
+      </w:r>
+      <w:proofErr w:type="gramStart"/>
+      <w:r>
+        <w:rPr>
+          <w:rFonts w:ascii="Courier" w:eastAsiaTheme="minorHAnsi" w:hAnsi="Courier" w:cs="Consolas"/>
+          <w:b/>
+          <w:bCs/>
+          <w:color w:val="7F0055"/>
+          <w:sz w:val="20"/>
+          <w:lang w:val="en-GB"/>
+        </w:rPr>
+        <w:t>float</w:t>
+      </w:r>
+      <w:proofErr w:type="gramEnd"/>
+      <w:r>
+        <w:rPr>
+          <w:rFonts w:ascii="Courier" w:eastAsiaTheme="minorHAnsi" w:hAnsi="Courier" w:cs="Consolas"/>
+          <w:color w:val="000000"/>
+          <w:sz w:val="20"/>
+          <w:lang w:val="en-GB"/>
+        </w:rPr>
+        <w:t xml:space="preserve"> average = total/</w:t>
+      </w:r>
+      <w:proofErr w:type="spellStart"/>
+      <w:r>
+        <w:rPr>
+          <w:rFonts w:ascii="Courier" w:eastAsiaTheme="minorHAnsi" w:hAnsi="Courier" w:cs="Consolas"/>
+          <w:color w:val="000000"/>
+          <w:sz w:val="20"/>
+          <w:lang w:val="en-GB"/>
+        </w:rPr>
+        <w:t>strings.</w:t>
+      </w:r>
+      <w:r>
+        <w:rPr>
+          <w:rFonts w:ascii="Courier" w:eastAsiaTheme="minorHAnsi" w:hAnsi="Courier" w:cs="Consolas"/>
+          <w:color w:val="0000C0"/>
+          <w:sz w:val="20"/>
+          <w:lang w:val="en-GB"/>
+        </w:rPr>
+        <w:t>length</w:t>
+      </w:r>
+      <w:proofErr w:type="spellEnd"/>
+      <w:r>
+        <w:rPr>
+          <w:rFonts w:ascii="Courier" w:eastAsiaTheme="minorHAnsi" w:hAnsi="Courier" w:cs="Consolas"/>
+          <w:color w:val="000000"/>
+          <w:sz w:val="20"/>
+          <w:lang w:val="en-GB"/>
+        </w:rPr>
+        <w:t>;</w:t>
+      </w:r>
+    </w:p>
+    <w:p>
+      <w:pPr>
+        <w:autoSpaceDE w:val="0"/>
+        <w:autoSpaceDN w:val="0"/>
+        <w:adjustRightInd w:val="0"/>
+        <w:rPr>
+          <w:rFonts w:ascii="Courier" w:eastAsiaTheme="minorHAnsi" w:hAnsi="Courier" w:cs="Consolas"/>
+          <w:sz w:val="20"/>
+          <w:lang w:val="en-GB"/>
+        </w:rPr>
+      </w:pPr>
+      <w:r>
+        <w:rPr>
+          <w:rFonts w:ascii="Courier" w:eastAsiaTheme="minorHAnsi" w:hAnsi="Courier" w:cs="Consolas"/>
+          <w:color w:val="000000"/>
+          <w:sz w:val="20"/>
+          <w:lang w:val="en-GB"/>
+        </w:rPr>
+        <w:tab/>
+      </w:r>
+      <w:r>
+        <w:rPr>
+          <w:rFonts w:ascii="Courier" w:eastAsiaTheme="minorHAnsi" w:hAnsi="Courier" w:cs="Consolas"/>
+          <w:color w:val="000000"/>
+          <w:sz w:val="20"/>
+          <w:lang w:val="en-GB"/>
+        </w:rPr>
+        <w:tab/>
+      </w:r>
+      <w:proofErr w:type="spellStart"/>
+      <w:proofErr w:type="gramStart"/>
+      <w:r>
+        <w:rPr>
+          <w:rFonts w:ascii="Courier" w:eastAsiaTheme="minorHAnsi" w:hAnsi="Courier" w:cs="Consolas"/>
+          <w:color w:val="000000"/>
+          <w:sz w:val="20"/>
+          <w:lang w:val="en-GB"/>
+        </w:rPr>
+        <w:t>System.</w:t>
+      </w:r>
+      <w:r>
+        <w:rPr>
+          <w:rFonts w:ascii="Courier" w:eastAsiaTheme="minorHAnsi" w:hAnsi="Courier" w:cs="Consolas"/>
+          <w:i/>
+          <w:iCs/>
+          <w:color w:val="0000C0"/>
+          <w:sz w:val="20"/>
+          <w:lang w:val="en-GB"/>
+        </w:rPr>
+        <w:t>out</w:t>
+      </w:r>
+      <w:r>
+        <w:rPr>
+          <w:rFonts w:ascii="Courier" w:eastAsiaTheme="minorHAnsi" w:hAnsi="Courier" w:cs="Consolas"/>
+          <w:color w:val="000000"/>
+          <w:sz w:val="20"/>
+          <w:lang w:val="en-GB"/>
+        </w:rPr>
+        <w:t>.printf</w:t>
+      </w:r>
+      <w:proofErr w:type="spellEnd"/>
+      <w:r>
+        <w:rPr>
+          <w:rFonts w:ascii="Courier" w:eastAsiaTheme="minorHAnsi" w:hAnsi="Courier" w:cs="Consolas"/>
+          <w:color w:val="000000"/>
+          <w:sz w:val="20"/>
+          <w:lang w:val="en-GB"/>
+        </w:rPr>
+        <w:t>(</w:t>
+      </w:r>
+      <w:proofErr w:type="gramEnd"/>
+      <w:r>
+        <w:rPr>
+          <w:rFonts w:ascii="Courier" w:eastAsiaTheme="minorHAnsi" w:hAnsi="Courier" w:cs="Consolas"/>
+          <w:color w:val="2A00FF"/>
+          <w:sz w:val="20"/>
+          <w:lang w:val="en-GB"/>
+        </w:rPr>
+        <w:t>"Average: %.4f\n"</w:t>
+      </w:r>
+      <w:r>
+        <w:rPr>
+          <w:rFonts w:ascii="Courier" w:eastAsiaTheme="minorHAnsi" w:hAnsi="Courier" w:cs="Consolas"/>
+          <w:color w:val="000000"/>
+          <w:sz w:val="20"/>
+          <w:lang w:val="en-GB"/>
+        </w:rPr>
+        <w:t>, average);</w:t>
+      </w:r>
+    </w:p>
+    <w:p>
+      <w:pPr>
+        <w:autoSpaceDE w:val="0"/>
+        <w:autoSpaceDN w:val="0"/>
+        <w:adjustRightInd w:val="0"/>
+        <w:rPr>
+          <w:rFonts w:ascii="Courier" w:eastAsiaTheme="minorHAnsi" w:hAnsi="Courier" w:cs="Consolas"/>
+          <w:sz w:val="20"/>
+          <w:lang w:val="en-GB"/>
+        </w:rPr>
+      </w:pPr>
+      <w:r>
+        <w:rPr>
+          <w:rFonts w:ascii="Courier" w:eastAsiaTheme="minorHAnsi" w:hAnsi="Courier" w:cs="Consolas"/>
+          <w:color w:val="000000"/>
+          <w:sz w:val="20"/>
+          <w:lang w:val="en-GB"/>
+        </w:rPr>
+        <w:tab/>
+        <w:t>}</w:t>
+      </w:r>
+    </w:p>
+    <w:p>
+      <w:pPr>
+        <w:autoSpaceDE w:val="0"/>
+        <w:autoSpaceDN w:val="0"/>
+        <w:adjustRightInd w:val="0"/>
+        <w:rPr>
+          <w:rFonts w:ascii="Courier" w:eastAsiaTheme="minorHAnsi" w:hAnsi="Courier" w:cs="Consolas"/>
+          <w:sz w:val="20"/>
+          <w:lang w:val="en-GB"/>
+        </w:rPr>
+      </w:pPr>
+      <w:r>
+        <w:rPr>
+          <w:rFonts w:ascii="Courier" w:eastAsiaTheme="minorHAnsi" w:hAnsi="Courier" w:cs="Consolas"/>
+          <w:color w:val="000000"/>
+          <w:sz w:val="20"/>
+          <w:lang w:val="en-GB"/>
+        </w:rPr>
+        <w:tab/>
+      </w:r>
+    </w:p>
+    <w:p>
+      <w:pPr>
         <w:pStyle w:val="Default"/>
         <w:spacing w:after="368"/>
-        <w:ind w:left="360"/>
-        <w:rPr>
-          <w:rFonts w:asciiTheme="minorHAnsi" w:hAnsiTheme="minorHAnsi"/>
-          <w:sz w:val="22"/>
-          <w:szCs w:val="22"/>
-        </w:rPr>
-      </w:pPr>
+        <w:rPr>
+          <w:rFonts w:ascii="Courier" w:hAnsi="Courier"/>
+          <w:sz w:val="22"/>
+          <w:szCs w:val="22"/>
+        </w:rPr>
+      </w:pPr>
+      <w:r>
+        <w:rPr>
+          <w:rFonts w:ascii="Courier" w:hAnsi="Courier" w:cs="Consolas"/>
+          <w:sz w:val="20"/>
+        </w:rPr>
+        <w:t>}</w:t>
+      </w:r>
     </w:p>
     <w:p>
       <w:pPr>
@@ -3027,16 +4731,6 @@
           <w:lang w:val="en-GB"/>
         </w:rPr>
         <w:br/>
-      </w:r>
-      <w:r>
-        <w:rPr>
-          <w:rFonts w:ascii="Courier New" w:eastAsiaTheme="minorHAnsi" w:hAnsi="Courier New" w:cs="Courier New"/>
-          <w:color w:val="000000"/>
-          <w:sz w:val="22"/>
-          <w:szCs w:val="22"/>
-          <w:lang w:val="en-GB"/>
-        </w:rPr>
-        <w:lastRenderedPageBreak/>
         <w:t xml:space="preserve">  case 8</w:t>
       </w:r>
       <w:r>
@@ -4212,7 +5906,6 @@
           <w:sz w:val="22"/>
           <w:szCs w:val="22"/>
         </w:rPr>
-        <w:lastRenderedPageBreak/>
         <w:t>False</w:t>
       </w:r>
     </w:p>
@@ -4874,6 +6567,7 @@
         </w:rPr>
       </w:pPr>
       <w:r>
+        <w:lastRenderedPageBreak/>
         <w:t xml:space="preserve">(2 marks) </w:t>
       </w:r>
       <w:r>
@@ -5396,7 +7090,6 @@
         <w:rPr>
           <w:rFonts w:ascii="Courier New" w:hAnsi="Courier New" w:cs="Courier New"/>
         </w:rPr>
-        <w:lastRenderedPageBreak/>
         <w:t>monitor</w:t>
       </w:r>
       <w:proofErr w:type="gramEnd"/>
@@ -6360,28 +8053,8 @@
           <w:sz w:val="22"/>
           <w:szCs w:val="22"/>
         </w:rPr>
-        <w:t>Class definitions and interface definitions are similar because they both define methods</w:t>
-      </w:r>
-      <w:r>
-        <w:rPr>
-          <w:sz w:val="22"/>
-          <w:szCs w:val="22"/>
-        </w:rPr>
-        <w:t xml:space="preserve"> and can also define static, final variables</w:t>
-      </w:r>
-      <w:r>
-        <w:rPr>
-          <w:sz w:val="22"/>
-          <w:szCs w:val="22"/>
-        </w:rPr>
-        <w:t>.</w:t>
-      </w:r>
-      <w:r>
-        <w:rPr>
-          <w:sz w:val="22"/>
-          <w:szCs w:val="22"/>
-        </w:rPr>
-        <w:t xml:space="preserve"> Interfaces define a set of abstract methods. They contain no implementation of these methods, just the types of parameter the methods accept, and the return type of those methods. Classes can ‘implement’ interfaces. This means they have one method definition for each of the abstract method definitions set by the interface.</w:t>
+        <w:lastRenderedPageBreak/>
+        <w:t>Class definitions and interface definitions are similar because they both define methods and can also define static, final variables. Interfaces define a set of abstract methods. They contain no implementation of these methods, just the types of parameter the methods accept, and the return type of those methods. Classes can ‘implement’ interfaces. This means they have one method definition for each of the abstract method definitions set by the interface.</w:t>
       </w:r>
     </w:p>
     <w:p>
@@ -6408,21 +8081,7 @@
           <w:sz w:val="22"/>
           <w:szCs w:val="22"/>
         </w:rPr>
-        <w:t xml:space="preserve">Like interfaces, classes can also contain abstract methods. If a class contains at least one abstract method, the whole class is declared abstract. An abstract class cannot be </w:t>
-      </w:r>
-      <w:r>
-        <w:rPr>
-          <w:sz w:val="22"/>
-          <w:szCs w:val="22"/>
-        </w:rPr>
-        <w:t>instantiated</w:t>
-      </w:r>
-      <w:r>
-        <w:rPr>
-          <w:sz w:val="22"/>
-          <w:szCs w:val="22"/>
-        </w:rPr>
-        <w:t>. It can be inherited from by other classes, who in turn will become abstract unless they define the abstract methods.</w:t>
+        <w:t>Like interfaces, classes can also contain abstract methods. If a class contains at least one abstract method, the whole class is declared abstract. An abstract class cannot be instantiated. It can be inherited from by other classes, who in turn will become abstract unless they define the abstract methods.</w:t>
       </w:r>
     </w:p>
     <w:p>
@@ -6933,7 +8592,6 @@
           <w:szCs w:val="22"/>
           <w:lang w:val="en-GB"/>
         </w:rPr>
-        <w:lastRenderedPageBreak/>
         <w:t xml:space="preserve">  </w:t>
       </w:r>
       <w:proofErr w:type="gramStart"/>
@@ -7688,17 +9346,7 @@
           <w:szCs w:val="22"/>
           <w:lang w:val="en-GB"/>
         </w:rPr>
-        <w:t xml:space="preserve"> </w:t>
-      </w:r>
-      <w:r>
-        <w:rPr>
-          <w:rFonts w:ascii="Courier New" w:eastAsiaTheme="minorHAnsi" w:hAnsi="Courier New" w:cs="Courier New"/>
-          <w:color w:val="000000"/>
-          <w:sz w:val="22"/>
-          <w:szCs w:val="22"/>
-          <w:lang w:val="en-GB"/>
-        </w:rPr>
-        <w:t>class is not defined.</w:t>
+        <w:t xml:space="preserve"> class is not defined.</w:t>
       </w:r>
     </w:p>
     <w:p>
@@ -8151,6 +9799,7 @@
           <w:sz w:val="22"/>
           <w:szCs w:val="22"/>
         </w:rPr>
+        <w:lastRenderedPageBreak/>
         <w:t>(3</w:t>
       </w:r>
       <w:r>
@@ -8247,10 +9896,7 @@
         <w:t xml:space="preserve"> </w:t>
       </w:r>
       <w:r>
-        <w:t>will be inherited by children of the Book class.</w:t>
-      </w:r>
-      <w:r>
-        <w:t xml:space="preserve"> ‘</w:t>
+        <w:t>will be inherited by children of the Book class. ‘</w:t>
       </w:r>
       <w:proofErr w:type="spellStart"/>
       <w:proofErr w:type="gramStart"/>
@@ -8268,10 +9914,7 @@
       </w:r>
       <w:proofErr w:type="spellEnd"/>
       <w:r>
-        <w:t>’</w:t>
-      </w:r>
-      <w:r>
-        <w:t xml:space="preserve"> may produce a different result or have a different implementation than the one defined by Book. Different behaviour may be produced if ‘</w:t>
+        <w:t>’ may produce a different result or have a different implementation than the one defined by Book. Different behaviour may be produced if ‘</w:t>
       </w:r>
       <w:proofErr w:type="spellStart"/>
       <w:r>
@@ -8285,8 +9928,6 @@
       <w:r>
         <w:t>’ uses instance variables that Novel has changed.</w:t>
       </w:r>
-      <w:bookmarkStart w:id="0" w:name="_GoBack"/>
-      <w:bookmarkEnd w:id="0"/>
     </w:p>
     <w:p>
       <w:pPr>
@@ -8577,16 +10218,7 @@
           <w:sz w:val="22"/>
           <w:szCs w:val="22"/>
         </w:rPr>
-        <w:t xml:space="preserve"> to implement a birthday and address book. Each entry in the book should contain a first name, a surname, a </w:t>
-      </w:r>
-      <w:r>
-        <w:rPr>
-          <w:rFonts w:asciiTheme="minorHAnsi" w:hAnsiTheme="minorHAnsi" w:cs="Courier New"/>
-          <w:sz w:val="22"/>
-          <w:szCs w:val="22"/>
-        </w:rPr>
-        <w:lastRenderedPageBreak/>
-        <w:t xml:space="preserve">valid email address, and a birthday. A valid email address should have one or more letters or digits followed by </w:t>
+        <w:t xml:space="preserve"> to implement a birthday and address book. Each entry in the book should contain a first name, a surname, a valid email address, and a birthday. A valid email address should have one or more letters or digits followed by </w:t>
       </w:r>
       <w:proofErr w:type="gramStart"/>
       <w:r>
@@ -10871,7 +12503,7 @@
   <a:extraClrSchemeLst/>
   <a:extLst>
     <a:ext uri="{05A4C25C-085E-4340-85A3-A5531E510DB2}">
-      <thm15:themeFamily xmlns:thm15="http://schemas.microsoft.com/office/thememl/2012/main" xmlns="" name="Office Theme" id="{62F939B6-93AF-4DB8-9C6B-D6C7DFDC589F}" vid="{4A3C46E8-61CC-4603-A589-7422A47A8E4A}"/>
+      <thm15:themeFamily xmlns="" xmlns:thm15="http://schemas.microsoft.com/office/thememl/2012/main" name="Office Theme" id="{62F939B6-93AF-4DB8-9C6B-D6C7DFDC589F}" vid="{4A3C46E8-61CC-4603-A589-7422A47A8E4A}"/>
     </a:ext>
   </a:extLst>
 </a:theme>

</xml_diff>

<commit_message>
work on platforms essay and encrypter
</commit_message>
<xml_diff>
--- a/Assessments/Intro To Java/ProgramminginJava-2013-14-SEM2-Assign1.docx
+++ b/Assessments/Intro To Java/ProgramminginJava-2013-14-SEM2-Assign1.docx
@@ -710,7 +710,7 @@
           <w:lang w:val="en-GB" w:eastAsia="zh-CN"/>
         </w:rPr>
         <w:pict>
-          <v:shape id="Text Box 4" o:spid="_x0000_s1027" type="#_x0000_t202" style="position:absolute;left:0;text-align:left;margin-left:2226.65pt;margin-top:11.6pt;width:492.05pt;height:102.75pt;z-index:251659264;visibility:visible;mso-position-horizontal:right;mso-position-horizontal-relative:margin" o:gfxdata="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">
+          <v:shape id="Text Box 4" o:spid="_x0000_s1027" type="#_x0000_t202" style="position:absolute;left:0;text-align:left;margin-left:2667.5pt;margin-top:11.6pt;width:492.05pt;height:102.75pt;z-index:251659264;visibility:visible;mso-position-horizontal:right;mso-position-horizontal-relative:margin" o:gfxdata="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">
             <v:textbox>
               <w:txbxContent>
                 <w:p>
@@ -3389,18 +3389,7 @@
           <w:sz w:val="20"/>
           <w:lang w:val="en-GB"/>
         </w:rPr>
-        <w:t>"Please enter three numbers</w:t>
-      </w:r>
-      <w:bookmarkStart w:id="0" w:name="_GoBack"/>
-      <w:bookmarkEnd w:id="0"/>
-      <w:r>
-        <w:rPr>
-          <w:rFonts w:ascii="Courier" w:eastAsiaTheme="minorHAnsi" w:hAnsi="Courier" w:cs="Consolas"/>
-          <w:color w:val="2A00FF"/>
-          <w:sz w:val="20"/>
-          <w:lang w:val="en-GB"/>
-        </w:rPr>
-        <w:t>:"</w:t>
+        <w:t>"Please enter three numbers:"</w:t>
       </w:r>
       <w:r>
         <w:rPr>
@@ -5095,6 +5084,76 @@
     </w:p>
     <w:p>
       <w:pPr>
+        <w:autoSpaceDE w:val="0"/>
+        <w:autoSpaceDN w:val="0"/>
+        <w:adjustRightInd w:val="0"/>
+        <w:rPr>
+          <w:rFonts w:ascii="Courier New" w:eastAsiaTheme="minorHAnsi" w:hAnsi="Courier New" w:cs="Courier New"/>
+          <w:color w:val="FF0000"/>
+          <w:sz w:val="22"/>
+          <w:szCs w:val="22"/>
+          <w:lang w:val="en-GB"/>
+        </w:rPr>
+      </w:pPr>
+      <w:r>
+        <w:rPr>
+          <w:rFonts w:ascii="Courier New" w:eastAsiaTheme="minorHAnsi" w:hAnsi="Courier New" w:cs="Courier New"/>
+          <w:color w:val="FF0000"/>
+          <w:sz w:val="22"/>
+          <w:szCs w:val="22"/>
+          <w:lang w:val="en-GB"/>
+        </w:rPr>
+        <w:t>‘</w:t>
+      </w:r>
+      <w:proofErr w:type="gramStart"/>
+      <w:r>
+        <w:rPr>
+          <w:rFonts w:ascii="Courier New" w:eastAsiaTheme="minorHAnsi" w:hAnsi="Courier New" w:cs="Courier New"/>
+          <w:color w:val="FF0000"/>
+          <w:sz w:val="22"/>
+          <w:szCs w:val="22"/>
+          <w:lang w:val="en-GB"/>
+        </w:rPr>
+        <w:t>key</w:t>
+      </w:r>
+      <w:proofErr w:type="gramEnd"/>
+      <w:r>
+        <w:rPr>
+          <w:rFonts w:ascii="Courier New" w:eastAsiaTheme="minorHAnsi" w:hAnsi="Courier New" w:cs="Courier New"/>
+          <w:color w:val="FF0000"/>
+          <w:sz w:val="22"/>
+          <w:szCs w:val="22"/>
+          <w:lang w:val="en-GB"/>
+        </w:rPr>
+        <w:t>’ is being multiplied by 1 – this does nothing.</w:t>
+      </w:r>
+    </w:p>
+    <w:p>
+      <w:pPr>
+        <w:autoSpaceDE w:val="0"/>
+        <w:autoSpaceDN w:val="0"/>
+        <w:adjustRightInd w:val="0"/>
+        <w:rPr>
+          <w:rFonts w:ascii="Courier New" w:eastAsiaTheme="minorHAnsi" w:hAnsi="Courier New" w:cs="Courier New"/>
+          <w:color w:val="000000"/>
+          <w:sz w:val="22"/>
+          <w:szCs w:val="22"/>
+          <w:lang w:val="en-GB"/>
+        </w:rPr>
+      </w:pPr>
+      <w:r>
+        <w:rPr>
+          <w:rFonts w:ascii="Courier New" w:eastAsiaTheme="minorHAnsi" w:hAnsi="Courier New" w:cs="Courier New"/>
+          <w:color w:val="000000"/>
+          <w:sz w:val="22"/>
+          <w:szCs w:val="22"/>
+          <w:lang w:val="en-GB"/>
+        </w:rPr>
+        <w:t>A ‘break’ is missing from the statement assigned to case 10.</w:t>
+      </w:r>
+    </w:p>
+    <w:p>
+      <w:pPr>
         <w:pStyle w:val="ListParagraph"/>
         <w:autoSpaceDE w:val="0"/>
         <w:autoSpaceDN w:val="0"/>
@@ -5189,7 +5248,16 @@
           <w:sz w:val="22"/>
           <w:szCs w:val="22"/>
         </w:rPr>
-        <w:t xml:space="preserve">are two variables that have been given values. How would you test whether they are equal when they are of type </w:t>
+        <w:t>are two variables that have been given values. How would you test whet</w:t>
+      </w:r>
+      <w:bookmarkStart w:id="0" w:name="_GoBack"/>
+      <w:bookmarkEnd w:id="0"/>
+      <w:r>
+        <w:rPr>
+          <w:sz w:val="22"/>
+          <w:szCs w:val="22"/>
+        </w:rPr>
+        <w:t xml:space="preserve">her they are equal when they are of type </w:t>
       </w:r>
       <w:r>
         <w:rPr>
@@ -5526,6 +5594,7 @@
           <w:sz w:val="22"/>
           <w:szCs w:val="22"/>
         </w:rPr>
+        <w:lastRenderedPageBreak/>
         <w:t>count</w:t>
       </w:r>
       <w:r>
@@ -6530,6 +6599,7 @@
         <w:rPr>
           <w:szCs w:val="24"/>
         </w:rPr>
+        <w:lastRenderedPageBreak/>
         <w:t>Writing this line will cause a runtime error as the 100</w:t>
       </w:r>
       <w:r>
@@ -6567,7 +6637,6 @@
         </w:rPr>
       </w:pPr>
       <w:r>
-        <w:lastRenderedPageBreak/>
         <w:t xml:space="preserve">(2 marks) </w:t>
       </w:r>
       <w:r>
@@ -8019,6 +8088,7 @@
           <w:sz w:val="22"/>
           <w:szCs w:val="22"/>
         </w:rPr>
+        <w:lastRenderedPageBreak/>
         <w:t xml:space="preserve">A class defines an object type. It consists of a set of variables and methods. Classes are instantiated, creating objects that are new instances of that class. </w:t>
       </w:r>
       <w:r>
@@ -8053,7 +8123,6 @@
           <w:sz w:val="22"/>
           <w:szCs w:val="22"/>
         </w:rPr>
-        <w:lastRenderedPageBreak/>
         <w:t>Class definitions and interface definitions are similar because they both define methods and can also define static, final variables. Interfaces define a set of abstract methods. They contain no implementation of these methods, just the types of parameter the methods accept, and the return type of those methods. Classes can ‘implement’ interfaces. This means they have one method definition for each of the abstract method definitions set by the interface.</w:t>
       </w:r>
     </w:p>
@@ -9799,7 +9868,6 @@
           <w:sz w:val="22"/>
           <w:szCs w:val="22"/>
         </w:rPr>
-        <w:lastRenderedPageBreak/>
         <w:t>(3</w:t>
       </w:r>
       <w:r>
@@ -12503,7 +12571,7 @@
   <a:extraClrSchemeLst/>
   <a:extLst>
     <a:ext uri="{05A4C25C-085E-4340-85A3-A5531E510DB2}">
-      <thm15:themeFamily xmlns="" xmlns:thm15="http://schemas.microsoft.com/office/thememl/2012/main" name="Office Theme" id="{62F939B6-93AF-4DB8-9C6B-D6C7DFDC589F}" vid="{4A3C46E8-61CC-4603-A589-7422A47A8E4A}"/>
+      <thm15:themeFamily xmlns:thm15="http://schemas.microsoft.com/office/thememl/2012/main" xmlns="" name="Office Theme" id="{62F939B6-93AF-4DB8-9C6B-D6C7DFDC589F}" vid="{4A3C46E8-61CC-4603-A589-7422A47A8E4A}"/>
     </a:ext>
   </a:extLst>
 </a:theme>

</xml_diff>

<commit_message>
change cipher to use arrays not hashmaps
</commit_message>
<xml_diff>
--- a/Assessments/Intro To Java/ProgramminginJava-2013-14-SEM2-Assign1.docx
+++ b/Assessments/Intro To Java/ProgramminginJava-2013-14-SEM2-Assign1.docx
@@ -48,13 +48,23 @@
           <w:szCs w:val="36"/>
         </w:rPr>
       </w:pPr>
+      <w:proofErr w:type="spellStart"/>
       <w:r>
         <w:rPr>
           <w:rFonts w:ascii="Arial" w:hAnsi="Arial"/>
           <w:sz w:val="36"/>
           <w:szCs w:val="36"/>
         </w:rPr>
-        <w:t xml:space="preserve">FdSc Communication Technologies: </w:t>
+        <w:t>FdSc</w:t>
+      </w:r>
+      <w:proofErr w:type="spellEnd"/>
+      <w:r>
+        <w:rPr>
+          <w:rFonts w:ascii="Arial" w:hAnsi="Arial"/>
+          <w:sz w:val="36"/>
+          <w:szCs w:val="36"/>
+        </w:rPr>
+        <w:t xml:space="preserve"> Communication Technologies: </w:t>
       </w:r>
     </w:p>
     <w:p>
@@ -162,6 +172,7 @@
         </w:rPr>
         <w:tab/>
       </w:r>
+      <w:proofErr w:type="gramStart"/>
       <w:r>
         <w:rPr>
           <w:rFonts w:ascii="Verdana" w:hAnsi="Verdana"/>
@@ -184,7 +195,16 @@
           <w:sz w:val="21"/>
           <w:szCs w:val="21"/>
         </w:rPr>
-        <w:t>Knowledge and Programming</w:t>
+        <w:t>Knowledge</w:t>
+      </w:r>
+      <w:proofErr w:type="gramEnd"/>
+      <w:r>
+        <w:rPr>
+          <w:rFonts w:ascii="Verdana" w:hAnsi="Verdana"/>
+          <w:sz w:val="21"/>
+          <w:szCs w:val="21"/>
+        </w:rPr>
+        <w:t xml:space="preserve"> and Programming</w:t>
       </w:r>
     </w:p>
     <w:p>
@@ -209,11 +229,19 @@
         </w:rPr>
         <w:tab/>
       </w:r>
+      <w:proofErr w:type="spellStart"/>
       <w:r>
         <w:rPr>
           <w:rFonts w:ascii="Arial" w:hAnsi="Arial"/>
         </w:rPr>
-        <w:t>Dr Nicholas Caldwell</w:t>
+        <w:t>Dr</w:t>
+      </w:r>
+      <w:proofErr w:type="spellEnd"/>
+      <w:r>
+        <w:rPr>
+          <w:rFonts w:ascii="Arial" w:hAnsi="Arial"/>
+        </w:rPr>
+        <w:t xml:space="preserve"> Nicholas Caldwell</w:t>
       </w:r>
     </w:p>
     <w:p>
@@ -475,6 +503,7 @@
         </w:rPr>
         <w:tab/>
       </w:r>
+      <w:proofErr w:type="gramStart"/>
       <w:r>
         <w:rPr>
           <w:rFonts w:ascii="Arial" w:hAnsi="Arial"/>
@@ -519,8 +548,29 @@
           <w:sz w:val="22"/>
           <w:szCs w:val="22"/>
         </w:rPr>
-        <w:t xml:space="preserve"> or SafeAssign.</w:t>
-      </w:r>
+        <w:t xml:space="preserve"> or </w:t>
+      </w:r>
+      <w:proofErr w:type="spellStart"/>
+      <w:r>
+        <w:rPr>
+          <w:rFonts w:ascii="Arial" w:hAnsi="Arial"/>
+          <w:bCs/>
+          <w:sz w:val="22"/>
+          <w:szCs w:val="22"/>
+        </w:rPr>
+        <w:t>SafeAssign</w:t>
+      </w:r>
+      <w:proofErr w:type="spellEnd"/>
+      <w:r>
+        <w:rPr>
+          <w:rFonts w:ascii="Arial" w:hAnsi="Arial"/>
+          <w:bCs/>
+          <w:sz w:val="22"/>
+          <w:szCs w:val="22"/>
+        </w:rPr>
+        <w:t>.</w:t>
+      </w:r>
+      <w:proofErr w:type="gramEnd"/>
       <w:r>
         <w:rPr>
           <w:rFonts w:ascii="Arial" w:hAnsi="Arial"/>
@@ -625,7 +675,25 @@
                       <w:bCs/>
                       <w:sz w:val="22"/>
                     </w:rPr>
-                    <w:t xml:space="preserve">A word processed document that contains the answers to the questions set, including screenshots of program outcomes and code listings. You may find it easier to bundle source code files and the Word document into a compressed archive. In all cases, the Word document and any overarching zip should have only your UCS studentid as its identifier. </w:t>
+                    <w:t xml:space="preserve">A word processed document that contains the answers to the questions set, including screenshots of program outcomes and code listings. You may find it easier to bundle source code files and the Word document into a compressed archive. In all cases, the Word document and any overarching zip should have only your UCS </w:t>
+                  </w:r>
+                  <w:proofErr w:type="spellStart"/>
+                  <w:r>
+                    <w:rPr>
+                      <w:rFonts w:ascii="Arial" w:hAnsi="Arial"/>
+                      <w:bCs/>
+                      <w:sz w:val="22"/>
+                    </w:rPr>
+                    <w:t>studentid</w:t>
+                  </w:r>
+                  <w:proofErr w:type="spellEnd"/>
+                  <w:r>
+                    <w:rPr>
+                      <w:rFonts w:ascii="Arial" w:hAnsi="Arial"/>
+                      <w:bCs/>
+                      <w:sz w:val="22"/>
+                    </w:rPr>
+                    <w:t xml:space="preserve"> as its identifier. </w:t>
                   </w:r>
                 </w:p>
               </w:txbxContent>
@@ -650,7 +718,7 @@
           <w:lang w:val="en-GB" w:eastAsia="zh-CN"/>
         </w:rPr>
         <w:pict>
-          <v:shape id="Text Box 4" o:spid="_x0000_s1027" type="#_x0000_t202" style="position:absolute;left:0;text-align:left;margin-left:3119.55pt;margin-top:11.6pt;width:492.05pt;height:102.75pt;z-index:251659264;visibility:visible;mso-position-horizontal:right;mso-position-horizontal-relative:margin" o:gfxdata="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">
+          <v:shape id="Text Box 4" o:spid="_x0000_s1027" type="#_x0000_t202" style="position:absolute;left:0;text-align:left;margin-left:3560.4pt;margin-top:11.6pt;width:492.05pt;height:102.75pt;z-index:251659264;visibility:visible;mso-position-horizontal:right;mso-position-horizontal-relative:margin" o:gfxdata="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">
             <v:textbox>
               <w:txbxContent>
                 <w:p>
@@ -863,6 +931,7 @@
                     </w:rPr>
                     <w:t xml:space="preserve">Graduate </w:t>
                   </w:r>
+                  <w:proofErr w:type="spellStart"/>
                   <w:r>
                     <w:rPr>
                       <w:rFonts w:ascii="Arial" w:hAnsi="Arial" w:cs="Arial"/>
@@ -872,6 +941,7 @@
                     </w:rPr>
                     <w:t>Headstart</w:t>
                   </w:r>
+                  <w:proofErr w:type="spellEnd"/>
                 </w:p>
                 <w:p>
                   <w:pPr>
@@ -1071,6 +1141,7 @@
                       <w:sz w:val="22"/>
                     </w:rPr>
                   </w:pPr>
+                  <w:proofErr w:type="gramStart"/>
                   <w:r>
                     <w:rPr>
                       <w:rFonts w:ascii="Arial" w:hAnsi="Arial"/>
@@ -1079,6 +1150,7 @@
                     </w:rPr>
                     <w:t>Assessment Brief.</w:t>
                   </w:r>
+                  <w:proofErr w:type="gramEnd"/>
                 </w:p>
                 <w:p>
                   <w:pPr>
@@ -1364,8 +1436,13 @@
               <w:spacing w:before="120" w:after="120"/>
               <w:ind w:left="1026" w:right="0" w:hanging="283"/>
             </w:pPr>
+            <w:proofErr w:type="gramStart"/>
             <w:r>
-              <w:t>with the answers to all questions appropriately identified.</w:t>
+              <w:t>with</w:t>
+            </w:r>
+            <w:proofErr w:type="gramEnd"/>
+            <w:r>
+              <w:t xml:space="preserve"> the answers to all questions appropriately identified.</w:t>
             </w:r>
           </w:p>
         </w:tc>
@@ -1858,7 +1935,49 @@
         <w:rPr>
           <w:lang w:val="en-GB"/>
         </w:rPr>
-        <w:t xml:space="preserve"> the book “Java: How to Program” by Deitel &amp; Deitel (Ebook)</w:t>
+        <w:t xml:space="preserve"> the book “Java: How to Program” by </w:t>
+      </w:r>
+      <w:proofErr w:type="spellStart"/>
+      <w:r>
+        <w:rPr>
+          <w:lang w:val="en-GB"/>
+        </w:rPr>
+        <w:t>Deitel</w:t>
+      </w:r>
+      <w:proofErr w:type="spellEnd"/>
+      <w:r>
+        <w:rPr>
+          <w:lang w:val="en-GB"/>
+        </w:rPr>
+        <w:t xml:space="preserve"> &amp; </w:t>
+      </w:r>
+      <w:proofErr w:type="spellStart"/>
+      <w:r>
+        <w:rPr>
+          <w:lang w:val="en-GB"/>
+        </w:rPr>
+        <w:t>Deitel</w:t>
+      </w:r>
+      <w:proofErr w:type="spellEnd"/>
+      <w:r>
+        <w:rPr>
+          <w:lang w:val="en-GB"/>
+        </w:rPr>
+        <w:t xml:space="preserve"> (</w:t>
+      </w:r>
+      <w:proofErr w:type="spellStart"/>
+      <w:r>
+        <w:rPr>
+          <w:lang w:val="en-GB"/>
+        </w:rPr>
+        <w:t>Ebook</w:t>
+      </w:r>
+      <w:proofErr w:type="spellEnd"/>
+      <w:r>
+        <w:rPr>
+          <w:lang w:val="en-GB"/>
+        </w:rPr>
+        <w:t>)</w:t>
       </w:r>
       <w:r>
         <w:rPr>
@@ -1934,7 +2053,21 @@
         <w:rPr>
           <w:lang w:val="en-GB"/>
         </w:rPr>
-        <w:t>Rename the file to have your student userid in its filename</w:t>
+        <w:t xml:space="preserve">Rename the file to have your student </w:t>
+      </w:r>
+      <w:proofErr w:type="spellStart"/>
+      <w:r>
+        <w:rPr>
+          <w:lang w:val="en-GB"/>
+        </w:rPr>
+        <w:t>userid</w:t>
+      </w:r>
+      <w:proofErr w:type="spellEnd"/>
+      <w:r>
+        <w:rPr>
+          <w:lang w:val="en-GB"/>
+        </w:rPr>
+        <w:t xml:space="preserve"> in its filename</w:t>
       </w:r>
       <w:r>
         <w:rPr>
@@ -2062,6 +2195,7 @@
         </w:rPr>
         <w:t xml:space="preserve">Java compilation involves an extra step, where the Java code is compiled to a special </w:t>
       </w:r>
+      <w:proofErr w:type="spellStart"/>
       <w:r>
         <w:rPr>
           <w:b/>
@@ -2070,13 +2204,32 @@
         </w:rPr>
         <w:t>bytecode</w:t>
       </w:r>
-      <w:r>
-        <w:rPr>
-          <w:b/>
-          <w:sz w:val="22"/>
-          <w:szCs w:val="22"/>
-        </w:rPr>
-        <w:t xml:space="preserve"> that will be executed on a virtual machine, not a specific processor. The Java Virtual Machine then runs this byte code, translating the bytecode into machine codes for the local processor as it goes along.</w:t>
+      <w:proofErr w:type="spellEnd"/>
+      <w:r>
+        <w:rPr>
+          <w:b/>
+          <w:sz w:val="22"/>
+          <w:szCs w:val="22"/>
+        </w:rPr>
+        <w:t xml:space="preserve"> that will be executed on a virtual machine, not a specific processor. The Java Virtual Machine then runs this byte code, translating the </w:t>
+      </w:r>
+      <w:proofErr w:type="spellStart"/>
+      <w:r>
+        <w:rPr>
+          <w:b/>
+          <w:sz w:val="22"/>
+          <w:szCs w:val="22"/>
+        </w:rPr>
+        <w:t>bytecode</w:t>
+      </w:r>
+      <w:proofErr w:type="spellEnd"/>
+      <w:r>
+        <w:rPr>
+          <w:b/>
+          <w:sz w:val="22"/>
+          <w:szCs w:val="22"/>
+        </w:rPr>
+        <w:t xml:space="preserve"> into machine codes for the local processor as it goes along.</w:t>
       </w:r>
       <w:r>
         <w:rPr>
@@ -2122,6 +2275,8 @@
           <w:lang w:val="es-ES"/>
         </w:rPr>
       </w:pPr>
+      <w:proofErr w:type="spellStart"/>
+      <w:proofErr w:type="gramStart"/>
       <w:r>
         <w:rPr>
           <w:rFonts w:ascii="Courier New" w:hAnsi="Courier New" w:cs="Courier New"/>
@@ -2129,7 +2284,18 @@
           <w:szCs w:val="22"/>
           <w:lang w:val="es-ES"/>
         </w:rPr>
-        <w:t xml:space="preserve">char x, y; </w:t>
+        <w:t>char</w:t>
+      </w:r>
+      <w:proofErr w:type="spellEnd"/>
+      <w:proofErr w:type="gramEnd"/>
+      <w:r>
+        <w:rPr>
+          <w:rFonts w:ascii="Courier New" w:hAnsi="Courier New" w:cs="Courier New"/>
+          <w:sz w:val="22"/>
+          <w:szCs w:val="22"/>
+          <w:lang w:val="es-ES"/>
+        </w:rPr>
+        <w:t xml:space="preserve"> x, y; </w:t>
       </w:r>
       <w:r>
         <w:rPr>
@@ -2149,7 +2315,26 @@
           <w:lang w:val="es-ES"/>
         </w:rPr>
         <w:br/>
-        <w:t xml:space="preserve">System.out.println(x); </w:t>
+      </w:r>
+      <w:proofErr w:type="spellStart"/>
+      <w:r>
+        <w:rPr>
+          <w:rFonts w:ascii="Courier New" w:hAnsi="Courier New" w:cs="Courier New"/>
+          <w:sz w:val="22"/>
+          <w:szCs w:val="22"/>
+          <w:lang w:val="es-ES"/>
+        </w:rPr>
+        <w:t>System.out.println</w:t>
+      </w:r>
+      <w:proofErr w:type="spellEnd"/>
+      <w:r>
+        <w:rPr>
+          <w:rFonts w:ascii="Courier New" w:hAnsi="Courier New" w:cs="Courier New"/>
+          <w:sz w:val="22"/>
+          <w:szCs w:val="22"/>
+          <w:lang w:val="es-ES"/>
+        </w:rPr>
+        <w:t xml:space="preserve">(x); </w:t>
       </w:r>
       <w:r>
         <w:rPr>
@@ -2169,7 +2354,26 @@
           <w:lang w:val="es-ES"/>
         </w:rPr>
         <w:br/>
-        <w:t xml:space="preserve">System.out.println(y); </w:t>
+      </w:r>
+      <w:proofErr w:type="spellStart"/>
+      <w:r>
+        <w:rPr>
+          <w:rFonts w:ascii="Courier New" w:hAnsi="Courier New" w:cs="Courier New"/>
+          <w:sz w:val="22"/>
+          <w:szCs w:val="22"/>
+          <w:lang w:val="es-ES"/>
+        </w:rPr>
+        <w:t>System.out.println</w:t>
+      </w:r>
+      <w:proofErr w:type="spellEnd"/>
+      <w:r>
+        <w:rPr>
+          <w:rFonts w:ascii="Courier New" w:hAnsi="Courier New" w:cs="Courier New"/>
+          <w:sz w:val="22"/>
+          <w:szCs w:val="22"/>
+          <w:lang w:val="es-ES"/>
+        </w:rPr>
+        <w:t xml:space="preserve">(y); </w:t>
       </w:r>
     </w:p>
     <w:p>
@@ -2201,7 +2405,26 @@
           <w:lang w:val="en-GB"/>
         </w:rPr>
         <w:br/>
-        <w:t>System.out.println(x);</w:t>
+      </w:r>
+      <w:proofErr w:type="spellStart"/>
+      <w:r>
+        <w:rPr>
+          <w:rFonts w:ascii="Courier New" w:hAnsi="Courier New" w:cs="Courier New"/>
+          <w:sz w:val="22"/>
+          <w:szCs w:val="22"/>
+          <w:lang w:val="en-GB"/>
+        </w:rPr>
+        <w:t>System.out.println</w:t>
+      </w:r>
+      <w:proofErr w:type="spellEnd"/>
+      <w:r>
+        <w:rPr>
+          <w:rFonts w:ascii="Courier New" w:hAnsi="Courier New" w:cs="Courier New"/>
+          <w:sz w:val="22"/>
+          <w:szCs w:val="22"/>
+          <w:lang w:val="en-GB"/>
+        </w:rPr>
+        <w:t>(x);</w:t>
       </w:r>
       <w:r>
         <w:rPr>
@@ -2250,6 +2473,7 @@
           <w:lang w:val="en-GB"/>
         </w:rPr>
       </w:pPr>
+      <w:proofErr w:type="gramStart"/>
       <w:r>
         <w:rPr>
           <w:rFonts w:ascii="Courier New" w:hAnsi="Courier New" w:cs="Aharoni"/>
@@ -2260,6 +2484,7 @@
         </w:rPr>
         <w:t>y</w:t>
       </w:r>
+      <w:proofErr w:type="gramEnd"/>
     </w:p>
     <w:p>
       <w:pPr>
@@ -2274,6 +2499,7 @@
           <w:lang w:val="en-GB"/>
         </w:rPr>
       </w:pPr>
+      <w:proofErr w:type="gramStart"/>
       <w:r>
         <w:rPr>
           <w:rFonts w:ascii="Courier New" w:hAnsi="Courier New" w:cs="Aharoni"/>
@@ -2284,6 +2510,7 @@
         </w:rPr>
         <w:t>z</w:t>
       </w:r>
+      <w:proofErr w:type="gramEnd"/>
     </w:p>
     <w:p>
       <w:pPr>
@@ -2298,6 +2525,7 @@
           <w:lang w:val="en-GB"/>
         </w:rPr>
       </w:pPr>
+      <w:proofErr w:type="gramStart"/>
       <w:r>
         <w:rPr>
           <w:rFonts w:ascii="Courier New" w:hAnsi="Courier New" w:cs="Aharoni"/>
@@ -2308,6 +2536,7 @@
         </w:rPr>
         <w:t>z</w:t>
       </w:r>
+      <w:proofErr w:type="gramEnd"/>
     </w:p>
     <w:p>
       <w:pPr>
@@ -2355,13 +2584,33 @@
         <w:pStyle w:val="Default"/>
         <w:ind w:left="360"/>
       </w:pPr>
-      <w:r>
-        <w:rPr>
-          <w:rFonts w:ascii="Courier New" w:hAnsi="Courier New" w:cs="Courier New"/>
-          <w:sz w:val="22"/>
-          <w:szCs w:val="22"/>
-        </w:rPr>
-        <w:t>System.out.println(″1 + 3 = ″ + (1 + 3</w:t>
+      <w:proofErr w:type="spellStart"/>
+      <w:proofErr w:type="gramStart"/>
+      <w:r>
+        <w:rPr>
+          <w:rFonts w:ascii="Courier New" w:hAnsi="Courier New" w:cs="Courier New"/>
+          <w:sz w:val="22"/>
+          <w:szCs w:val="22"/>
+        </w:rPr>
+        <w:t>System.out.println</w:t>
+      </w:r>
+      <w:proofErr w:type="spellEnd"/>
+      <w:r>
+        <w:rPr>
+          <w:rFonts w:ascii="Courier New" w:hAnsi="Courier New" w:cs="Courier New"/>
+          <w:sz w:val="22"/>
+          <w:szCs w:val="22"/>
+        </w:rPr>
+        <w:t>(</w:t>
+      </w:r>
+      <w:proofErr w:type="gramEnd"/>
+      <w:r>
+        <w:rPr>
+          <w:rFonts w:ascii="Courier New" w:hAnsi="Courier New" w:cs="Courier New"/>
+          <w:sz w:val="22"/>
+          <w:szCs w:val="22"/>
+        </w:rPr>
+        <w:t>″1 + 3 = ″ + (1 + 3</w:t>
       </w:r>
       <w:r>
         <w:rPr>
@@ -2378,7 +2627,24 @@
           <w:szCs w:val="22"/>
         </w:rPr>
         <w:br/>
-        <w:t>System.out.println(″1</w:t>
+      </w:r>
+      <w:proofErr w:type="spellStart"/>
+      <w:r>
+        <w:rPr>
+          <w:rFonts w:ascii="Courier New" w:hAnsi="Courier New" w:cs="Courier New"/>
+          <w:sz w:val="22"/>
+          <w:szCs w:val="22"/>
+        </w:rPr>
+        <w:t>System.out.println</w:t>
+      </w:r>
+      <w:proofErr w:type="spellEnd"/>
+      <w:r>
+        <w:rPr>
+          <w:rFonts w:ascii="Courier New" w:hAnsi="Courier New" w:cs="Courier New"/>
+          <w:sz w:val="22"/>
+          <w:szCs w:val="22"/>
+        </w:rPr>
+        <w:t>(″1</w:t>
       </w:r>
       <w:r>
         <w:rPr>
@@ -2504,7 +2770,21 @@
         <w:rPr>
           <w:b/>
         </w:rPr>
-        <w:t>two integers 1 and 3 must be added together to get 4. Then 4 is added to the string “1 + 3 = ” to give the output above.</w:t>
+        <w:t xml:space="preserve">two integers 1 and 3 must be added together to get 4. Then 4 is added to the string “1 + 3 </w:t>
+      </w:r>
+      <w:proofErr w:type="gramStart"/>
+      <w:r>
+        <w:rPr>
+          <w:b/>
+        </w:rPr>
+        <w:t>= ”</w:t>
+      </w:r>
+      <w:proofErr w:type="gramEnd"/>
+      <w:r>
+        <w:rPr>
+          <w:b/>
+        </w:rPr>
+        <w:t xml:space="preserve"> to give the output above.</w:t>
       </w:r>
     </w:p>
     <w:p>
@@ -2516,7 +2796,35 @@
         <w:rPr>
           <w:b/>
         </w:rPr>
-        <w:t>In the second output java proceeds with addition from left to right, as is the default mode when no brackets are present. In this case a string must be added to an int, giving “1 + 3 = 1”, then that string must be added to another int (3), giving the output above.</w:t>
+        <w:t xml:space="preserve">In the second output java proceeds with addition from left to right, as is the default mode when no brackets are present. In this case a string must be added to an </w:t>
+      </w:r>
+      <w:proofErr w:type="spellStart"/>
+      <w:r>
+        <w:rPr>
+          <w:b/>
+        </w:rPr>
+        <w:t>int</w:t>
+      </w:r>
+      <w:proofErr w:type="spellEnd"/>
+      <w:r>
+        <w:rPr>
+          <w:b/>
+        </w:rPr>
+        <w:t xml:space="preserve">, giving “1 + 3 = 1”, then that string must be added to another </w:t>
+      </w:r>
+      <w:proofErr w:type="spellStart"/>
+      <w:r>
+        <w:rPr>
+          <w:b/>
+        </w:rPr>
+        <w:t>int</w:t>
+      </w:r>
+      <w:proofErr w:type="spellEnd"/>
+      <w:r>
+        <w:rPr>
+          <w:b/>
+        </w:rPr>
+        <w:t xml:space="preserve"> (3), giving the output above.</w:t>
       </w:r>
       <w:r>
         <w:br/>
@@ -2613,6 +2921,7 @@
           <w:lang w:val="en-GB"/>
         </w:rPr>
       </w:pPr>
+      <w:proofErr w:type="gramStart"/>
       <w:r>
         <w:rPr>
           <w:rFonts w:ascii="Courier" w:eastAsiaTheme="minorHAnsi" w:hAnsi="Courier" w:cs="Consolas"/>
@@ -2624,15 +2933,38 @@
         </w:rPr>
         <w:t>import</w:t>
       </w:r>
-      <w:r>
-        <w:rPr>
-          <w:rFonts w:ascii="Courier" w:eastAsiaTheme="minorHAnsi" w:hAnsi="Courier" w:cs="Consolas"/>
-          <w:b/>
-          <w:color w:val="000000"/>
-          <w:sz w:val="20"/>
-          <w:lang w:val="en-GB"/>
-        </w:rPr>
-        <w:t xml:space="preserve"> java.util.Scanner;</w:t>
+      <w:proofErr w:type="gramEnd"/>
+      <w:r>
+        <w:rPr>
+          <w:rFonts w:ascii="Courier" w:eastAsiaTheme="minorHAnsi" w:hAnsi="Courier" w:cs="Consolas"/>
+          <w:b/>
+          <w:color w:val="000000"/>
+          <w:sz w:val="20"/>
+          <w:lang w:val="en-GB"/>
+        </w:rPr>
+        <w:t xml:space="preserve"> </w:t>
+      </w:r>
+      <w:proofErr w:type="spellStart"/>
+      <w:r>
+        <w:rPr>
+          <w:rFonts w:ascii="Courier" w:eastAsiaTheme="minorHAnsi" w:hAnsi="Courier" w:cs="Consolas"/>
+          <w:b/>
+          <w:color w:val="000000"/>
+          <w:sz w:val="20"/>
+          <w:lang w:val="en-GB"/>
+        </w:rPr>
+        <w:t>java.util.Scanner</w:t>
+      </w:r>
+      <w:proofErr w:type="spellEnd"/>
+      <w:r>
+        <w:rPr>
+          <w:rFonts w:ascii="Courier" w:eastAsiaTheme="minorHAnsi" w:hAnsi="Courier" w:cs="Consolas"/>
+          <w:b/>
+          <w:color w:val="000000"/>
+          <w:sz w:val="20"/>
+          <w:lang w:val="en-GB"/>
+        </w:rPr>
+        <w:t>;</w:t>
       </w:r>
     </w:p>
     <w:p>
@@ -2660,6 +2992,7 @@
           <w:lang w:val="en-GB"/>
         </w:rPr>
       </w:pPr>
+      <w:proofErr w:type="gramStart"/>
       <w:r>
         <w:rPr>
           <w:rFonts w:ascii="Courier" w:eastAsiaTheme="minorHAnsi" w:hAnsi="Courier" w:cs="Consolas"/>
@@ -2671,6 +3004,7 @@
         </w:rPr>
         <w:t>public</w:t>
       </w:r>
+      <w:proofErr w:type="gramEnd"/>
       <w:r>
         <w:rPr>
           <w:rFonts w:ascii="Courier" w:eastAsiaTheme="minorHAnsi" w:hAnsi="Courier" w:cs="Consolas"/>
@@ -2700,7 +3034,29 @@
           <w:sz w:val="20"/>
           <w:lang w:val="en-GB"/>
         </w:rPr>
-        <w:t xml:space="preserve"> ThreeFloats {</w:t>
+        <w:t xml:space="preserve"> </w:t>
+      </w:r>
+      <w:proofErr w:type="spellStart"/>
+      <w:r>
+        <w:rPr>
+          <w:rFonts w:ascii="Courier" w:eastAsiaTheme="minorHAnsi" w:hAnsi="Courier" w:cs="Consolas"/>
+          <w:b/>
+          <w:color w:val="000000"/>
+          <w:sz w:val="20"/>
+          <w:lang w:val="en-GB"/>
+        </w:rPr>
+        <w:t>ThreeFloats</w:t>
+      </w:r>
+      <w:proofErr w:type="spellEnd"/>
+      <w:r>
+        <w:rPr>
+          <w:rFonts w:ascii="Courier" w:eastAsiaTheme="minorHAnsi" w:hAnsi="Courier" w:cs="Consolas"/>
+          <w:b/>
+          <w:color w:val="000000"/>
+          <w:sz w:val="20"/>
+          <w:lang w:val="en-GB"/>
+        </w:rPr>
+        <w:t xml:space="preserve"> {</w:t>
       </w:r>
     </w:p>
     <w:p>
@@ -2738,6 +3094,7 @@
         </w:rPr>
         <w:tab/>
       </w:r>
+      <w:proofErr w:type="gramStart"/>
       <w:r>
         <w:rPr>
           <w:rFonts w:ascii="Courier" w:eastAsiaTheme="minorHAnsi" w:hAnsi="Courier" w:cs="Consolas"/>
@@ -2749,6 +3106,7 @@
         </w:rPr>
         <w:t>public</w:t>
       </w:r>
+      <w:proofErr w:type="gramEnd"/>
       <w:r>
         <w:rPr>
           <w:rFonts w:ascii="Courier" w:eastAsiaTheme="minorHAnsi" w:hAnsi="Courier" w:cs="Consolas"/>
@@ -2799,7 +3157,29 @@
           <w:sz w:val="20"/>
           <w:lang w:val="en-GB"/>
         </w:rPr>
-        <w:t xml:space="preserve"> main(String[] args) {</w:t>
+        <w:t xml:space="preserve"> main(String[] </w:t>
+      </w:r>
+      <w:proofErr w:type="spellStart"/>
+      <w:r>
+        <w:rPr>
+          <w:rFonts w:ascii="Courier" w:eastAsiaTheme="minorHAnsi" w:hAnsi="Courier" w:cs="Consolas"/>
+          <w:b/>
+          <w:color w:val="000000"/>
+          <w:sz w:val="20"/>
+          <w:lang w:val="en-GB"/>
+        </w:rPr>
+        <w:t>args</w:t>
+      </w:r>
+      <w:proofErr w:type="spellEnd"/>
+      <w:r>
+        <w:rPr>
+          <w:rFonts w:ascii="Courier" w:eastAsiaTheme="minorHAnsi" w:hAnsi="Courier" w:cs="Consolas"/>
+          <w:b/>
+          <w:color w:val="000000"/>
+          <w:sz w:val="20"/>
+          <w:lang w:val="en-GB"/>
+        </w:rPr>
+        <w:t>) {</w:t>
       </w:r>
     </w:p>
     <w:p>
@@ -2854,7 +3234,29 @@
           <w:sz w:val="20"/>
           <w:lang w:val="en-GB"/>
         </w:rPr>
-        <w:t xml:space="preserve"> Scanner(System.</w:t>
+        <w:t xml:space="preserve"> </w:t>
+      </w:r>
+      <w:proofErr w:type="gramStart"/>
+      <w:r>
+        <w:rPr>
+          <w:rFonts w:ascii="Courier" w:eastAsiaTheme="minorHAnsi" w:hAnsi="Courier" w:cs="Consolas"/>
+          <w:b/>
+          <w:color w:val="000000"/>
+          <w:sz w:val="20"/>
+          <w:lang w:val="en-GB"/>
+        </w:rPr>
+        <w:t>Scanner(</w:t>
+      </w:r>
+      <w:proofErr w:type="gramEnd"/>
+      <w:r>
+        <w:rPr>
+          <w:rFonts w:ascii="Courier" w:eastAsiaTheme="minorHAnsi" w:hAnsi="Courier" w:cs="Consolas"/>
+          <w:b/>
+          <w:color w:val="000000"/>
+          <w:sz w:val="20"/>
+          <w:lang w:val="en-GB"/>
+        </w:rPr>
+        <w:t>System.</w:t>
       </w:r>
       <w:r>
         <w:rPr>
@@ -2923,7 +3325,29 @@
           <w:lang w:val="en-GB"/>
         </w:rPr>
         <w:tab/>
-        <w:t xml:space="preserve">String floats_as_string = </w:t>
+        <w:t xml:space="preserve">String </w:t>
+      </w:r>
+      <w:proofErr w:type="spellStart"/>
+      <w:r>
+        <w:rPr>
+          <w:rFonts w:ascii="Courier" w:eastAsiaTheme="minorHAnsi" w:hAnsi="Courier" w:cs="Consolas"/>
+          <w:b/>
+          <w:color w:val="000000"/>
+          <w:sz w:val="20"/>
+          <w:lang w:val="en-GB"/>
+        </w:rPr>
+        <w:t>floats_as_string</w:t>
+      </w:r>
+      <w:proofErr w:type="spellEnd"/>
+      <w:r>
+        <w:rPr>
+          <w:rFonts w:ascii="Courier" w:eastAsiaTheme="minorHAnsi" w:hAnsi="Courier" w:cs="Consolas"/>
+          <w:b/>
+          <w:color w:val="000000"/>
+          <w:sz w:val="20"/>
+          <w:lang w:val="en-GB"/>
+        </w:rPr>
+        <w:t xml:space="preserve"> = </w:t>
       </w:r>
       <w:r>
         <w:rPr>
@@ -2978,6 +3402,7 @@
         </w:rPr>
         <w:tab/>
       </w:r>
+      <w:proofErr w:type="gramStart"/>
       <w:r>
         <w:rPr>
           <w:rFonts w:ascii="Courier" w:eastAsiaTheme="minorHAnsi" w:hAnsi="Courier" w:cs="Consolas"/>
@@ -2989,15 +3414,38 @@
         </w:rPr>
         <w:t>while</w:t>
       </w:r>
-      <w:r>
-        <w:rPr>
-          <w:rFonts w:ascii="Courier" w:eastAsiaTheme="minorHAnsi" w:hAnsi="Courier" w:cs="Consolas"/>
-          <w:b/>
-          <w:color w:val="000000"/>
-          <w:sz w:val="20"/>
-          <w:lang w:val="en-GB"/>
-        </w:rPr>
-        <w:t xml:space="preserve"> (floats_as_string.length() &lt; 1) {</w:t>
+      <w:proofErr w:type="gramEnd"/>
+      <w:r>
+        <w:rPr>
+          <w:rFonts w:ascii="Courier" w:eastAsiaTheme="minorHAnsi" w:hAnsi="Courier" w:cs="Consolas"/>
+          <w:b/>
+          <w:color w:val="000000"/>
+          <w:sz w:val="20"/>
+          <w:lang w:val="en-GB"/>
+        </w:rPr>
+        <w:t xml:space="preserve"> (</w:t>
+      </w:r>
+      <w:proofErr w:type="spellStart"/>
+      <w:r>
+        <w:rPr>
+          <w:rFonts w:ascii="Courier" w:eastAsiaTheme="minorHAnsi" w:hAnsi="Courier" w:cs="Consolas"/>
+          <w:b/>
+          <w:color w:val="000000"/>
+          <w:sz w:val="20"/>
+          <w:lang w:val="en-GB"/>
+        </w:rPr>
+        <w:t>floats_as_string.length</w:t>
+      </w:r>
+      <w:proofErr w:type="spellEnd"/>
+      <w:r>
+        <w:rPr>
+          <w:rFonts w:ascii="Courier" w:eastAsiaTheme="minorHAnsi" w:hAnsi="Courier" w:cs="Consolas"/>
+          <w:b/>
+          <w:color w:val="000000"/>
+          <w:sz w:val="20"/>
+          <w:lang w:val="en-GB"/>
+        </w:rPr>
+        <w:t>() &lt; 1) {</w:t>
       </w:r>
     </w:p>
     <w:p>
@@ -3041,6 +3489,17 @@
           <w:lang w:val="en-GB"/>
         </w:rPr>
         <w:tab/>
+      </w:r>
+      <w:proofErr w:type="spellStart"/>
+      <w:proofErr w:type="gramStart"/>
+      <w:r>
+        <w:rPr>
+          <w:rFonts w:ascii="Courier" w:eastAsiaTheme="minorHAnsi" w:hAnsi="Courier" w:cs="Consolas"/>
+          <w:b/>
+          <w:color w:val="000000"/>
+          <w:sz w:val="20"/>
+          <w:lang w:val="en-GB"/>
+        </w:rPr>
         <w:t>System.</w:t>
       </w:r>
       <w:r>
@@ -3063,8 +3522,20 @@
           <w:sz w:val="20"/>
           <w:lang w:val="en-GB"/>
         </w:rPr>
-        <w:t>.println(</w:t>
-      </w:r>
+        <w:t>.println</w:t>
+      </w:r>
+      <w:proofErr w:type="spellEnd"/>
+      <w:r>
+        <w:rPr>
+          <w:rFonts w:ascii="Courier" w:eastAsiaTheme="minorHAnsi" w:hAnsi="Courier" w:cs="Consolas"/>
+          <w:b/>
+          <w:color w:val="000000"/>
+          <w:sz w:val="20"/>
+          <w:lang w:val="en-GB"/>
+        </w:rPr>
+        <w:t>(</w:t>
+      </w:r>
+      <w:proofErr w:type="gramEnd"/>
       <w:r>
         <w:rPr>
           <w:rFonts w:ascii="Courier" w:eastAsiaTheme="minorHAnsi" w:hAnsi="Courier" w:cs="Consolas"/>
@@ -3127,7 +3598,62 @@
           <w:lang w:val="en-GB"/>
         </w:rPr>
         <w:tab/>
-        <w:t>floats_as_string = input.nextLine();</w:t>
+      </w:r>
+      <w:proofErr w:type="spellStart"/>
+      <w:r>
+        <w:rPr>
+          <w:rFonts w:ascii="Courier" w:eastAsiaTheme="minorHAnsi" w:hAnsi="Courier" w:cs="Consolas"/>
+          <w:b/>
+          <w:color w:val="000000"/>
+          <w:sz w:val="20"/>
+          <w:lang w:val="en-GB"/>
+        </w:rPr>
+        <w:t>floats_as_string</w:t>
+      </w:r>
+      <w:proofErr w:type="spellEnd"/>
+      <w:r>
+        <w:rPr>
+          <w:rFonts w:ascii="Courier" w:eastAsiaTheme="minorHAnsi" w:hAnsi="Courier" w:cs="Consolas"/>
+          <w:b/>
+          <w:color w:val="000000"/>
+          <w:sz w:val="20"/>
+          <w:lang w:val="en-GB"/>
+        </w:rPr>
+        <w:t xml:space="preserve"> = </w:t>
+      </w:r>
+      <w:proofErr w:type="spellStart"/>
+      <w:proofErr w:type="gramStart"/>
+      <w:r>
+        <w:rPr>
+          <w:rFonts w:ascii="Courier" w:eastAsiaTheme="minorHAnsi" w:hAnsi="Courier" w:cs="Consolas"/>
+          <w:b/>
+          <w:color w:val="000000"/>
+          <w:sz w:val="20"/>
+          <w:lang w:val="en-GB"/>
+        </w:rPr>
+        <w:t>input.nextLine</w:t>
+      </w:r>
+      <w:proofErr w:type="spellEnd"/>
+      <w:r>
+        <w:rPr>
+          <w:rFonts w:ascii="Courier" w:eastAsiaTheme="minorHAnsi" w:hAnsi="Courier" w:cs="Consolas"/>
+          <w:b/>
+          <w:color w:val="000000"/>
+          <w:sz w:val="20"/>
+          <w:lang w:val="en-GB"/>
+        </w:rPr>
+        <w:t>(</w:t>
+      </w:r>
+      <w:proofErr w:type="gramEnd"/>
+      <w:r>
+        <w:rPr>
+          <w:rFonts w:ascii="Courier" w:eastAsiaTheme="minorHAnsi" w:hAnsi="Courier" w:cs="Consolas"/>
+          <w:b/>
+          <w:color w:val="000000"/>
+          <w:sz w:val="20"/>
+          <w:lang w:val="en-GB"/>
+        </w:rPr>
+        <w:t>);</w:t>
       </w:r>
     </w:p>
     <w:p>
@@ -3195,7 +3721,40 @@
           <w:lang w:val="en-GB"/>
         </w:rPr>
         <w:tab/>
-        <w:t>input.close();</w:t>
+      </w:r>
+      <w:proofErr w:type="spellStart"/>
+      <w:proofErr w:type="gramStart"/>
+      <w:r>
+        <w:rPr>
+          <w:rFonts w:ascii="Courier" w:eastAsiaTheme="minorHAnsi" w:hAnsi="Courier" w:cs="Consolas"/>
+          <w:b/>
+          <w:color w:val="000000"/>
+          <w:sz w:val="20"/>
+          <w:lang w:val="en-GB"/>
+        </w:rPr>
+        <w:t>input.close</w:t>
+      </w:r>
+      <w:proofErr w:type="spellEnd"/>
+      <w:r>
+        <w:rPr>
+          <w:rFonts w:ascii="Courier" w:eastAsiaTheme="minorHAnsi" w:hAnsi="Courier" w:cs="Consolas"/>
+          <w:b/>
+          <w:color w:val="000000"/>
+          <w:sz w:val="20"/>
+          <w:lang w:val="en-GB"/>
+        </w:rPr>
+        <w:t>(</w:t>
+      </w:r>
+      <w:proofErr w:type="gramEnd"/>
+      <w:r>
+        <w:rPr>
+          <w:rFonts w:ascii="Courier" w:eastAsiaTheme="minorHAnsi" w:hAnsi="Courier" w:cs="Consolas"/>
+          <w:b/>
+          <w:color w:val="000000"/>
+          <w:sz w:val="20"/>
+          <w:lang w:val="en-GB"/>
+        </w:rPr>
+        <w:t>);</w:t>
       </w:r>
     </w:p>
     <w:p>
@@ -3263,7 +3822,50 @@
           <w:lang w:val="en-GB"/>
         </w:rPr>
         <w:tab/>
-        <w:t>String[] strings = floats_as_string.split(</w:t>
+      </w:r>
+      <w:proofErr w:type="gramStart"/>
+      <w:r>
+        <w:rPr>
+          <w:rFonts w:ascii="Courier" w:eastAsiaTheme="minorHAnsi" w:hAnsi="Courier" w:cs="Consolas"/>
+          <w:b/>
+          <w:color w:val="000000"/>
+          <w:sz w:val="20"/>
+          <w:lang w:val="en-GB"/>
+        </w:rPr>
+        <w:t>String[</w:t>
+      </w:r>
+      <w:proofErr w:type="gramEnd"/>
+      <w:r>
+        <w:rPr>
+          <w:rFonts w:ascii="Courier" w:eastAsiaTheme="minorHAnsi" w:hAnsi="Courier" w:cs="Consolas"/>
+          <w:b/>
+          <w:color w:val="000000"/>
+          <w:sz w:val="20"/>
+          <w:lang w:val="en-GB"/>
+        </w:rPr>
+        <w:t xml:space="preserve">] strings = </w:t>
+      </w:r>
+      <w:proofErr w:type="spellStart"/>
+      <w:r>
+        <w:rPr>
+          <w:rFonts w:ascii="Courier" w:eastAsiaTheme="minorHAnsi" w:hAnsi="Courier" w:cs="Consolas"/>
+          <w:b/>
+          <w:color w:val="000000"/>
+          <w:sz w:val="20"/>
+          <w:lang w:val="en-GB"/>
+        </w:rPr>
+        <w:t>floats_as_string.split</w:t>
+      </w:r>
+      <w:proofErr w:type="spellEnd"/>
+      <w:r>
+        <w:rPr>
+          <w:rFonts w:ascii="Courier" w:eastAsiaTheme="minorHAnsi" w:hAnsi="Courier" w:cs="Consolas"/>
+          <w:b/>
+          <w:color w:val="000000"/>
+          <w:sz w:val="20"/>
+          <w:lang w:val="en-GB"/>
+        </w:rPr>
+        <w:t>(</w:t>
       </w:r>
       <w:r>
         <w:rPr>
@@ -3350,6 +3952,17 @@
           <w:lang w:val="en-GB"/>
         </w:rPr>
         <w:tab/>
+      </w:r>
+      <w:proofErr w:type="spellStart"/>
+      <w:proofErr w:type="gramStart"/>
+      <w:r>
+        <w:rPr>
+          <w:rFonts w:ascii="Courier" w:eastAsiaTheme="minorHAnsi" w:hAnsi="Courier" w:cs="Consolas"/>
+          <w:b/>
+          <w:color w:val="000000"/>
+          <w:sz w:val="20"/>
+          <w:lang w:val="en-GB"/>
+        </w:rPr>
         <w:t>System.</w:t>
       </w:r>
       <w:r>
@@ -3372,8 +3985,20 @@
           <w:sz w:val="20"/>
           <w:lang w:val="en-GB"/>
         </w:rPr>
-        <w:t>.println(</w:t>
-      </w:r>
+        <w:t>.println</w:t>
+      </w:r>
+      <w:proofErr w:type="spellEnd"/>
+      <w:r>
+        <w:rPr>
+          <w:rFonts w:ascii="Courier" w:eastAsiaTheme="minorHAnsi" w:hAnsi="Courier" w:cs="Consolas"/>
+          <w:b/>
+          <w:color w:val="000000"/>
+          <w:sz w:val="20"/>
+          <w:lang w:val="en-GB"/>
+        </w:rPr>
+        <w:t>(</w:t>
+      </w:r>
+      <w:proofErr w:type="gramEnd"/>
       <w:r>
         <w:rPr>
           <w:rFonts w:ascii="Courier" w:eastAsiaTheme="minorHAnsi" w:hAnsi="Courier" w:cs="Consolas"/>
@@ -3460,6 +4085,7 @@
         </w:rPr>
         <w:tab/>
       </w:r>
+      <w:proofErr w:type="gramStart"/>
       <w:r>
         <w:rPr>
           <w:rFonts w:ascii="Courier" w:eastAsiaTheme="minorHAnsi" w:hAnsi="Courier" w:cs="Consolas"/>
@@ -3471,6 +4097,7 @@
         </w:rPr>
         <w:t>float</w:t>
       </w:r>
+      <w:proofErr w:type="gramEnd"/>
       <w:r>
         <w:rPr>
           <w:rFonts w:ascii="Courier" w:eastAsiaTheme="minorHAnsi" w:hAnsi="Courier" w:cs="Consolas"/>
@@ -3514,6 +4141,7 @@
         </w:rPr>
         <w:tab/>
       </w:r>
+      <w:proofErr w:type="gramStart"/>
       <w:r>
         <w:rPr>
           <w:rFonts w:ascii="Courier" w:eastAsiaTheme="minorHAnsi" w:hAnsi="Courier" w:cs="Consolas"/>
@@ -3525,15 +4153,38 @@
         </w:rPr>
         <w:t>for</w:t>
       </w:r>
-      <w:r>
-        <w:rPr>
-          <w:rFonts w:ascii="Courier" w:eastAsiaTheme="minorHAnsi" w:hAnsi="Courier" w:cs="Consolas"/>
-          <w:b/>
-          <w:color w:val="000000"/>
-          <w:sz w:val="20"/>
-          <w:lang w:val="en-GB"/>
-        </w:rPr>
-        <w:t xml:space="preserve"> (String string : strings) {</w:t>
+      <w:proofErr w:type="gramEnd"/>
+      <w:r>
+        <w:rPr>
+          <w:rFonts w:ascii="Courier" w:eastAsiaTheme="minorHAnsi" w:hAnsi="Courier" w:cs="Consolas"/>
+          <w:b/>
+          <w:color w:val="000000"/>
+          <w:sz w:val="20"/>
+          <w:lang w:val="en-GB"/>
+        </w:rPr>
+        <w:t xml:space="preserve"> (String </w:t>
+      </w:r>
+      <w:proofErr w:type="spellStart"/>
+      <w:r>
+        <w:rPr>
+          <w:rFonts w:ascii="Courier" w:eastAsiaTheme="minorHAnsi" w:hAnsi="Courier" w:cs="Consolas"/>
+          <w:b/>
+          <w:color w:val="000000"/>
+          <w:sz w:val="20"/>
+          <w:lang w:val="en-GB"/>
+        </w:rPr>
+        <w:t>string</w:t>
+      </w:r>
+      <w:proofErr w:type="spellEnd"/>
+      <w:r>
+        <w:rPr>
+          <w:rFonts w:ascii="Courier" w:eastAsiaTheme="minorHAnsi" w:hAnsi="Courier" w:cs="Consolas"/>
+          <w:b/>
+          <w:color w:val="000000"/>
+          <w:sz w:val="20"/>
+          <w:lang w:val="en-GB"/>
+        </w:rPr>
+        <w:t xml:space="preserve"> : strings) {</w:t>
       </w:r>
     </w:p>
     <w:p>
@@ -3577,6 +4228,17 @@
           <w:lang w:val="en-GB"/>
         </w:rPr>
         <w:tab/>
+      </w:r>
+      <w:proofErr w:type="spellStart"/>
+      <w:proofErr w:type="gramStart"/>
+      <w:r>
+        <w:rPr>
+          <w:rFonts w:ascii="Courier" w:eastAsiaTheme="minorHAnsi" w:hAnsi="Courier" w:cs="Consolas"/>
+          <w:b/>
+          <w:color w:val="000000"/>
+          <w:sz w:val="20"/>
+          <w:lang w:val="en-GB"/>
+        </w:rPr>
         <w:t>System.</w:t>
       </w:r>
       <w:r>
@@ -3599,7 +4261,29 @@
           <w:sz w:val="20"/>
           <w:lang w:val="en-GB"/>
         </w:rPr>
-        <w:t>.println(string);</w:t>
+        <w:t>.println</w:t>
+      </w:r>
+      <w:proofErr w:type="spellEnd"/>
+      <w:r>
+        <w:rPr>
+          <w:rFonts w:ascii="Courier" w:eastAsiaTheme="minorHAnsi" w:hAnsi="Courier" w:cs="Consolas"/>
+          <w:b/>
+          <w:color w:val="000000"/>
+          <w:sz w:val="20"/>
+          <w:lang w:val="en-GB"/>
+        </w:rPr>
+        <w:t>(</w:t>
+      </w:r>
+      <w:proofErr w:type="gramEnd"/>
+      <w:r>
+        <w:rPr>
+          <w:rFonts w:ascii="Courier" w:eastAsiaTheme="minorHAnsi" w:hAnsi="Courier" w:cs="Consolas"/>
+          <w:b/>
+          <w:color w:val="000000"/>
+          <w:sz w:val="20"/>
+          <w:lang w:val="en-GB"/>
+        </w:rPr>
+        <w:t>string);</w:t>
       </w:r>
     </w:p>
     <w:p>
@@ -3644,6 +4328,7 @@
         </w:rPr>
         <w:tab/>
       </w:r>
+      <w:proofErr w:type="gramStart"/>
       <w:r>
         <w:rPr>
           <w:rFonts w:ascii="Courier" w:eastAsiaTheme="minorHAnsi" w:hAnsi="Courier" w:cs="Consolas"/>
@@ -3655,15 +4340,27 @@
         </w:rPr>
         <w:t>float</w:t>
       </w:r>
-      <w:r>
-        <w:rPr>
-          <w:rFonts w:ascii="Courier" w:eastAsiaTheme="minorHAnsi" w:hAnsi="Courier" w:cs="Consolas"/>
-          <w:b/>
-          <w:color w:val="000000"/>
-          <w:sz w:val="20"/>
-          <w:lang w:val="en-GB"/>
-        </w:rPr>
-        <w:t xml:space="preserve"> number = Float.</w:t>
+      <w:proofErr w:type="gramEnd"/>
+      <w:r>
+        <w:rPr>
+          <w:rFonts w:ascii="Courier" w:eastAsiaTheme="minorHAnsi" w:hAnsi="Courier" w:cs="Consolas"/>
+          <w:b/>
+          <w:color w:val="000000"/>
+          <w:sz w:val="20"/>
+          <w:lang w:val="en-GB"/>
+        </w:rPr>
+        <w:t xml:space="preserve"> number = </w:t>
+      </w:r>
+      <w:proofErr w:type="spellStart"/>
+      <w:r>
+        <w:rPr>
+          <w:rFonts w:ascii="Courier" w:eastAsiaTheme="minorHAnsi" w:hAnsi="Courier" w:cs="Consolas"/>
+          <w:b/>
+          <w:color w:val="000000"/>
+          <w:sz w:val="20"/>
+          <w:lang w:val="en-GB"/>
+        </w:rPr>
+        <w:t>Float.</w:t>
       </w:r>
       <w:r>
         <w:rPr>
@@ -3677,6 +4374,7 @@
         </w:rPr>
         <w:t>parseFloat</w:t>
       </w:r>
+      <w:proofErr w:type="spellEnd"/>
       <w:r>
         <w:rPr>
           <w:rFonts w:ascii="Courier" w:eastAsiaTheme="minorHAnsi" w:hAnsi="Courier" w:cs="Consolas"/>
@@ -3729,7 +4427,28 @@
           <w:lang w:val="en-GB"/>
         </w:rPr>
         <w:tab/>
-        <w:t>total += number;</w:t>
+      </w:r>
+      <w:proofErr w:type="gramStart"/>
+      <w:r>
+        <w:rPr>
+          <w:rFonts w:ascii="Courier" w:eastAsiaTheme="minorHAnsi" w:hAnsi="Courier" w:cs="Consolas"/>
+          <w:b/>
+          <w:color w:val="000000"/>
+          <w:sz w:val="20"/>
+          <w:lang w:val="en-GB"/>
+        </w:rPr>
+        <w:t>total</w:t>
+      </w:r>
+      <w:proofErr w:type="gramEnd"/>
+      <w:r>
+        <w:rPr>
+          <w:rFonts w:ascii="Courier" w:eastAsiaTheme="minorHAnsi" w:hAnsi="Courier" w:cs="Consolas"/>
+          <w:b/>
+          <w:color w:val="000000"/>
+          <w:sz w:val="20"/>
+          <w:lang w:val="en-GB"/>
+        </w:rPr>
+        <w:t xml:space="preserve"> += number;</w:t>
       </w:r>
     </w:p>
     <w:p>
@@ -3831,6 +4550,7 @@
         </w:rPr>
         <w:tab/>
       </w:r>
+      <w:proofErr w:type="gramStart"/>
       <w:r>
         <w:rPr>
           <w:rFonts w:ascii="Courier" w:eastAsiaTheme="minorHAnsi" w:hAnsi="Courier" w:cs="Consolas"/>
@@ -3842,15 +4562,27 @@
         </w:rPr>
         <w:t>float</w:t>
       </w:r>
-      <w:r>
-        <w:rPr>
-          <w:rFonts w:ascii="Courier" w:eastAsiaTheme="minorHAnsi" w:hAnsi="Courier" w:cs="Consolas"/>
-          <w:b/>
-          <w:color w:val="000000"/>
-          <w:sz w:val="20"/>
-          <w:lang w:val="en-GB"/>
-        </w:rPr>
-        <w:t xml:space="preserve"> average = total/strings.</w:t>
+      <w:proofErr w:type="gramEnd"/>
+      <w:r>
+        <w:rPr>
+          <w:rFonts w:ascii="Courier" w:eastAsiaTheme="minorHAnsi" w:hAnsi="Courier" w:cs="Consolas"/>
+          <w:b/>
+          <w:color w:val="000000"/>
+          <w:sz w:val="20"/>
+          <w:lang w:val="en-GB"/>
+        </w:rPr>
+        <w:t xml:space="preserve"> average = total/</w:t>
+      </w:r>
+      <w:proofErr w:type="spellStart"/>
+      <w:r>
+        <w:rPr>
+          <w:rFonts w:ascii="Courier" w:eastAsiaTheme="minorHAnsi" w:hAnsi="Courier" w:cs="Consolas"/>
+          <w:b/>
+          <w:color w:val="000000"/>
+          <w:sz w:val="20"/>
+          <w:lang w:val="en-GB"/>
+        </w:rPr>
+        <w:t>strings.</w:t>
       </w:r>
       <w:r>
         <w:rPr>
@@ -3862,6 +4594,7 @@
         </w:rPr>
         <w:t>length</w:t>
       </w:r>
+      <w:proofErr w:type="spellEnd"/>
       <w:r>
         <w:rPr>
           <w:rFonts w:ascii="Courier" w:eastAsiaTheme="minorHAnsi" w:hAnsi="Courier" w:cs="Consolas"/>
@@ -3904,6 +4637,17 @@
           <w:lang w:val="en-GB"/>
         </w:rPr>
         <w:tab/>
+      </w:r>
+      <w:proofErr w:type="spellStart"/>
+      <w:proofErr w:type="gramStart"/>
+      <w:r>
+        <w:rPr>
+          <w:rFonts w:ascii="Courier" w:eastAsiaTheme="minorHAnsi" w:hAnsi="Courier" w:cs="Consolas"/>
+          <w:b/>
+          <w:color w:val="000000"/>
+          <w:sz w:val="20"/>
+          <w:lang w:val="en-GB"/>
+        </w:rPr>
         <w:t>System.</w:t>
       </w:r>
       <w:r>
@@ -3926,8 +4670,20 @@
           <w:sz w:val="20"/>
           <w:lang w:val="en-GB"/>
         </w:rPr>
-        <w:t>.printf(</w:t>
-      </w:r>
+        <w:t>.printf</w:t>
+      </w:r>
+      <w:proofErr w:type="spellEnd"/>
+      <w:r>
+        <w:rPr>
+          <w:rFonts w:ascii="Courier" w:eastAsiaTheme="minorHAnsi" w:hAnsi="Courier" w:cs="Consolas"/>
+          <w:b/>
+          <w:color w:val="000000"/>
+          <w:sz w:val="20"/>
+          <w:lang w:val="en-GB"/>
+        </w:rPr>
+        <w:t>(</w:t>
+      </w:r>
+      <w:proofErr w:type="gramEnd"/>
       <w:r>
         <w:rPr>
           <w:rFonts w:ascii="Courier" w:eastAsiaTheme="minorHAnsi" w:hAnsi="Courier" w:cs="Consolas"/>
@@ -4068,15 +4824,29 @@
           <w:lang w:val="en-GB"/>
         </w:rPr>
       </w:pPr>
-      <w:r>
-        <w:rPr>
-          <w:rFonts w:ascii="Courier New" w:eastAsiaTheme="minorHAnsi" w:hAnsi="Courier New" w:cs="Courier New"/>
-          <w:color w:val="000000"/>
-          <w:sz w:val="22"/>
-          <w:szCs w:val="22"/>
-          <w:lang w:val="en-GB"/>
-        </w:rPr>
-        <w:t xml:space="preserve">int key = 1; </w:t>
+      <w:proofErr w:type="spellStart"/>
+      <w:proofErr w:type="gramStart"/>
+      <w:r>
+        <w:rPr>
+          <w:rFonts w:ascii="Courier New" w:eastAsiaTheme="minorHAnsi" w:hAnsi="Courier New" w:cs="Courier New"/>
+          <w:color w:val="000000"/>
+          <w:sz w:val="22"/>
+          <w:szCs w:val="22"/>
+          <w:lang w:val="en-GB"/>
+        </w:rPr>
+        <w:t>int</w:t>
+      </w:r>
+      <w:proofErr w:type="spellEnd"/>
+      <w:proofErr w:type="gramEnd"/>
+      <w:r>
+        <w:rPr>
+          <w:rFonts w:ascii="Courier New" w:eastAsiaTheme="minorHAnsi" w:hAnsi="Courier New" w:cs="Courier New"/>
+          <w:color w:val="000000"/>
+          <w:sz w:val="22"/>
+          <w:szCs w:val="22"/>
+          <w:lang w:val="en-GB"/>
+        </w:rPr>
+        <w:t xml:space="preserve"> key = 1; </w:t>
       </w:r>
       <w:r>
         <w:rPr>
@@ -4148,7 +4918,29 @@
           <w:lang w:val="en-GB"/>
         </w:rPr>
         <w:br/>
-        <w:t xml:space="preserve">    System.out.println(“Binary</w:t>
+        <w:t xml:space="preserve">    </w:t>
+      </w:r>
+      <w:proofErr w:type="spellStart"/>
+      <w:r>
+        <w:rPr>
+          <w:rFonts w:ascii="Courier New" w:eastAsiaTheme="minorHAnsi" w:hAnsi="Courier New" w:cs="Courier New"/>
+          <w:color w:val="000000"/>
+          <w:sz w:val="22"/>
+          <w:szCs w:val="22"/>
+          <w:lang w:val="en-GB"/>
+        </w:rPr>
+        <w:t>System.out.println</w:t>
+      </w:r>
+      <w:proofErr w:type="spellEnd"/>
+      <w:r>
+        <w:rPr>
+          <w:rFonts w:ascii="Courier New" w:eastAsiaTheme="minorHAnsi" w:hAnsi="Courier New" w:cs="Courier New"/>
+          <w:color w:val="000000"/>
+          <w:sz w:val="22"/>
+          <w:szCs w:val="22"/>
+          <w:lang w:val="en-GB"/>
+        </w:rPr>
+        <w:t>(“Binary</w:t>
       </w:r>
       <w:r>
         <w:rPr>
@@ -4211,7 +5003,29 @@
           <w:lang w:val="en-GB"/>
         </w:rPr>
         <w:br/>
-        <w:t xml:space="preserve">    System.out.println(“Octal</w:t>
+        <w:t xml:space="preserve">    </w:t>
+      </w:r>
+      <w:proofErr w:type="spellStart"/>
+      <w:r>
+        <w:rPr>
+          <w:rFonts w:ascii="Courier New" w:eastAsiaTheme="minorHAnsi" w:hAnsi="Courier New" w:cs="Courier New"/>
+          <w:color w:val="000000"/>
+          <w:sz w:val="22"/>
+          <w:szCs w:val="22"/>
+          <w:lang w:val="en-GB"/>
+        </w:rPr>
+        <w:t>System.out.println</w:t>
+      </w:r>
+      <w:proofErr w:type="spellEnd"/>
+      <w:r>
+        <w:rPr>
+          <w:rFonts w:ascii="Courier New" w:eastAsiaTheme="minorHAnsi" w:hAnsi="Courier New" w:cs="Courier New"/>
+          <w:color w:val="000000"/>
+          <w:sz w:val="22"/>
+          <w:szCs w:val="22"/>
+          <w:lang w:val="en-GB"/>
+        </w:rPr>
+        <w:t>(“Octal</w:t>
       </w:r>
       <w:r>
         <w:rPr>
@@ -4274,7 +5088,29 @@
           <w:lang w:val="en-GB"/>
         </w:rPr>
         <w:br/>
-        <w:t xml:space="preserve">    System.out.println(“Denary</w:t>
+        <w:t xml:space="preserve">    </w:t>
+      </w:r>
+      <w:proofErr w:type="spellStart"/>
+      <w:r>
+        <w:rPr>
+          <w:rFonts w:ascii="Courier New" w:eastAsiaTheme="minorHAnsi" w:hAnsi="Courier New" w:cs="Courier New"/>
+          <w:color w:val="000000"/>
+          <w:sz w:val="22"/>
+          <w:szCs w:val="22"/>
+          <w:lang w:val="en-GB"/>
+        </w:rPr>
+        <w:t>System.out.println</w:t>
+      </w:r>
+      <w:proofErr w:type="spellEnd"/>
+      <w:r>
+        <w:rPr>
+          <w:rFonts w:ascii="Courier New" w:eastAsiaTheme="minorHAnsi" w:hAnsi="Courier New" w:cs="Courier New"/>
+          <w:color w:val="000000"/>
+          <w:sz w:val="22"/>
+          <w:szCs w:val="22"/>
+          <w:lang w:val="en-GB"/>
+        </w:rPr>
+        <w:t>(“Denary</w:t>
       </w:r>
       <w:r>
         <w:rPr>
@@ -4316,7 +5152,29 @@
           <w:lang w:val="en-GB"/>
         </w:rPr>
         <w:br/>
-        <w:t xml:space="preserve">    System.out.println(“Hexadecimal</w:t>
+        <w:t xml:space="preserve">    </w:t>
+      </w:r>
+      <w:proofErr w:type="spellStart"/>
+      <w:r>
+        <w:rPr>
+          <w:rFonts w:ascii="Courier New" w:eastAsiaTheme="minorHAnsi" w:hAnsi="Courier New" w:cs="Courier New"/>
+          <w:color w:val="000000"/>
+          <w:sz w:val="22"/>
+          <w:szCs w:val="22"/>
+          <w:lang w:val="en-GB"/>
+        </w:rPr>
+        <w:t>System.out.println</w:t>
+      </w:r>
+      <w:proofErr w:type="spellEnd"/>
+      <w:r>
+        <w:rPr>
+          <w:rFonts w:ascii="Courier New" w:eastAsiaTheme="minorHAnsi" w:hAnsi="Courier New" w:cs="Courier New"/>
+          <w:color w:val="000000"/>
+          <w:sz w:val="22"/>
+          <w:szCs w:val="22"/>
+          <w:lang w:val="en-GB"/>
+        </w:rPr>
+        <w:t>(“Hexadecimal</w:t>
       </w:r>
       <w:r>
         <w:rPr>
@@ -4393,15 +5251,39 @@
         </w:rPr>
         <w:t xml:space="preserve">    </w:t>
       </w:r>
-      <w:r>
-        <w:rPr>
-          <w:rFonts w:ascii="Courier New" w:eastAsiaTheme="minorHAnsi" w:hAnsi="Courier New" w:cs="Courier New"/>
-          <w:color w:val="000000"/>
-          <w:sz w:val="22"/>
-          <w:szCs w:val="22"/>
-          <w:lang w:val="en-GB"/>
-        </w:rPr>
-        <w:t>System.out.println(“</w:t>
+      <w:proofErr w:type="spellStart"/>
+      <w:proofErr w:type="gramStart"/>
+      <w:r>
+        <w:rPr>
+          <w:rFonts w:ascii="Courier New" w:eastAsiaTheme="minorHAnsi" w:hAnsi="Courier New" w:cs="Courier New"/>
+          <w:color w:val="000000"/>
+          <w:sz w:val="22"/>
+          <w:szCs w:val="22"/>
+          <w:lang w:val="en-GB"/>
+        </w:rPr>
+        <w:t>System.out.println</w:t>
+      </w:r>
+      <w:proofErr w:type="spellEnd"/>
+      <w:r>
+        <w:rPr>
+          <w:rFonts w:ascii="Courier New" w:eastAsiaTheme="minorHAnsi" w:hAnsi="Courier New" w:cs="Courier New"/>
+          <w:color w:val="000000"/>
+          <w:sz w:val="22"/>
+          <w:szCs w:val="22"/>
+          <w:lang w:val="en-GB"/>
+        </w:rPr>
+        <w:t>(</w:t>
+      </w:r>
+      <w:proofErr w:type="gramEnd"/>
+      <w:r>
+        <w:rPr>
+          <w:rFonts w:ascii="Courier New" w:eastAsiaTheme="minorHAnsi" w:hAnsi="Courier New" w:cs="Courier New"/>
+          <w:color w:val="000000"/>
+          <w:sz w:val="22"/>
+          <w:szCs w:val="22"/>
+          <w:lang w:val="en-GB"/>
+        </w:rPr>
+        <w:t>“</w:t>
       </w:r>
       <w:r>
         <w:rPr>
@@ -4522,7 +5404,31 @@
           <w:szCs w:val="22"/>
           <w:lang w:val="en-GB"/>
         </w:rPr>
-        <w:t>Bug 2: the case 10 is missing a break statement. This means that if this case is activated, “Denary” will be printed, then “Hexadecimal”, then the case 16 break will exit the case statement. A break should be added at the end of the case 10 statements</w:t>
+        <w:t xml:space="preserve">Bug 2: the case 10 is missing a break statement. This means that if this case is activated, “Denary” will be printed, then “Hexadecimal”, then the case 16 </w:t>
+      </w:r>
+      <w:proofErr w:type="gramStart"/>
+      <w:r>
+        <w:rPr>
+          <w:rFonts w:asciiTheme="minorHAnsi" w:eastAsiaTheme="minorHAnsi" w:hAnsiTheme="minorHAnsi" w:cs="Courier New"/>
+          <w:b/>
+          <w:color w:val="000000"/>
+          <w:sz w:val="22"/>
+          <w:szCs w:val="22"/>
+          <w:lang w:val="en-GB"/>
+        </w:rPr>
+        <w:t>break</w:t>
+      </w:r>
+      <w:proofErr w:type="gramEnd"/>
+      <w:r>
+        <w:rPr>
+          <w:rFonts w:asciiTheme="minorHAnsi" w:eastAsiaTheme="minorHAnsi" w:hAnsiTheme="minorHAnsi" w:cs="Courier New"/>
+          <w:b/>
+          <w:color w:val="000000"/>
+          <w:sz w:val="22"/>
+          <w:szCs w:val="22"/>
+          <w:lang w:val="en-GB"/>
+        </w:rPr>
+        <w:t xml:space="preserve"> will exit the case statement. A break should be added at the end of the case 10 statements</w:t>
       </w:r>
       <w:r>
         <w:rPr>
@@ -4934,13 +5840,23 @@
         </w:rPr>
         <w:t xml:space="preserve">2 marks) Suppose </w:t>
       </w:r>
-      <w:r>
-        <w:rPr>
-          <w:rFonts w:ascii="Courier New" w:hAnsi="Courier New" w:cs="Courier New"/>
-          <w:sz w:val="22"/>
-          <w:szCs w:val="22"/>
-        </w:rPr>
-        <w:t xml:space="preserve">elementA </w:t>
+      <w:proofErr w:type="spellStart"/>
+      <w:r>
+        <w:rPr>
+          <w:rFonts w:ascii="Courier New" w:hAnsi="Courier New" w:cs="Courier New"/>
+          <w:sz w:val="22"/>
+          <w:szCs w:val="22"/>
+        </w:rPr>
+        <w:t>elementA</w:t>
+      </w:r>
+      <w:proofErr w:type="spellEnd"/>
+      <w:r>
+        <w:rPr>
+          <w:rFonts w:ascii="Courier New" w:hAnsi="Courier New" w:cs="Courier New"/>
+          <w:sz w:val="22"/>
+          <w:szCs w:val="22"/>
+        </w:rPr>
+        <w:t xml:space="preserve"> </w:t>
       </w:r>
       <w:r>
         <w:rPr>
@@ -4949,13 +5865,23 @@
         </w:rPr>
         <w:t xml:space="preserve">and </w:t>
       </w:r>
-      <w:r>
-        <w:rPr>
-          <w:rFonts w:ascii="Courier New" w:hAnsi="Courier New" w:cs="Courier New"/>
-          <w:sz w:val="22"/>
-          <w:szCs w:val="22"/>
-        </w:rPr>
-        <w:t xml:space="preserve">elementB </w:t>
+      <w:proofErr w:type="spellStart"/>
+      <w:r>
+        <w:rPr>
+          <w:rFonts w:ascii="Courier New" w:hAnsi="Courier New" w:cs="Courier New"/>
+          <w:sz w:val="22"/>
+          <w:szCs w:val="22"/>
+        </w:rPr>
+        <w:t>elementB</w:t>
+      </w:r>
+      <w:proofErr w:type="spellEnd"/>
+      <w:r>
+        <w:rPr>
+          <w:rFonts w:ascii="Courier New" w:hAnsi="Courier New" w:cs="Courier New"/>
+          <w:sz w:val="22"/>
+          <w:szCs w:val="22"/>
+        </w:rPr>
+        <w:t xml:space="preserve"> </w:t>
       </w:r>
       <w:r>
         <w:rPr>
@@ -5024,7 +5950,27 @@
           <w:sz w:val="22"/>
           <w:szCs w:val="22"/>
         </w:rPr>
-        <w:t>For doubles: elementA == element</w:t>
+        <w:t xml:space="preserve">For doubles: </w:t>
+      </w:r>
+      <w:proofErr w:type="spellStart"/>
+      <w:r>
+        <w:rPr>
+          <w:rFonts w:ascii="Courier New" w:hAnsi="Courier New" w:cs="Courier New"/>
+          <w:b/>
+          <w:sz w:val="22"/>
+          <w:szCs w:val="22"/>
+        </w:rPr>
+        <w:t>elementA</w:t>
+      </w:r>
+      <w:proofErr w:type="spellEnd"/>
+      <w:r>
+        <w:rPr>
+          <w:rFonts w:ascii="Courier New" w:hAnsi="Courier New" w:cs="Courier New"/>
+          <w:b/>
+          <w:sz w:val="22"/>
+          <w:szCs w:val="22"/>
+        </w:rPr>
+        <w:t xml:space="preserve"> == element</w:t>
       </w:r>
     </w:p>
     <w:p>
@@ -5038,7 +5984,49 @@
           <w:sz w:val="22"/>
           <w:szCs w:val="22"/>
         </w:rPr>
-        <w:t>For strings: elementA.equals(elementB)</w:t>
+        <w:t xml:space="preserve">For strings: </w:t>
+      </w:r>
+      <w:proofErr w:type="spellStart"/>
+      <w:proofErr w:type="gramStart"/>
+      <w:r>
+        <w:rPr>
+          <w:rFonts w:ascii="Courier New" w:hAnsi="Courier New" w:cs="Courier New"/>
+          <w:b/>
+          <w:sz w:val="22"/>
+          <w:szCs w:val="22"/>
+        </w:rPr>
+        <w:t>elementA.equals</w:t>
+      </w:r>
+      <w:proofErr w:type="spellEnd"/>
+      <w:r>
+        <w:rPr>
+          <w:rFonts w:ascii="Courier New" w:hAnsi="Courier New" w:cs="Courier New"/>
+          <w:b/>
+          <w:sz w:val="22"/>
+          <w:szCs w:val="22"/>
+        </w:rPr>
+        <w:t>(</w:t>
+      </w:r>
+      <w:proofErr w:type="spellStart"/>
+      <w:proofErr w:type="gramEnd"/>
+      <w:r>
+        <w:rPr>
+          <w:rFonts w:ascii="Courier New" w:hAnsi="Courier New" w:cs="Courier New"/>
+          <w:b/>
+          <w:sz w:val="22"/>
+          <w:szCs w:val="22"/>
+        </w:rPr>
+        <w:t>elementB</w:t>
+      </w:r>
+      <w:proofErr w:type="spellEnd"/>
+      <w:r>
+        <w:rPr>
+          <w:rFonts w:ascii="Courier New" w:hAnsi="Courier New" w:cs="Courier New"/>
+          <w:b/>
+          <w:sz w:val="22"/>
+          <w:szCs w:val="22"/>
+        </w:rPr>
+        <w:t>)</w:t>
       </w:r>
       <w:r>
         <w:rPr>
@@ -5077,7 +6065,23 @@
         <w:rPr>
           <w:b/>
         </w:rPr>
-        <w:t>one of the strings, passing the second string as a argument. This will compare the contents of the strings.</w:t>
+        <w:t xml:space="preserve">one of the strings, passing the second string as </w:t>
+      </w:r>
+      <w:proofErr w:type="spellStart"/>
+      <w:proofErr w:type="gramStart"/>
+      <w:r>
+        <w:rPr>
+          <w:b/>
+        </w:rPr>
+        <w:t>a</w:t>
+      </w:r>
+      <w:proofErr w:type="spellEnd"/>
+      <w:proofErr w:type="gramEnd"/>
+      <w:r>
+        <w:rPr>
+          <w:b/>
+        </w:rPr>
+        <w:t xml:space="preserve"> argument. This will compare the contents of the strings.</w:t>
       </w:r>
     </w:p>
     <w:p>
@@ -5250,13 +6254,23 @@
           <w:szCs w:val="22"/>
         </w:rPr>
       </w:pPr>
-      <w:r>
-        <w:rPr>
-          <w:rFonts w:ascii="Courier New" w:hAnsi="Courier New" w:cs="Courier New"/>
-          <w:sz w:val="22"/>
-          <w:szCs w:val="22"/>
-        </w:rPr>
-        <w:t>counter is 0</w:t>
+      <w:proofErr w:type="gramStart"/>
+      <w:r>
+        <w:rPr>
+          <w:rFonts w:ascii="Courier New" w:hAnsi="Courier New" w:cs="Courier New"/>
+          <w:sz w:val="22"/>
+          <w:szCs w:val="22"/>
+        </w:rPr>
+        <w:t>counter</w:t>
+      </w:r>
+      <w:proofErr w:type="gramEnd"/>
+      <w:r>
+        <w:rPr>
+          <w:rFonts w:ascii="Courier New" w:hAnsi="Courier New" w:cs="Courier New"/>
+          <w:sz w:val="22"/>
+          <w:szCs w:val="22"/>
+        </w:rPr>
+        <w:t xml:space="preserve"> is 0</w:t>
       </w:r>
     </w:p>
     <w:p>
@@ -5269,13 +6283,23 @@
           <w:szCs w:val="22"/>
         </w:rPr>
       </w:pPr>
-      <w:r>
-        <w:rPr>
-          <w:rFonts w:ascii="Courier New" w:hAnsi="Courier New" w:cs="Courier New"/>
-          <w:sz w:val="22"/>
-          <w:szCs w:val="22"/>
-        </w:rPr>
-        <w:t>sentinel is 20</w:t>
+      <w:proofErr w:type="gramStart"/>
+      <w:r>
+        <w:rPr>
+          <w:rFonts w:ascii="Courier New" w:hAnsi="Courier New" w:cs="Courier New"/>
+          <w:sz w:val="22"/>
+          <w:szCs w:val="22"/>
+        </w:rPr>
+        <w:t>sentinel</w:t>
+      </w:r>
+      <w:proofErr w:type="gramEnd"/>
+      <w:r>
+        <w:rPr>
+          <w:rFonts w:ascii="Courier New" w:hAnsi="Courier New" w:cs="Courier New"/>
+          <w:sz w:val="22"/>
+          <w:szCs w:val="22"/>
+        </w:rPr>
+        <w:t xml:space="preserve"> is 20</w:t>
       </w:r>
     </w:p>
     <w:p>
@@ -5583,6 +6607,7 @@
           <w:szCs w:val="22"/>
         </w:rPr>
       </w:pPr>
+      <w:proofErr w:type="gramStart"/>
       <w:r>
         <w:rPr>
           <w:rFonts w:ascii="Courier New" w:hAnsi="Courier New" w:cs="Courier New"/>
@@ -5592,6 +6617,7 @@
         </w:rPr>
         <w:t>!False</w:t>
       </w:r>
+      <w:proofErr w:type="gramEnd"/>
     </w:p>
     <w:p>
       <w:pPr>
@@ -5834,6 +6860,8 @@
           <w:lang w:val="en-GB"/>
         </w:rPr>
       </w:pPr>
+      <w:proofErr w:type="spellStart"/>
+      <w:proofErr w:type="gramStart"/>
       <w:r>
         <w:rPr>
           <w:rFonts w:ascii="Courier New" w:eastAsiaTheme="minorHAnsi" w:hAnsi="Courier New" w:cs="Courier New"/>
@@ -5845,6 +6873,8 @@
         </w:rPr>
         <w:t>int</w:t>
       </w:r>
+      <w:proofErr w:type="spellEnd"/>
+      <w:proofErr w:type="gramEnd"/>
       <w:r>
         <w:rPr>
           <w:rFonts w:ascii="Courier New" w:eastAsiaTheme="minorHAnsi" w:hAnsi="Courier New" w:cs="Courier New"/>
@@ -5896,6 +6926,7 @@
           <w:lang w:val="en-GB"/>
         </w:rPr>
       </w:pPr>
+      <w:proofErr w:type="gramStart"/>
       <w:r>
         <w:rPr>
           <w:rFonts w:ascii="Courier New" w:eastAsiaTheme="minorHAnsi" w:hAnsi="Courier New" w:cs="Courier New"/>
@@ -5907,6 +6938,7 @@
         </w:rPr>
         <w:t>for</w:t>
       </w:r>
+      <w:proofErr w:type="gramEnd"/>
       <w:r>
         <w:rPr>
           <w:rFonts w:ascii="Courier New" w:eastAsiaTheme="minorHAnsi" w:hAnsi="Courier New" w:cs="Courier New"/>
@@ -5916,6 +6948,7 @@
         </w:rPr>
         <w:t xml:space="preserve"> (</w:t>
       </w:r>
+      <w:proofErr w:type="spellStart"/>
       <w:r>
         <w:rPr>
           <w:rFonts w:ascii="Courier New" w:eastAsiaTheme="minorHAnsi" w:hAnsi="Courier New" w:cs="Courier New"/>
@@ -5927,14 +6960,75 @@
         </w:rPr>
         <w:t>int</w:t>
       </w:r>
-      <w:r>
-        <w:rPr>
-          <w:rFonts w:ascii="Courier New" w:eastAsiaTheme="minorHAnsi" w:hAnsi="Courier New" w:cs="Courier New"/>
-          <w:color w:val="000000"/>
-          <w:sz w:val="20"/>
-          <w:lang w:val="en-GB"/>
-        </w:rPr>
-        <w:t xml:space="preserve"> i = 0; i &lt;= 10; i++) {</w:t>
+      <w:proofErr w:type="spellEnd"/>
+      <w:r>
+        <w:rPr>
+          <w:rFonts w:ascii="Courier New" w:eastAsiaTheme="minorHAnsi" w:hAnsi="Courier New" w:cs="Courier New"/>
+          <w:color w:val="000000"/>
+          <w:sz w:val="20"/>
+          <w:lang w:val="en-GB"/>
+        </w:rPr>
+        <w:t xml:space="preserve"> </w:t>
+      </w:r>
+      <w:proofErr w:type="spellStart"/>
+      <w:r>
+        <w:rPr>
+          <w:rFonts w:ascii="Courier New" w:eastAsiaTheme="minorHAnsi" w:hAnsi="Courier New" w:cs="Courier New"/>
+          <w:color w:val="000000"/>
+          <w:sz w:val="20"/>
+          <w:lang w:val="en-GB"/>
+        </w:rPr>
+        <w:t>i</w:t>
+      </w:r>
+      <w:proofErr w:type="spellEnd"/>
+      <w:r>
+        <w:rPr>
+          <w:rFonts w:ascii="Courier New" w:eastAsiaTheme="minorHAnsi" w:hAnsi="Courier New" w:cs="Courier New"/>
+          <w:color w:val="000000"/>
+          <w:sz w:val="20"/>
+          <w:lang w:val="en-GB"/>
+        </w:rPr>
+        <w:t xml:space="preserve"> = 0; </w:t>
+      </w:r>
+      <w:proofErr w:type="spellStart"/>
+      <w:r>
+        <w:rPr>
+          <w:rFonts w:ascii="Courier New" w:eastAsiaTheme="minorHAnsi" w:hAnsi="Courier New" w:cs="Courier New"/>
+          <w:color w:val="000000"/>
+          <w:sz w:val="20"/>
+          <w:lang w:val="en-GB"/>
+        </w:rPr>
+        <w:t>i</w:t>
+      </w:r>
+      <w:proofErr w:type="spellEnd"/>
+      <w:r>
+        <w:rPr>
+          <w:rFonts w:ascii="Courier New" w:eastAsiaTheme="minorHAnsi" w:hAnsi="Courier New" w:cs="Courier New"/>
+          <w:color w:val="000000"/>
+          <w:sz w:val="20"/>
+          <w:lang w:val="en-GB"/>
+        </w:rPr>
+        <w:t xml:space="preserve"> &lt;= 10; </w:t>
+      </w:r>
+      <w:proofErr w:type="spellStart"/>
+      <w:r>
+        <w:rPr>
+          <w:rFonts w:ascii="Courier New" w:eastAsiaTheme="minorHAnsi" w:hAnsi="Courier New" w:cs="Courier New"/>
+          <w:color w:val="000000"/>
+          <w:sz w:val="20"/>
+          <w:lang w:val="en-GB"/>
+        </w:rPr>
+        <w:t>i</w:t>
+      </w:r>
+      <w:proofErr w:type="spellEnd"/>
+      <w:r>
+        <w:rPr>
+          <w:rFonts w:ascii="Courier New" w:eastAsiaTheme="minorHAnsi" w:hAnsi="Courier New" w:cs="Courier New"/>
+          <w:color w:val="000000"/>
+          <w:sz w:val="20"/>
+          <w:lang w:val="en-GB"/>
+        </w:rPr>
+        <w:t>++) {</w:t>
       </w:r>
     </w:p>
     <w:p>
@@ -5949,14 +7043,45 @@
           <w:lang w:val="en-GB"/>
         </w:rPr>
       </w:pPr>
-      <w:r>
-        <w:rPr>
-          <w:rFonts w:ascii="Courier New" w:eastAsiaTheme="minorHAnsi" w:hAnsi="Courier New" w:cs="Courier New"/>
-          <w:color w:val="000000"/>
-          <w:sz w:val="20"/>
-          <w:lang w:val="en-GB"/>
-        </w:rPr>
-        <w:t>total += i;</w:t>
+      <w:proofErr w:type="gramStart"/>
+      <w:r>
+        <w:rPr>
+          <w:rFonts w:ascii="Courier New" w:eastAsiaTheme="minorHAnsi" w:hAnsi="Courier New" w:cs="Courier New"/>
+          <w:color w:val="000000"/>
+          <w:sz w:val="20"/>
+          <w:lang w:val="en-GB"/>
+        </w:rPr>
+        <w:t>total</w:t>
+      </w:r>
+      <w:proofErr w:type="gramEnd"/>
+      <w:r>
+        <w:rPr>
+          <w:rFonts w:ascii="Courier New" w:eastAsiaTheme="minorHAnsi" w:hAnsi="Courier New" w:cs="Courier New"/>
+          <w:color w:val="000000"/>
+          <w:sz w:val="20"/>
+          <w:lang w:val="en-GB"/>
+        </w:rPr>
+        <w:t xml:space="preserve"> += </w:t>
+      </w:r>
+      <w:proofErr w:type="spellStart"/>
+      <w:r>
+        <w:rPr>
+          <w:rFonts w:ascii="Courier New" w:eastAsiaTheme="minorHAnsi" w:hAnsi="Courier New" w:cs="Courier New"/>
+          <w:color w:val="000000"/>
+          <w:sz w:val="20"/>
+          <w:lang w:val="en-GB"/>
+        </w:rPr>
+        <w:t>i</w:t>
+      </w:r>
+      <w:proofErr w:type="spellEnd"/>
+      <w:r>
+        <w:rPr>
+          <w:rFonts w:ascii="Courier New" w:eastAsiaTheme="minorHAnsi" w:hAnsi="Courier New" w:cs="Courier New"/>
+          <w:color w:val="000000"/>
+          <w:sz w:val="20"/>
+          <w:lang w:val="en-GB"/>
+        </w:rPr>
+        <w:t>;</w:t>
       </w:r>
     </w:p>
     <w:p>
@@ -6018,6 +7143,8 @@
           <w:sz w:val="20"/>
         </w:rPr>
       </w:pPr>
+      <w:proofErr w:type="spellStart"/>
+      <w:proofErr w:type="gramStart"/>
       <w:r>
         <w:rPr>
           <w:rFonts w:ascii="Courier New" w:hAnsi="Courier New" w:cs="Courier New"/>
@@ -6049,12 +7176,21 @@
         </w:rPr>
         <w:t>println</w:t>
       </w:r>
-      <w:r>
-        <w:rPr>
-          <w:rFonts w:ascii="Courier New" w:hAnsi="Courier New" w:cs="Courier New"/>
-          <w:sz w:val="20"/>
-        </w:rPr>
-        <w:t>(total);</w:t>
+      <w:proofErr w:type="spellEnd"/>
+      <w:r>
+        <w:rPr>
+          <w:rFonts w:ascii="Courier New" w:hAnsi="Courier New" w:cs="Courier New"/>
+          <w:sz w:val="20"/>
+        </w:rPr>
+        <w:t>(</w:t>
+      </w:r>
+      <w:proofErr w:type="gramEnd"/>
+      <w:r>
+        <w:rPr>
+          <w:rFonts w:ascii="Courier New" w:hAnsi="Courier New" w:cs="Courier New"/>
+          <w:sz w:val="20"/>
+        </w:rPr>
+        <w:t>total);</w:t>
       </w:r>
     </w:p>
     <w:p>
@@ -6093,6 +7229,8 @@
           <w:lang w:val="en-GB"/>
         </w:rPr>
       </w:pPr>
+      <w:proofErr w:type="spellStart"/>
+      <w:proofErr w:type="gramStart"/>
       <w:r>
         <w:rPr>
           <w:rFonts w:ascii="Courier New" w:eastAsiaTheme="minorHAnsi" w:hAnsi="Courier New" w:cs="Courier New"/>
@@ -6104,6 +7242,8 @@
         </w:rPr>
         <w:t>int</w:t>
       </w:r>
+      <w:proofErr w:type="spellEnd"/>
+      <w:proofErr w:type="gramEnd"/>
       <w:r>
         <w:rPr>
           <w:rFonts w:ascii="Courier New" w:eastAsiaTheme="minorHAnsi" w:hAnsi="Courier New" w:cs="Courier New"/>
@@ -6143,6 +7283,8 @@
           <w:lang w:val="en-GB"/>
         </w:rPr>
       </w:pPr>
+      <w:proofErr w:type="spellStart"/>
+      <w:proofErr w:type="gramStart"/>
       <w:r>
         <w:rPr>
           <w:rFonts w:ascii="Courier New" w:eastAsiaTheme="minorHAnsi" w:hAnsi="Courier New" w:cs="Courier New"/>
@@ -6154,6 +7296,8 @@
         </w:rPr>
         <w:t>int</w:t>
       </w:r>
+      <w:proofErr w:type="spellEnd"/>
+      <w:proofErr w:type="gramEnd"/>
       <w:r>
         <w:rPr>
           <w:rFonts w:ascii="Courier New" w:eastAsiaTheme="minorHAnsi" w:hAnsi="Courier New" w:cs="Courier New"/>
@@ -6205,6 +7349,7 @@
           <w:lang w:val="en-GB"/>
         </w:rPr>
       </w:pPr>
+      <w:proofErr w:type="gramStart"/>
       <w:r>
         <w:rPr>
           <w:rFonts w:ascii="Courier New" w:eastAsiaTheme="minorHAnsi" w:hAnsi="Courier New" w:cs="Courier New"/>
@@ -6216,6 +7361,7 @@
         </w:rPr>
         <w:t>while</w:t>
       </w:r>
+      <w:proofErr w:type="gramEnd"/>
       <w:r>
         <w:rPr>
           <w:rFonts w:ascii="Courier New" w:eastAsiaTheme="minorHAnsi" w:hAnsi="Courier New" w:cs="Courier New"/>
@@ -6238,14 +7384,25 @@
           <w:lang w:val="en-GB"/>
         </w:rPr>
       </w:pPr>
-      <w:r>
-        <w:rPr>
-          <w:rFonts w:ascii="Courier New" w:eastAsiaTheme="minorHAnsi" w:hAnsi="Courier New" w:cs="Courier New"/>
-          <w:color w:val="000000"/>
-          <w:sz w:val="20"/>
-          <w:lang w:val="en-GB"/>
-        </w:rPr>
-        <w:t>total += counter;</w:t>
+      <w:proofErr w:type="gramStart"/>
+      <w:r>
+        <w:rPr>
+          <w:rFonts w:ascii="Courier New" w:eastAsiaTheme="minorHAnsi" w:hAnsi="Courier New" w:cs="Courier New"/>
+          <w:color w:val="000000"/>
+          <w:sz w:val="20"/>
+          <w:lang w:val="en-GB"/>
+        </w:rPr>
+        <w:t>total</w:t>
+      </w:r>
+      <w:proofErr w:type="gramEnd"/>
+      <w:r>
+        <w:rPr>
+          <w:rFonts w:ascii="Courier New" w:eastAsiaTheme="minorHAnsi" w:hAnsi="Courier New" w:cs="Courier New"/>
+          <w:color w:val="000000"/>
+          <w:sz w:val="20"/>
+          <w:lang w:val="en-GB"/>
+        </w:rPr>
+        <w:t xml:space="preserve"> += counter;</w:t>
       </w:r>
     </w:p>
     <w:p>
@@ -6268,14 +7425,25 @@
         </w:rPr>
         <w:tab/>
       </w:r>
-      <w:r>
-        <w:rPr>
-          <w:rFonts w:ascii="Courier New" w:eastAsiaTheme="minorHAnsi" w:hAnsi="Courier New" w:cs="Courier New"/>
-          <w:color w:val="000000"/>
-          <w:sz w:val="20"/>
-          <w:lang w:val="en-GB"/>
-        </w:rPr>
-        <w:t>counter += 1;</w:t>
+      <w:proofErr w:type="gramStart"/>
+      <w:r>
+        <w:rPr>
+          <w:rFonts w:ascii="Courier New" w:eastAsiaTheme="minorHAnsi" w:hAnsi="Courier New" w:cs="Courier New"/>
+          <w:color w:val="000000"/>
+          <w:sz w:val="20"/>
+          <w:lang w:val="en-GB"/>
+        </w:rPr>
+        <w:t>counter</w:t>
+      </w:r>
+      <w:proofErr w:type="gramEnd"/>
+      <w:r>
+        <w:rPr>
+          <w:rFonts w:ascii="Courier New" w:eastAsiaTheme="minorHAnsi" w:hAnsi="Courier New" w:cs="Courier New"/>
+          <w:color w:val="000000"/>
+          <w:sz w:val="20"/>
+          <w:lang w:val="en-GB"/>
+        </w:rPr>
+        <w:t xml:space="preserve"> += 1;</w:t>
       </w:r>
     </w:p>
     <w:p>
@@ -6337,6 +7505,8 @@
           <w:sz w:val="20"/>
         </w:rPr>
       </w:pPr>
+      <w:proofErr w:type="spellStart"/>
+      <w:proofErr w:type="gramStart"/>
       <w:r>
         <w:rPr>
           <w:rFonts w:ascii="Courier New" w:hAnsi="Courier New" w:cs="Courier New"/>
@@ -6359,7 +7529,23 @@
           <w:rFonts w:ascii="Courier New" w:hAnsi="Courier New" w:cs="Courier New"/>
           <w:sz w:val="20"/>
         </w:rPr>
-        <w:t>.println(total);</w:t>
+        <w:t>.println</w:t>
+      </w:r>
+      <w:proofErr w:type="spellEnd"/>
+      <w:r>
+        <w:rPr>
+          <w:rFonts w:ascii="Courier New" w:hAnsi="Courier New" w:cs="Courier New"/>
+          <w:sz w:val="20"/>
+        </w:rPr>
+        <w:t>(</w:t>
+      </w:r>
+      <w:proofErr w:type="gramEnd"/>
+      <w:r>
+        <w:rPr>
+          <w:rFonts w:ascii="Courier New" w:hAnsi="Courier New" w:cs="Courier New"/>
+          <w:sz w:val="20"/>
+        </w:rPr>
+        <w:t>total);</w:t>
       </w:r>
     </w:p>
     <w:p>
@@ -6384,14 +7570,7 @@
           <w:sz w:val="22"/>
           <w:szCs w:val="22"/>
         </w:rPr>
-        <w:t>Do-</w:t>
-      </w:r>
-      <w:r>
-        <w:rPr>
-          <w:sz w:val="22"/>
-          <w:szCs w:val="22"/>
-        </w:rPr>
-        <w:t>While loop:</w:t>
+        <w:t>Do-While loop:</w:t>
       </w:r>
     </w:p>
     <w:p>
@@ -6405,6 +7584,8 @@
           <w:lang w:val="en-GB"/>
         </w:rPr>
       </w:pPr>
+      <w:proofErr w:type="spellStart"/>
+      <w:proofErr w:type="gramStart"/>
       <w:r>
         <w:rPr>
           <w:rFonts w:ascii="Courier New" w:eastAsiaTheme="minorHAnsi" w:hAnsi="Courier New" w:cs="Courier New"/>
@@ -6416,6 +7597,8 @@
         </w:rPr>
         <w:t>int</w:t>
       </w:r>
+      <w:proofErr w:type="spellEnd"/>
+      <w:proofErr w:type="gramEnd"/>
       <w:r>
         <w:rPr>
           <w:rFonts w:ascii="Courier New" w:eastAsiaTheme="minorHAnsi" w:hAnsi="Courier New" w:cs="Courier New"/>
@@ -6437,6 +7620,8 @@
           <w:lang w:val="en-GB"/>
         </w:rPr>
       </w:pPr>
+      <w:proofErr w:type="spellStart"/>
+      <w:proofErr w:type="gramStart"/>
       <w:r>
         <w:rPr>
           <w:rFonts w:ascii="Courier New" w:eastAsiaTheme="minorHAnsi" w:hAnsi="Courier New" w:cs="Courier New"/>
@@ -6448,6 +7633,8 @@
         </w:rPr>
         <w:t>int</w:t>
       </w:r>
+      <w:proofErr w:type="spellEnd"/>
+      <w:proofErr w:type="gramEnd"/>
       <w:r>
         <w:rPr>
           <w:rFonts w:ascii="Courier New" w:eastAsiaTheme="minorHAnsi" w:hAnsi="Courier New" w:cs="Courier New"/>
@@ -6499,6 +7686,7 @@
           <w:lang w:val="en-GB"/>
         </w:rPr>
       </w:pPr>
+      <w:proofErr w:type="gramStart"/>
       <w:r>
         <w:rPr>
           <w:rFonts w:ascii="Courier New" w:eastAsiaTheme="minorHAnsi" w:hAnsi="Courier New" w:cs="Courier New"/>
@@ -6510,6 +7698,7 @@
         </w:rPr>
         <w:t>do</w:t>
       </w:r>
+      <w:proofErr w:type="gramEnd"/>
       <w:r>
         <w:rPr>
           <w:rFonts w:ascii="Courier New" w:eastAsiaTheme="minorHAnsi" w:hAnsi="Courier New" w:cs="Courier New"/>
@@ -6532,14 +7721,25 @@
           <w:lang w:val="en-GB"/>
         </w:rPr>
       </w:pPr>
-      <w:r>
-        <w:rPr>
-          <w:rFonts w:ascii="Courier New" w:eastAsiaTheme="minorHAnsi" w:hAnsi="Courier New" w:cs="Courier New"/>
-          <w:color w:val="000000"/>
-          <w:sz w:val="20"/>
-          <w:lang w:val="en-GB"/>
-        </w:rPr>
-        <w:t>total += counter;</w:t>
+      <w:proofErr w:type="gramStart"/>
+      <w:r>
+        <w:rPr>
+          <w:rFonts w:ascii="Courier New" w:eastAsiaTheme="minorHAnsi" w:hAnsi="Courier New" w:cs="Courier New"/>
+          <w:color w:val="000000"/>
+          <w:sz w:val="20"/>
+          <w:lang w:val="en-GB"/>
+        </w:rPr>
+        <w:t>total</w:t>
+      </w:r>
+      <w:proofErr w:type="gramEnd"/>
+      <w:r>
+        <w:rPr>
+          <w:rFonts w:ascii="Courier New" w:eastAsiaTheme="minorHAnsi" w:hAnsi="Courier New" w:cs="Courier New"/>
+          <w:color w:val="000000"/>
+          <w:sz w:val="20"/>
+          <w:lang w:val="en-GB"/>
+        </w:rPr>
+        <w:t xml:space="preserve"> += counter;</w:t>
       </w:r>
     </w:p>
     <w:p>
@@ -6562,14 +7762,25 @@
         </w:rPr>
         <w:tab/>
       </w:r>
-      <w:r>
-        <w:rPr>
-          <w:rFonts w:ascii="Courier New" w:eastAsiaTheme="minorHAnsi" w:hAnsi="Courier New" w:cs="Courier New"/>
-          <w:color w:val="000000"/>
-          <w:sz w:val="20"/>
-          <w:lang w:val="en-GB"/>
-        </w:rPr>
-        <w:t>counter += 1;</w:t>
+      <w:proofErr w:type="gramStart"/>
+      <w:r>
+        <w:rPr>
+          <w:rFonts w:ascii="Courier New" w:eastAsiaTheme="minorHAnsi" w:hAnsi="Courier New" w:cs="Courier New"/>
+          <w:color w:val="000000"/>
+          <w:sz w:val="20"/>
+          <w:lang w:val="en-GB"/>
+        </w:rPr>
+        <w:t>counter</w:t>
+      </w:r>
+      <w:proofErr w:type="gramEnd"/>
+      <w:r>
+        <w:rPr>
+          <w:rFonts w:ascii="Courier New" w:eastAsiaTheme="minorHAnsi" w:hAnsi="Courier New" w:cs="Courier New"/>
+          <w:color w:val="000000"/>
+          <w:sz w:val="20"/>
+          <w:lang w:val="en-GB"/>
+        </w:rPr>
+        <w:t xml:space="preserve"> += 1;</w:t>
       </w:r>
     </w:p>
     <w:p>
@@ -6634,6 +7845,8 @@
           <w:szCs w:val="22"/>
         </w:rPr>
       </w:pPr>
+      <w:proofErr w:type="spellStart"/>
+      <w:proofErr w:type="gramStart"/>
       <w:r>
         <w:rPr>
           <w:rFonts w:ascii="Courier New" w:hAnsi="Courier New" w:cs="Courier New"/>
@@ -6656,7 +7869,23 @@
           <w:rFonts w:ascii="Courier New" w:hAnsi="Courier New" w:cs="Courier New"/>
           <w:sz w:val="20"/>
         </w:rPr>
-        <w:t>.println(total);</w:t>
+        <w:t>.println</w:t>
+      </w:r>
+      <w:proofErr w:type="spellEnd"/>
+      <w:r>
+        <w:rPr>
+          <w:rFonts w:ascii="Courier New" w:hAnsi="Courier New" w:cs="Courier New"/>
+          <w:sz w:val="20"/>
+        </w:rPr>
+        <w:t>(</w:t>
+      </w:r>
+      <w:proofErr w:type="gramEnd"/>
+      <w:r>
+        <w:rPr>
+          <w:rFonts w:ascii="Courier New" w:hAnsi="Courier New" w:cs="Courier New"/>
+          <w:sz w:val="20"/>
+        </w:rPr>
+        <w:t>total);</w:t>
       </w:r>
     </w:p>
     <w:p>
@@ -6711,12 +7940,21 @@
           <w:szCs w:val="24"/>
         </w:rPr>
       </w:pPr>
+      <w:proofErr w:type="gramStart"/>
       <w:r>
         <w:rPr>
           <w:rFonts w:ascii="Courier New" w:hAnsi="Courier New" w:cs="Courier New"/>
           <w:szCs w:val="24"/>
         </w:rPr>
-        <w:t>Double[] reading = new Double[100];</w:t>
+        <w:t>Double[</w:t>
+      </w:r>
+      <w:proofErr w:type="gramEnd"/>
+      <w:r>
+        <w:rPr>
+          <w:rFonts w:ascii="Courier New" w:hAnsi="Courier New" w:cs="Courier New"/>
+          <w:szCs w:val="24"/>
+        </w:rPr>
+        <w:t>] reading = new Double[100];</w:t>
       </w:r>
     </w:p>
     <w:p>
@@ -6742,11 +7980,19 @@
           <w:szCs w:val="24"/>
         </w:rPr>
       </w:pPr>
+      <w:proofErr w:type="gramStart"/>
       <w:r>
         <w:rPr>
           <w:szCs w:val="24"/>
         </w:rPr>
-        <w:t xml:space="preserve">what is </w:t>
+        <w:t>what</w:t>
+      </w:r>
+      <w:proofErr w:type="gramEnd"/>
+      <w:r>
+        <w:rPr>
+          <w:szCs w:val="24"/>
+        </w:rPr>
+        <w:t xml:space="preserve"> is </w:t>
       </w:r>
     </w:p>
     <w:p>
@@ -6760,11 +8006,19 @@
           <w:szCs w:val="24"/>
         </w:rPr>
       </w:pPr>
+      <w:proofErr w:type="gramStart"/>
       <w:r>
         <w:rPr>
           <w:szCs w:val="24"/>
         </w:rPr>
-        <w:t>the array name?</w:t>
+        <w:t>the</w:t>
+      </w:r>
+      <w:proofErr w:type="gramEnd"/>
+      <w:r>
+        <w:rPr>
+          <w:szCs w:val="24"/>
+        </w:rPr>
+        <w:t xml:space="preserve"> array name?</w:t>
       </w:r>
       <w:r>
         <w:rPr>
@@ -6818,16 +8072,24 @@
           <w:szCs w:val="24"/>
         </w:rPr>
       </w:pPr>
+      <w:proofErr w:type="gramStart"/>
       <w:r>
         <w:rPr>
           <w:szCs w:val="24"/>
         </w:rPr>
-        <w:t xml:space="preserve">b. the base type? </w:t>
-      </w:r>
+        <w:t>b</w:t>
+      </w:r>
+      <w:proofErr w:type="gramEnd"/>
       <w:r>
         <w:rPr>
           <w:szCs w:val="24"/>
         </w:rPr>
+        <w:t xml:space="preserve">. the base type? </w:t>
+      </w:r>
+      <w:r>
+        <w:rPr>
+          <w:szCs w:val="24"/>
+        </w:rPr>
         <w:tab/>
       </w:r>
       <w:r>
@@ -6866,6 +8128,7 @@
         </w:rPr>
         <w:tab/>
       </w:r>
+      <w:proofErr w:type="gramStart"/>
       <w:r>
         <w:rPr>
           <w:b/>
@@ -6873,6 +8136,7 @@
         </w:rPr>
         <w:t>double</w:t>
       </w:r>
+      <w:proofErr w:type="gramEnd"/>
     </w:p>
     <w:p>
       <w:pPr>
@@ -6882,11 +8146,19 @@
           <w:szCs w:val="24"/>
         </w:rPr>
       </w:pPr>
+      <w:proofErr w:type="gramStart"/>
       <w:r>
         <w:rPr>
           <w:szCs w:val="24"/>
         </w:rPr>
-        <w:t xml:space="preserve">c. the length of the array? </w:t>
+        <w:t>c</w:t>
+      </w:r>
+      <w:proofErr w:type="gramEnd"/>
+      <w:r>
+        <w:rPr>
+          <w:szCs w:val="24"/>
+        </w:rPr>
+        <w:t xml:space="preserve">. the length of the array? </w:t>
       </w:r>
       <w:r>
         <w:rPr>
@@ -6940,11 +8212,19 @@
           <w:szCs w:val="24"/>
         </w:rPr>
       </w:pPr>
+      <w:proofErr w:type="gramStart"/>
       <w:r>
         <w:rPr>
           <w:szCs w:val="24"/>
         </w:rPr>
-        <w:t xml:space="preserve">d. the range of values an index accessing this array can have? </w:t>
+        <w:t>d</w:t>
+      </w:r>
+      <w:proofErr w:type="gramEnd"/>
+      <w:r>
+        <w:rPr>
+          <w:szCs w:val="24"/>
+        </w:rPr>
+        <w:t xml:space="preserve">. the range of values an index accessing this array can have? </w:t>
       </w:r>
       <w:r>
         <w:rPr>
@@ -6968,11 +8248,19 @@
           <w:szCs w:val="24"/>
         </w:rPr>
       </w:pPr>
+      <w:proofErr w:type="gramStart"/>
       <w:r>
         <w:rPr>
           <w:szCs w:val="24"/>
         </w:rPr>
-        <w:t xml:space="preserve">e.. Is it legal to write reading[100] = 79.45?  </w:t>
+        <w:t>e</w:t>
+      </w:r>
+      <w:proofErr w:type="gramEnd"/>
+      <w:r>
+        <w:rPr>
+          <w:szCs w:val="24"/>
+        </w:rPr>
+        <w:t xml:space="preserve">.. Is it legal to write reading[100] = 79.45?  </w:t>
       </w:r>
       <w:r>
         <w:rPr>
@@ -6995,8 +8283,25 @@
           <w:b/>
           <w:szCs w:val="24"/>
         </w:rPr>
-        <w:t xml:space="preserve">Writing this line will cause a </w:t>
-      </w:r>
+        <w:t xml:space="preserve">Writing this line will cause </w:t>
+      </w:r>
+      <w:proofErr w:type="gramStart"/>
+      <w:r>
+        <w:rPr>
+          <w:b/>
+          <w:szCs w:val="24"/>
+        </w:rPr>
+        <w:t>a</w:t>
+      </w:r>
+      <w:proofErr w:type="gramEnd"/>
+      <w:r>
+        <w:rPr>
+          <w:b/>
+          <w:szCs w:val="24"/>
+        </w:rPr>
+        <w:t xml:space="preserve"> </w:t>
+      </w:r>
+      <w:proofErr w:type="spellStart"/>
       <w:r>
         <w:rPr>
           <w:rFonts w:asciiTheme="minorHAnsi" w:hAnsiTheme="minorHAnsi" w:cs="Courier New"/>
@@ -7005,6 +8310,7 @@
         </w:rPr>
         <w:t>ArrayIndexOutOfBoundsException</w:t>
       </w:r>
+      <w:proofErr w:type="spellEnd"/>
       <w:r>
         <w:rPr>
           <w:b/>
@@ -7071,7 +8377,23 @@
           <w:rFonts w:ascii="Courier New" w:hAnsi="Courier New" w:cs="Courier New"/>
           <w:szCs w:val="24"/>
         </w:rPr>
-        <w:t xml:space="preserve">Double a[] = new Double[5]; </w:t>
+        <w:t xml:space="preserve">Double </w:t>
+      </w:r>
+      <w:proofErr w:type="gramStart"/>
+      <w:r>
+        <w:rPr>
+          <w:rFonts w:ascii="Courier New" w:hAnsi="Courier New" w:cs="Courier New"/>
+          <w:szCs w:val="24"/>
+        </w:rPr>
+        <w:t>a[</w:t>
+      </w:r>
+      <w:proofErr w:type="gramEnd"/>
+      <w:r>
+        <w:rPr>
+          <w:rFonts w:ascii="Courier New" w:hAnsi="Courier New" w:cs="Courier New"/>
+          <w:szCs w:val="24"/>
+        </w:rPr>
+        <w:t xml:space="preserve">] = new Double[5]; </w:t>
       </w:r>
     </w:p>
     <w:p>
@@ -7082,12 +8404,39 @@
           <w:szCs w:val="24"/>
         </w:rPr>
       </w:pPr>
+      <w:proofErr w:type="spellStart"/>
+      <w:proofErr w:type="gramStart"/>
       <w:r>
         <w:rPr>
           <w:rFonts w:ascii="Courier New" w:hAnsi="Courier New" w:cs="Courier New"/>
           <w:szCs w:val="24"/>
         </w:rPr>
-        <w:t xml:space="preserve">int i;  </w:t>
+        <w:t>int</w:t>
+      </w:r>
+      <w:proofErr w:type="spellEnd"/>
+      <w:proofErr w:type="gramEnd"/>
+      <w:r>
+        <w:rPr>
+          <w:rFonts w:ascii="Courier New" w:hAnsi="Courier New" w:cs="Courier New"/>
+          <w:szCs w:val="24"/>
+        </w:rPr>
+        <w:t xml:space="preserve"> </w:t>
+      </w:r>
+      <w:proofErr w:type="spellStart"/>
+      <w:r>
+        <w:rPr>
+          <w:rFonts w:ascii="Courier New" w:hAnsi="Courier New" w:cs="Courier New"/>
+          <w:szCs w:val="24"/>
+        </w:rPr>
+        <w:t>i</w:t>
+      </w:r>
+      <w:proofErr w:type="spellEnd"/>
+      <w:r>
+        <w:rPr>
+          <w:rFonts w:ascii="Courier New" w:hAnsi="Courier New" w:cs="Courier New"/>
+          <w:szCs w:val="24"/>
+        </w:rPr>
+        <w:t xml:space="preserve">;  </w:t>
       </w:r>
     </w:p>
     <w:p>
@@ -7098,12 +8447,69 @@
           <w:szCs w:val="24"/>
         </w:rPr>
       </w:pPr>
+      <w:proofErr w:type="gramStart"/>
       <w:r>
         <w:rPr>
           <w:rFonts w:ascii="Courier New" w:hAnsi="Courier New" w:cs="Courier New"/>
           <w:szCs w:val="24"/>
         </w:rPr>
-        <w:t xml:space="preserve">for (i = 0; i &lt; 5; i++)  </w:t>
+        <w:t>for</w:t>
+      </w:r>
+      <w:proofErr w:type="gramEnd"/>
+      <w:r>
+        <w:rPr>
+          <w:rFonts w:ascii="Courier New" w:hAnsi="Courier New" w:cs="Courier New"/>
+          <w:szCs w:val="24"/>
+        </w:rPr>
+        <w:t xml:space="preserve"> (</w:t>
+      </w:r>
+      <w:proofErr w:type="spellStart"/>
+      <w:r>
+        <w:rPr>
+          <w:rFonts w:ascii="Courier New" w:hAnsi="Courier New" w:cs="Courier New"/>
+          <w:szCs w:val="24"/>
+        </w:rPr>
+        <w:t>i</w:t>
+      </w:r>
+      <w:proofErr w:type="spellEnd"/>
+      <w:r>
+        <w:rPr>
+          <w:rFonts w:ascii="Courier New" w:hAnsi="Courier New" w:cs="Courier New"/>
+          <w:szCs w:val="24"/>
+        </w:rPr>
+        <w:t xml:space="preserve"> = 0; </w:t>
+      </w:r>
+      <w:proofErr w:type="spellStart"/>
+      <w:r>
+        <w:rPr>
+          <w:rFonts w:ascii="Courier New" w:hAnsi="Courier New" w:cs="Courier New"/>
+          <w:szCs w:val="24"/>
+        </w:rPr>
+        <w:t>i</w:t>
+      </w:r>
+      <w:proofErr w:type="spellEnd"/>
+      <w:r>
+        <w:rPr>
+          <w:rFonts w:ascii="Courier New" w:hAnsi="Courier New" w:cs="Courier New"/>
+          <w:szCs w:val="24"/>
+        </w:rPr>
+        <w:t xml:space="preserve"> &lt; 5; </w:t>
+      </w:r>
+      <w:proofErr w:type="spellStart"/>
+      <w:r>
+        <w:rPr>
+          <w:rFonts w:ascii="Courier New" w:hAnsi="Courier New" w:cs="Courier New"/>
+          <w:szCs w:val="24"/>
+        </w:rPr>
+        <w:t>i</w:t>
+      </w:r>
+      <w:proofErr w:type="spellEnd"/>
+      <w:r>
+        <w:rPr>
+          <w:rFonts w:ascii="Courier New" w:hAnsi="Courier New" w:cs="Courier New"/>
+          <w:szCs w:val="24"/>
+        </w:rPr>
+        <w:t xml:space="preserve">++)  </w:t>
       </w:r>
     </w:p>
     <w:p>
@@ -7114,12 +8520,46 @@
           <w:szCs w:val="24"/>
         </w:rPr>
       </w:pPr>
+      <w:proofErr w:type="gramStart"/>
       <w:r>
         <w:rPr>
           <w:rFonts w:ascii="Courier New" w:hAnsi="Courier New" w:cs="Courier New"/>
           <w:szCs w:val="24"/>
         </w:rPr>
-        <w:t xml:space="preserve">a[i] = 2.0 * i; </w:t>
+        <w:t>a[</w:t>
+      </w:r>
+      <w:proofErr w:type="spellStart"/>
+      <w:proofErr w:type="gramEnd"/>
+      <w:r>
+        <w:rPr>
+          <w:rFonts w:ascii="Courier New" w:hAnsi="Courier New" w:cs="Courier New"/>
+          <w:szCs w:val="24"/>
+        </w:rPr>
+        <w:t>i</w:t>
+      </w:r>
+      <w:proofErr w:type="spellEnd"/>
+      <w:r>
+        <w:rPr>
+          <w:rFonts w:ascii="Courier New" w:hAnsi="Courier New" w:cs="Courier New"/>
+          <w:szCs w:val="24"/>
+        </w:rPr>
+        <w:t xml:space="preserve">] = 2.0 * </w:t>
+      </w:r>
+      <w:proofErr w:type="spellStart"/>
+      <w:r>
+        <w:rPr>
+          <w:rFonts w:ascii="Courier New" w:hAnsi="Courier New" w:cs="Courier New"/>
+          <w:szCs w:val="24"/>
+        </w:rPr>
+        <w:t>i</w:t>
+      </w:r>
+      <w:proofErr w:type="spellEnd"/>
+      <w:r>
+        <w:rPr>
+          <w:rFonts w:ascii="Courier New" w:hAnsi="Courier New" w:cs="Courier New"/>
+          <w:szCs w:val="24"/>
+        </w:rPr>
+        <w:t xml:space="preserve">; </w:t>
       </w:r>
     </w:p>
     <w:p>
@@ -7130,12 +8570,46 @@
           <w:szCs w:val="24"/>
         </w:rPr>
       </w:pPr>
+      <w:proofErr w:type="spellStart"/>
+      <w:proofErr w:type="gramStart"/>
       <w:r>
         <w:rPr>
           <w:rFonts w:ascii="Courier New" w:hAnsi="Courier New" w:cs="Courier New"/>
           <w:szCs w:val="24"/>
         </w:rPr>
-        <w:t xml:space="preserve">System.out.println(a[i – 1]);  </w:t>
+        <w:t>System.out.println</w:t>
+      </w:r>
+      <w:proofErr w:type="spellEnd"/>
+      <w:r>
+        <w:rPr>
+          <w:rFonts w:ascii="Courier New" w:hAnsi="Courier New" w:cs="Courier New"/>
+          <w:szCs w:val="24"/>
+        </w:rPr>
+        <w:t>(</w:t>
+      </w:r>
+      <w:proofErr w:type="gramEnd"/>
+      <w:r>
+        <w:rPr>
+          <w:rFonts w:ascii="Courier New" w:hAnsi="Courier New" w:cs="Courier New"/>
+          <w:szCs w:val="24"/>
+        </w:rPr>
+        <w:t>a[</w:t>
+      </w:r>
+      <w:proofErr w:type="spellStart"/>
+      <w:r>
+        <w:rPr>
+          <w:rFonts w:ascii="Courier New" w:hAnsi="Courier New" w:cs="Courier New"/>
+          <w:szCs w:val="24"/>
+        </w:rPr>
+        <w:t>i</w:t>
+      </w:r>
+      <w:proofErr w:type="spellEnd"/>
+      <w:r>
+        <w:rPr>
+          <w:rFonts w:ascii="Courier New" w:hAnsi="Courier New" w:cs="Courier New"/>
+          <w:szCs w:val="24"/>
+        </w:rPr>
+        <w:t xml:space="preserve"> – 1]);  </w:t>
       </w:r>
     </w:p>
     <w:p>
@@ -7183,7 +8657,21 @@
           <w:szCs w:val="24"/>
         </w:rPr>
         <w:lastRenderedPageBreak/>
-        <w:t xml:space="preserve">What would be the output if the last line were changed to  </w:t>
+        <w:t xml:space="preserve">What would be the output if the last line were changed </w:t>
+      </w:r>
+      <w:proofErr w:type="gramStart"/>
+      <w:r>
+        <w:rPr>
+          <w:szCs w:val="24"/>
+        </w:rPr>
+        <w:t>to</w:t>
+      </w:r>
+      <w:proofErr w:type="gramEnd"/>
+      <w:r>
+        <w:rPr>
+          <w:szCs w:val="24"/>
+        </w:rPr>
+        <w:t xml:space="preserve">  </w:t>
       </w:r>
     </w:p>
     <w:p>
@@ -7194,12 +8682,46 @@
           <w:szCs w:val="24"/>
         </w:rPr>
       </w:pPr>
+      <w:proofErr w:type="spellStart"/>
+      <w:proofErr w:type="gramStart"/>
       <w:r>
         <w:rPr>
           <w:rFonts w:ascii="Courier New" w:hAnsi="Courier New" w:cs="Courier New"/>
           <w:szCs w:val="24"/>
         </w:rPr>
-        <w:t>System.out.println(a[i]); ?</w:t>
+        <w:t>System.out.println</w:t>
+      </w:r>
+      <w:proofErr w:type="spellEnd"/>
+      <w:r>
+        <w:rPr>
+          <w:rFonts w:ascii="Courier New" w:hAnsi="Courier New" w:cs="Courier New"/>
+          <w:szCs w:val="24"/>
+        </w:rPr>
+        <w:t>(</w:t>
+      </w:r>
+      <w:proofErr w:type="gramEnd"/>
+      <w:r>
+        <w:rPr>
+          <w:rFonts w:ascii="Courier New" w:hAnsi="Courier New" w:cs="Courier New"/>
+          <w:szCs w:val="24"/>
+        </w:rPr>
+        <w:t>a[</w:t>
+      </w:r>
+      <w:proofErr w:type="spellStart"/>
+      <w:r>
+        <w:rPr>
+          <w:rFonts w:ascii="Courier New" w:hAnsi="Courier New" w:cs="Courier New"/>
+          <w:szCs w:val="24"/>
+        </w:rPr>
+        <w:t>i</w:t>
+      </w:r>
+      <w:proofErr w:type="spellEnd"/>
+      <w:r>
+        <w:rPr>
+          <w:rFonts w:ascii="Courier New" w:hAnsi="Courier New" w:cs="Courier New"/>
+          <w:szCs w:val="24"/>
+        </w:rPr>
+        <w:t>]); ?</w:t>
       </w:r>
     </w:p>
     <w:p>
@@ -7225,15 +8747,51 @@
           <w:b/>
           <w:szCs w:val="24"/>
         </w:rPr>
-        <w:t xml:space="preserve">An ArrayIndexOutOfBoundsException would be thrown, because </w:t>
-      </w:r>
+        <w:t xml:space="preserve">An </w:t>
+      </w:r>
+      <w:proofErr w:type="spellStart"/>
       <w:r>
         <w:rPr>
           <w:rFonts w:asciiTheme="minorHAnsi" w:hAnsiTheme="minorHAnsi" w:cs="Courier New"/>
           <w:b/>
           <w:szCs w:val="24"/>
         </w:rPr>
-        <w:t xml:space="preserve">‘i’ would have come out of the loop as 5, having been incremented as part of the </w:t>
+        <w:t>ArrayIndexOutOfBoundsException</w:t>
+      </w:r>
+      <w:proofErr w:type="spellEnd"/>
+      <w:r>
+        <w:rPr>
+          <w:rFonts w:asciiTheme="minorHAnsi" w:hAnsiTheme="minorHAnsi" w:cs="Courier New"/>
+          <w:b/>
+          <w:szCs w:val="24"/>
+        </w:rPr>
+        <w:t xml:space="preserve"> would be thrown, because </w:t>
+      </w:r>
+      <w:r>
+        <w:rPr>
+          <w:rFonts w:asciiTheme="minorHAnsi" w:hAnsiTheme="minorHAnsi" w:cs="Courier New"/>
+          <w:b/>
+          <w:szCs w:val="24"/>
+        </w:rPr>
+        <w:t>‘</w:t>
+      </w:r>
+      <w:proofErr w:type="spellStart"/>
+      <w:r>
+        <w:rPr>
+          <w:rFonts w:asciiTheme="minorHAnsi" w:hAnsiTheme="minorHAnsi" w:cs="Courier New"/>
+          <w:b/>
+          <w:szCs w:val="24"/>
+        </w:rPr>
+        <w:t>i</w:t>
+      </w:r>
+      <w:proofErr w:type="spellEnd"/>
+      <w:r>
+        <w:rPr>
+          <w:rFonts w:asciiTheme="minorHAnsi" w:hAnsiTheme="minorHAnsi" w:cs="Courier New"/>
+          <w:b/>
+          <w:szCs w:val="24"/>
+        </w:rPr>
+        <w:t xml:space="preserve">’ would have come out of the loop as 5, having been incremented as part of the </w:t>
       </w:r>
       <w:r>
         <w:rPr>
@@ -7365,12 +8923,21 @@
           <w:b/>
         </w:rPr>
       </w:pPr>
-      <w:r>
-        <w:rPr>
-          <w:rFonts w:ascii="Courier New" w:hAnsi="Courier New" w:cs="Courier New"/>
-          <w:b/>
-        </w:rPr>
-        <w:t>monitor &gt;= threshold</w:t>
+      <w:proofErr w:type="gramStart"/>
+      <w:r>
+        <w:rPr>
+          <w:rFonts w:ascii="Courier New" w:hAnsi="Courier New" w:cs="Courier New"/>
+          <w:b/>
+        </w:rPr>
+        <w:t>monitor</w:t>
+      </w:r>
+      <w:proofErr w:type="gramEnd"/>
+      <w:r>
+        <w:rPr>
+          <w:rFonts w:ascii="Courier New" w:hAnsi="Courier New" w:cs="Courier New"/>
+          <w:b/>
+        </w:rPr>
+        <w:t xml:space="preserve"> &gt;= threshold</w:t>
       </w:r>
     </w:p>
     <w:p>
@@ -7680,13 +9247,41 @@
           <w:szCs w:val="22"/>
         </w:rPr>
       </w:pPr>
-      <w:r>
-        <w:rPr>
-          <w:rFonts w:ascii="Courier New" w:hAnsi="Courier New" w:cs="Courier New"/>
-          <w:sz w:val="22"/>
-          <w:szCs w:val="22"/>
-        </w:rPr>
-        <w:t xml:space="preserve">public void lookupName(String name) </w:t>
+      <w:proofErr w:type="gramStart"/>
+      <w:r>
+        <w:rPr>
+          <w:rFonts w:ascii="Courier New" w:hAnsi="Courier New" w:cs="Courier New"/>
+          <w:sz w:val="22"/>
+          <w:szCs w:val="22"/>
+        </w:rPr>
+        <w:t>public</w:t>
+      </w:r>
+      <w:proofErr w:type="gramEnd"/>
+      <w:r>
+        <w:rPr>
+          <w:rFonts w:ascii="Courier New" w:hAnsi="Courier New" w:cs="Courier New"/>
+          <w:sz w:val="22"/>
+          <w:szCs w:val="22"/>
+        </w:rPr>
+        <w:t xml:space="preserve"> void </w:t>
+      </w:r>
+      <w:proofErr w:type="spellStart"/>
+      <w:r>
+        <w:rPr>
+          <w:rFonts w:ascii="Courier New" w:hAnsi="Courier New" w:cs="Courier New"/>
+          <w:sz w:val="22"/>
+          <w:szCs w:val="22"/>
+        </w:rPr>
+        <w:t>lookupName</w:t>
+      </w:r>
+      <w:proofErr w:type="spellEnd"/>
+      <w:r>
+        <w:rPr>
+          <w:rFonts w:ascii="Courier New" w:hAnsi="Courier New" w:cs="Courier New"/>
+          <w:sz w:val="22"/>
+          <w:szCs w:val="22"/>
+        </w:rPr>
+        <w:t xml:space="preserve">(String name) </w:t>
       </w:r>
     </w:p>
     <w:p>
@@ -7698,13 +9293,59 @@
           <w:szCs w:val="22"/>
         </w:rPr>
       </w:pPr>
-      <w:r>
-        <w:rPr>
-          <w:rFonts w:ascii="Courier New" w:hAnsi="Courier New" w:cs="Courier New"/>
-          <w:sz w:val="22"/>
-          <w:szCs w:val="22"/>
-        </w:rPr>
-        <w:t xml:space="preserve">public double calculateCommission(double sales, double commissionRate) </w:t>
+      <w:proofErr w:type="gramStart"/>
+      <w:r>
+        <w:rPr>
+          <w:rFonts w:ascii="Courier New" w:hAnsi="Courier New" w:cs="Courier New"/>
+          <w:sz w:val="22"/>
+          <w:szCs w:val="22"/>
+        </w:rPr>
+        <w:t>public</w:t>
+      </w:r>
+      <w:proofErr w:type="gramEnd"/>
+      <w:r>
+        <w:rPr>
+          <w:rFonts w:ascii="Courier New" w:hAnsi="Courier New" w:cs="Courier New"/>
+          <w:sz w:val="22"/>
+          <w:szCs w:val="22"/>
+        </w:rPr>
+        <w:t xml:space="preserve"> double </w:t>
+      </w:r>
+      <w:proofErr w:type="spellStart"/>
+      <w:r>
+        <w:rPr>
+          <w:rFonts w:ascii="Courier New" w:hAnsi="Courier New" w:cs="Courier New"/>
+          <w:sz w:val="22"/>
+          <w:szCs w:val="22"/>
+        </w:rPr>
+        <w:t>calculateCommission</w:t>
+      </w:r>
+      <w:proofErr w:type="spellEnd"/>
+      <w:r>
+        <w:rPr>
+          <w:rFonts w:ascii="Courier New" w:hAnsi="Courier New" w:cs="Courier New"/>
+          <w:sz w:val="22"/>
+          <w:szCs w:val="22"/>
+        </w:rPr>
+        <w:t xml:space="preserve">(double sales, double </w:t>
+      </w:r>
+      <w:proofErr w:type="spellStart"/>
+      <w:r>
+        <w:rPr>
+          <w:rFonts w:ascii="Courier New" w:hAnsi="Courier New" w:cs="Courier New"/>
+          <w:sz w:val="22"/>
+          <w:szCs w:val="22"/>
+        </w:rPr>
+        <w:t>commissionRate</w:t>
+      </w:r>
+      <w:proofErr w:type="spellEnd"/>
+      <w:r>
+        <w:rPr>
+          <w:rFonts w:ascii="Courier New" w:hAnsi="Courier New" w:cs="Courier New"/>
+          <w:sz w:val="22"/>
+          <w:szCs w:val="22"/>
+        </w:rPr>
+        <w:t xml:space="preserve">) </w:t>
       </w:r>
     </w:p>
     <w:p>
@@ -7716,13 +9357,59 @@
           <w:szCs w:val="22"/>
         </w:rPr>
       </w:pPr>
-      <w:r>
-        <w:rPr>
-          <w:rFonts w:ascii="Courier New" w:hAnsi="Courier New" w:cs="Courier New"/>
-          <w:sz w:val="22"/>
-          <w:szCs w:val="22"/>
-        </w:rPr>
-        <w:t xml:space="preserve">public boolean exceededThreshold(double commission) </w:t>
+      <w:proofErr w:type="gramStart"/>
+      <w:r>
+        <w:rPr>
+          <w:rFonts w:ascii="Courier New" w:hAnsi="Courier New" w:cs="Courier New"/>
+          <w:sz w:val="22"/>
+          <w:szCs w:val="22"/>
+        </w:rPr>
+        <w:t>public</w:t>
+      </w:r>
+      <w:proofErr w:type="gramEnd"/>
+      <w:r>
+        <w:rPr>
+          <w:rFonts w:ascii="Courier New" w:hAnsi="Courier New" w:cs="Courier New"/>
+          <w:sz w:val="22"/>
+          <w:szCs w:val="22"/>
+        </w:rPr>
+        <w:t xml:space="preserve"> </w:t>
+      </w:r>
+      <w:proofErr w:type="spellStart"/>
+      <w:r>
+        <w:rPr>
+          <w:rFonts w:ascii="Courier New" w:hAnsi="Courier New" w:cs="Courier New"/>
+          <w:sz w:val="22"/>
+          <w:szCs w:val="22"/>
+        </w:rPr>
+        <w:t>boolean</w:t>
+      </w:r>
+      <w:proofErr w:type="spellEnd"/>
+      <w:r>
+        <w:rPr>
+          <w:rFonts w:ascii="Courier New" w:hAnsi="Courier New" w:cs="Courier New"/>
+          <w:sz w:val="22"/>
+          <w:szCs w:val="22"/>
+        </w:rPr>
+        <w:t xml:space="preserve"> </w:t>
+      </w:r>
+      <w:proofErr w:type="spellStart"/>
+      <w:r>
+        <w:rPr>
+          <w:rFonts w:ascii="Courier New" w:hAnsi="Courier New" w:cs="Courier New"/>
+          <w:sz w:val="22"/>
+          <w:szCs w:val="22"/>
+        </w:rPr>
+        <w:t>exceededThreshold</w:t>
+      </w:r>
+      <w:proofErr w:type="spellEnd"/>
+      <w:r>
+        <w:rPr>
+          <w:rFonts w:ascii="Courier New" w:hAnsi="Courier New" w:cs="Courier New"/>
+          <w:sz w:val="22"/>
+          <w:szCs w:val="22"/>
+        </w:rPr>
+        <w:t xml:space="preserve">(double commission) </w:t>
       </w:r>
     </w:p>
     <w:p>
@@ -7734,21 +9421,77 @@
           <w:szCs w:val="22"/>
         </w:rPr>
       </w:pPr>
-      <w:r>
-        <w:rPr>
-          <w:rFonts w:ascii="Courier New" w:hAnsi="Courier New" w:cs="Courier New"/>
-          <w:sz w:val="22"/>
-          <w:szCs w:val="22"/>
-        </w:rPr>
-        <w:t xml:space="preserve">public int shares(float commission, String </w:t>
-      </w:r>
-      <w:r>
-        <w:rPr>
-          <w:rFonts w:ascii="Courier New" w:hAnsi="Courier New" w:cs="Courier New"/>
-          <w:sz w:val="22"/>
-          <w:szCs w:val="22"/>
-        </w:rPr>
-        <w:t>jobrole, int duration</w:t>
+      <w:proofErr w:type="gramStart"/>
+      <w:r>
+        <w:rPr>
+          <w:rFonts w:ascii="Courier New" w:hAnsi="Courier New" w:cs="Courier New"/>
+          <w:sz w:val="22"/>
+          <w:szCs w:val="22"/>
+        </w:rPr>
+        <w:t>public</w:t>
+      </w:r>
+      <w:proofErr w:type="gramEnd"/>
+      <w:r>
+        <w:rPr>
+          <w:rFonts w:ascii="Courier New" w:hAnsi="Courier New" w:cs="Courier New"/>
+          <w:sz w:val="22"/>
+          <w:szCs w:val="22"/>
+        </w:rPr>
+        <w:t xml:space="preserve"> </w:t>
+      </w:r>
+      <w:proofErr w:type="spellStart"/>
+      <w:r>
+        <w:rPr>
+          <w:rFonts w:ascii="Courier New" w:hAnsi="Courier New" w:cs="Courier New"/>
+          <w:sz w:val="22"/>
+          <w:szCs w:val="22"/>
+        </w:rPr>
+        <w:t>int</w:t>
+      </w:r>
+      <w:proofErr w:type="spellEnd"/>
+      <w:r>
+        <w:rPr>
+          <w:rFonts w:ascii="Courier New" w:hAnsi="Courier New" w:cs="Courier New"/>
+          <w:sz w:val="22"/>
+          <w:szCs w:val="22"/>
+        </w:rPr>
+        <w:t xml:space="preserve"> shares(float commission, String </w:t>
+      </w:r>
+      <w:proofErr w:type="spellStart"/>
+      <w:r>
+        <w:rPr>
+          <w:rFonts w:ascii="Courier New" w:hAnsi="Courier New" w:cs="Courier New"/>
+          <w:sz w:val="22"/>
+          <w:szCs w:val="22"/>
+        </w:rPr>
+        <w:t>jobrole</w:t>
+      </w:r>
+      <w:proofErr w:type="spellEnd"/>
+      <w:r>
+        <w:rPr>
+          <w:rFonts w:ascii="Courier New" w:hAnsi="Courier New" w:cs="Courier New"/>
+          <w:sz w:val="22"/>
+          <w:szCs w:val="22"/>
+        </w:rPr>
+        <w:t xml:space="preserve">, </w:t>
+      </w:r>
+      <w:proofErr w:type="spellStart"/>
+      <w:r>
+        <w:rPr>
+          <w:rFonts w:ascii="Courier New" w:hAnsi="Courier New" w:cs="Courier New"/>
+          <w:sz w:val="22"/>
+          <w:szCs w:val="22"/>
+        </w:rPr>
+        <w:t>int</w:t>
+      </w:r>
+      <w:proofErr w:type="spellEnd"/>
+      <w:r>
+        <w:rPr>
+          <w:rFonts w:ascii="Courier New" w:hAnsi="Courier New" w:cs="Courier New"/>
+          <w:sz w:val="22"/>
+          <w:szCs w:val="22"/>
+        </w:rPr>
+        <w:t xml:space="preserve"> duration</w:t>
       </w:r>
       <w:r>
         <w:rPr>
@@ -7768,13 +9511,59 @@
           <w:szCs w:val="22"/>
         </w:rPr>
       </w:pPr>
-      <w:r>
-        <w:rPr>
-          <w:rFonts w:ascii="Courier New" w:hAnsi="Courier New" w:cs="Courier New"/>
-          <w:sz w:val="22"/>
-          <w:szCs w:val="22"/>
-        </w:rPr>
-        <w:t xml:space="preserve">public float shares(float commission, String jobrole, int duration) </w:t>
+      <w:proofErr w:type="gramStart"/>
+      <w:r>
+        <w:rPr>
+          <w:rFonts w:ascii="Courier New" w:hAnsi="Courier New" w:cs="Courier New"/>
+          <w:sz w:val="22"/>
+          <w:szCs w:val="22"/>
+        </w:rPr>
+        <w:t>public</w:t>
+      </w:r>
+      <w:proofErr w:type="gramEnd"/>
+      <w:r>
+        <w:rPr>
+          <w:rFonts w:ascii="Courier New" w:hAnsi="Courier New" w:cs="Courier New"/>
+          <w:sz w:val="22"/>
+          <w:szCs w:val="22"/>
+        </w:rPr>
+        <w:t xml:space="preserve"> float shares(float commission, String </w:t>
+      </w:r>
+      <w:proofErr w:type="spellStart"/>
+      <w:r>
+        <w:rPr>
+          <w:rFonts w:ascii="Courier New" w:hAnsi="Courier New" w:cs="Courier New"/>
+          <w:sz w:val="22"/>
+          <w:szCs w:val="22"/>
+        </w:rPr>
+        <w:t>jobrole</w:t>
+      </w:r>
+      <w:proofErr w:type="spellEnd"/>
+      <w:r>
+        <w:rPr>
+          <w:rFonts w:ascii="Courier New" w:hAnsi="Courier New" w:cs="Courier New"/>
+          <w:sz w:val="22"/>
+          <w:szCs w:val="22"/>
+        </w:rPr>
+        <w:t xml:space="preserve">, </w:t>
+      </w:r>
+      <w:proofErr w:type="spellStart"/>
+      <w:r>
+        <w:rPr>
+          <w:rFonts w:ascii="Courier New" w:hAnsi="Courier New" w:cs="Courier New"/>
+          <w:sz w:val="22"/>
+          <w:szCs w:val="22"/>
+        </w:rPr>
+        <w:t>int</w:t>
+      </w:r>
+      <w:proofErr w:type="spellEnd"/>
+      <w:r>
+        <w:rPr>
+          <w:rFonts w:ascii="Courier New" w:hAnsi="Courier New" w:cs="Courier New"/>
+          <w:sz w:val="22"/>
+          <w:szCs w:val="22"/>
+        </w:rPr>
+        <w:t xml:space="preserve"> duration) </w:t>
       </w:r>
     </w:p>
     <w:p>
@@ -7805,15 +9594,28 @@
           <w:szCs w:val="22"/>
         </w:rPr>
       </w:pPr>
-      <w:r>
-        <w:rPr>
-          <w:rFonts w:ascii="Courier New" w:hAnsi="Courier New" w:cs="Courier New"/>
-          <w:b/>
-          <w:sz w:val="22"/>
-          <w:szCs w:val="22"/>
-        </w:rPr>
-        <w:t>lookupName(</w:t>
-      </w:r>
+      <w:proofErr w:type="spellStart"/>
+      <w:proofErr w:type="gramStart"/>
+      <w:r>
+        <w:rPr>
+          <w:rFonts w:ascii="Courier New" w:hAnsi="Courier New" w:cs="Courier New"/>
+          <w:b/>
+          <w:sz w:val="22"/>
+          <w:szCs w:val="22"/>
+        </w:rPr>
+        <w:t>lookupName</w:t>
+      </w:r>
+      <w:proofErr w:type="spellEnd"/>
+      <w:r>
+        <w:rPr>
+          <w:rFonts w:ascii="Courier New" w:hAnsi="Courier New" w:cs="Courier New"/>
+          <w:b/>
+          <w:sz w:val="22"/>
+          <w:szCs w:val="22"/>
+        </w:rPr>
+        <w:t>(</w:t>
+      </w:r>
+      <w:proofErr w:type="gramEnd"/>
       <w:r>
         <w:rPr>
           <w:rFonts w:ascii="Courier New" w:hAnsi="Courier New" w:cs="Courier New"/>
@@ -7843,15 +9645,28 @@
           <w:szCs w:val="22"/>
         </w:rPr>
       </w:pPr>
-      <w:r>
-        <w:rPr>
-          <w:rFonts w:ascii="Courier New" w:hAnsi="Courier New" w:cs="Courier New"/>
-          <w:b/>
-          <w:sz w:val="22"/>
-          <w:szCs w:val="22"/>
-        </w:rPr>
-        <w:t>calculateCommission(</w:t>
-      </w:r>
+      <w:proofErr w:type="spellStart"/>
+      <w:proofErr w:type="gramStart"/>
+      <w:r>
+        <w:rPr>
+          <w:rFonts w:ascii="Courier New" w:hAnsi="Courier New" w:cs="Courier New"/>
+          <w:b/>
+          <w:sz w:val="22"/>
+          <w:szCs w:val="22"/>
+        </w:rPr>
+        <w:t>calculateCommission</w:t>
+      </w:r>
+      <w:proofErr w:type="spellEnd"/>
+      <w:r>
+        <w:rPr>
+          <w:rFonts w:ascii="Courier New" w:hAnsi="Courier New" w:cs="Courier New"/>
+          <w:b/>
+          <w:sz w:val="22"/>
+          <w:szCs w:val="22"/>
+        </w:rPr>
+        <w:t>(</w:t>
+      </w:r>
+      <w:proofErr w:type="gramEnd"/>
       <w:r>
         <w:rPr>
           <w:rFonts w:ascii="Courier New" w:hAnsi="Courier New" w:cs="Courier New"/>
@@ -7879,14 +9694,25 @@
         </w:rPr>
         <w:t xml:space="preserve">double </w:t>
       </w:r>
-      <w:r>
-        <w:rPr>
-          <w:rFonts w:ascii="Courier New" w:hAnsi="Courier New" w:cs="Courier New"/>
-          <w:b/>
-          <w:sz w:val="22"/>
-          <w:szCs w:val="22"/>
-        </w:rPr>
-        <w:t>commissionRate)</w:t>
+      <w:proofErr w:type="spellStart"/>
+      <w:r>
+        <w:rPr>
+          <w:rFonts w:ascii="Courier New" w:hAnsi="Courier New" w:cs="Courier New"/>
+          <w:b/>
+          <w:sz w:val="22"/>
+          <w:szCs w:val="22"/>
+        </w:rPr>
+        <w:t>commissionRate</w:t>
+      </w:r>
+      <w:proofErr w:type="spellEnd"/>
+      <w:r>
+        <w:rPr>
+          <w:rFonts w:ascii="Courier New" w:hAnsi="Courier New" w:cs="Courier New"/>
+          <w:b/>
+          <w:sz w:val="22"/>
+          <w:szCs w:val="22"/>
+        </w:rPr>
+        <w:t>)</w:t>
       </w:r>
     </w:p>
     <w:p>
@@ -7899,15 +9725,28 @@
           <w:szCs w:val="22"/>
         </w:rPr>
       </w:pPr>
-      <w:r>
-        <w:rPr>
-          <w:rFonts w:ascii="Courier New" w:hAnsi="Courier New" w:cs="Courier New"/>
-          <w:b/>
-          <w:sz w:val="22"/>
-          <w:szCs w:val="22"/>
-        </w:rPr>
-        <w:t>exceededThreshold(</w:t>
-      </w:r>
+      <w:proofErr w:type="spellStart"/>
+      <w:proofErr w:type="gramStart"/>
+      <w:r>
+        <w:rPr>
+          <w:rFonts w:ascii="Courier New" w:hAnsi="Courier New" w:cs="Courier New"/>
+          <w:b/>
+          <w:sz w:val="22"/>
+          <w:szCs w:val="22"/>
+        </w:rPr>
+        <w:t>exceededThreshold</w:t>
+      </w:r>
+      <w:proofErr w:type="spellEnd"/>
+      <w:r>
+        <w:rPr>
+          <w:rFonts w:ascii="Courier New" w:hAnsi="Courier New" w:cs="Courier New"/>
+          <w:b/>
+          <w:sz w:val="22"/>
+          <w:szCs w:val="22"/>
+        </w:rPr>
+        <w:t>(</w:t>
+      </w:r>
+      <w:proofErr w:type="gramEnd"/>
       <w:r>
         <w:rPr>
           <w:rFonts w:ascii="Courier New" w:hAnsi="Courier New" w:cs="Courier New"/>
@@ -7937,6 +9776,7 @@
           <w:szCs w:val="22"/>
         </w:rPr>
       </w:pPr>
+      <w:proofErr w:type="gramStart"/>
       <w:r>
         <w:rPr>
           <w:rFonts w:ascii="Courier New" w:hAnsi="Courier New" w:cs="Courier New"/>
@@ -7946,6 +9786,7 @@
         </w:rPr>
         <w:t>shares(</w:t>
       </w:r>
+      <w:proofErr w:type="gramEnd"/>
       <w:r>
         <w:rPr>
           <w:rFonts w:ascii="Courier New" w:hAnsi="Courier New" w:cs="Courier New"/>
@@ -7973,23 +9814,45 @@
         </w:rPr>
         <w:t xml:space="preserve">String </w:t>
       </w:r>
-      <w:r>
-        <w:rPr>
-          <w:rFonts w:ascii="Courier New" w:hAnsi="Courier New" w:cs="Courier New"/>
-          <w:b/>
-          <w:sz w:val="22"/>
-          <w:szCs w:val="22"/>
-        </w:rPr>
-        <w:t xml:space="preserve">jobrole, </w:t>
-      </w:r>
-      <w:r>
-        <w:rPr>
-          <w:rFonts w:ascii="Courier New" w:hAnsi="Courier New" w:cs="Courier New"/>
-          <w:b/>
-          <w:sz w:val="22"/>
-          <w:szCs w:val="22"/>
-        </w:rPr>
-        <w:t xml:space="preserve">int </w:t>
+      <w:proofErr w:type="spellStart"/>
+      <w:r>
+        <w:rPr>
+          <w:rFonts w:ascii="Courier New" w:hAnsi="Courier New" w:cs="Courier New"/>
+          <w:b/>
+          <w:sz w:val="22"/>
+          <w:szCs w:val="22"/>
+        </w:rPr>
+        <w:t>jobrole</w:t>
+      </w:r>
+      <w:proofErr w:type="spellEnd"/>
+      <w:r>
+        <w:rPr>
+          <w:rFonts w:ascii="Courier New" w:hAnsi="Courier New" w:cs="Courier New"/>
+          <w:b/>
+          <w:sz w:val="22"/>
+          <w:szCs w:val="22"/>
+        </w:rPr>
+        <w:t xml:space="preserve">, </w:t>
+      </w:r>
+      <w:proofErr w:type="spellStart"/>
+      <w:r>
+        <w:rPr>
+          <w:rFonts w:ascii="Courier New" w:hAnsi="Courier New" w:cs="Courier New"/>
+          <w:b/>
+          <w:sz w:val="22"/>
+          <w:szCs w:val="22"/>
+        </w:rPr>
+        <w:t>int</w:t>
+      </w:r>
+      <w:proofErr w:type="spellEnd"/>
+      <w:r>
+        <w:rPr>
+          <w:rFonts w:ascii="Courier New" w:hAnsi="Courier New" w:cs="Courier New"/>
+          <w:b/>
+          <w:sz w:val="22"/>
+          <w:szCs w:val="22"/>
+        </w:rPr>
+        <w:t xml:space="preserve"> </w:t>
       </w:r>
       <w:r>
         <w:rPr>
@@ -8011,6 +9874,7 @@
           <w:szCs w:val="22"/>
         </w:rPr>
       </w:pPr>
+      <w:proofErr w:type="gramStart"/>
       <w:r>
         <w:rPr>
           <w:rFonts w:ascii="Courier New" w:hAnsi="Courier New" w:cs="Courier New"/>
@@ -8020,6 +9884,7 @@
         </w:rPr>
         <w:t>shares(</w:t>
       </w:r>
+      <w:proofErr w:type="gramEnd"/>
       <w:r>
         <w:rPr>
           <w:rFonts w:ascii="Courier New" w:hAnsi="Courier New" w:cs="Courier New"/>
@@ -8047,26 +9912,46 @@
         </w:rPr>
         <w:t xml:space="preserve">String </w:t>
       </w:r>
-      <w:r>
-        <w:rPr>
-          <w:rFonts w:ascii="Courier New" w:hAnsi="Courier New" w:cs="Courier New"/>
-          <w:b/>
-          <w:sz w:val="22"/>
-          <w:szCs w:val="22"/>
-        </w:rPr>
-        <w:t xml:space="preserve">jobrole, </w:t>
-      </w:r>
-      <w:r>
-        <w:rPr>
-          <w:rFonts w:ascii="Courier New" w:hAnsi="Courier New" w:cs="Courier New"/>
-          <w:b/>
-          <w:sz w:val="22"/>
-          <w:szCs w:val="22"/>
-        </w:rPr>
-        <w:t xml:space="preserve">int </w:t>
-      </w:r>
-      <w:bookmarkStart w:id="0" w:name="_GoBack"/>
-      <w:bookmarkEnd w:id="0"/>
+      <w:proofErr w:type="spellStart"/>
+      <w:r>
+        <w:rPr>
+          <w:rFonts w:ascii="Courier New" w:hAnsi="Courier New" w:cs="Courier New"/>
+          <w:b/>
+          <w:sz w:val="22"/>
+          <w:szCs w:val="22"/>
+        </w:rPr>
+        <w:t>jobrole</w:t>
+      </w:r>
+      <w:proofErr w:type="spellEnd"/>
+      <w:r>
+        <w:rPr>
+          <w:rFonts w:ascii="Courier New" w:hAnsi="Courier New" w:cs="Courier New"/>
+          <w:b/>
+          <w:sz w:val="22"/>
+          <w:szCs w:val="22"/>
+        </w:rPr>
+        <w:t xml:space="preserve">, </w:t>
+      </w:r>
+      <w:proofErr w:type="spellStart"/>
+      <w:r>
+        <w:rPr>
+          <w:rFonts w:ascii="Courier New" w:hAnsi="Courier New" w:cs="Courier New"/>
+          <w:b/>
+          <w:sz w:val="22"/>
+          <w:szCs w:val="22"/>
+        </w:rPr>
+        <w:t>int</w:t>
+      </w:r>
+      <w:proofErr w:type="spellEnd"/>
+      <w:r>
+        <w:rPr>
+          <w:rFonts w:ascii="Courier New" w:hAnsi="Courier New" w:cs="Courier New"/>
+          <w:b/>
+          <w:sz w:val="22"/>
+          <w:szCs w:val="22"/>
+        </w:rPr>
+        <w:t xml:space="preserve"> </w:t>
+      </w:r>
       <w:r>
         <w:rPr>
           <w:rFonts w:ascii="Courier New" w:hAnsi="Courier New" w:cs="Courier New"/>
@@ -8368,15 +10253,27 @@
           <w:lang w:val="en-GB"/>
         </w:rPr>
       </w:pPr>
-      <w:r>
-        <w:rPr>
-          <w:rFonts w:ascii="Courier New" w:eastAsiaTheme="minorHAnsi" w:hAnsi="Courier New" w:cs="Courier New"/>
-          <w:color w:val="000000"/>
-          <w:sz w:val="22"/>
-          <w:szCs w:val="22"/>
-          <w:lang w:val="en-GB"/>
-        </w:rPr>
-        <w:t xml:space="preserve">public class </w:t>
+      <w:proofErr w:type="gramStart"/>
+      <w:r>
+        <w:rPr>
+          <w:rFonts w:ascii="Courier New" w:eastAsiaTheme="minorHAnsi" w:hAnsi="Courier New" w:cs="Courier New"/>
+          <w:color w:val="000000"/>
+          <w:sz w:val="22"/>
+          <w:szCs w:val="22"/>
+          <w:lang w:val="en-GB"/>
+        </w:rPr>
+        <w:t>public</w:t>
+      </w:r>
+      <w:proofErr w:type="gramEnd"/>
+      <w:r>
+        <w:rPr>
+          <w:rFonts w:ascii="Courier New" w:eastAsiaTheme="minorHAnsi" w:hAnsi="Courier New" w:cs="Courier New"/>
+          <w:color w:val="000000"/>
+          <w:sz w:val="22"/>
+          <w:szCs w:val="22"/>
+          <w:lang w:val="en-GB"/>
+        </w:rPr>
+        <w:t xml:space="preserve"> class </w:t>
       </w:r>
       <w:r>
         <w:rPr>
@@ -8412,15 +10309,27 @@
           <w:lang w:val="en-GB"/>
         </w:rPr>
       </w:pPr>
-      <w:r>
-        <w:rPr>
-          <w:rFonts w:ascii="Courier New" w:eastAsiaTheme="minorHAnsi" w:hAnsi="Courier New" w:cs="Courier New"/>
-          <w:color w:val="000000"/>
-          <w:sz w:val="22"/>
-          <w:szCs w:val="22"/>
-          <w:lang w:val="en-GB"/>
-        </w:rPr>
-        <w:t xml:space="preserve">{ private String </w:t>
+      <w:proofErr w:type="gramStart"/>
+      <w:r>
+        <w:rPr>
+          <w:rFonts w:ascii="Courier New" w:eastAsiaTheme="minorHAnsi" w:hAnsi="Courier New" w:cs="Courier New"/>
+          <w:color w:val="000000"/>
+          <w:sz w:val="22"/>
+          <w:szCs w:val="22"/>
+          <w:lang w:val="en-GB"/>
+        </w:rPr>
+        <w:t>{ private</w:t>
+      </w:r>
+      <w:proofErr w:type="gramEnd"/>
+      <w:r>
+        <w:rPr>
+          <w:rFonts w:ascii="Courier New" w:eastAsiaTheme="minorHAnsi" w:hAnsi="Courier New" w:cs="Courier New"/>
+          <w:color w:val="000000"/>
+          <w:sz w:val="22"/>
+          <w:szCs w:val="22"/>
+          <w:lang w:val="en-GB"/>
+        </w:rPr>
+        <w:t xml:space="preserve"> String </w:t>
       </w:r>
       <w:r>
         <w:rPr>
@@ -8588,25 +10497,59 @@
         </w:rPr>
         <w:t xml:space="preserve">  </w:t>
       </w:r>
-      <w:r>
-        <w:rPr>
-          <w:rFonts w:ascii="Courier New" w:eastAsiaTheme="minorHAnsi" w:hAnsi="Courier New" w:cs="Courier New"/>
-          <w:color w:val="000000"/>
-          <w:sz w:val="22"/>
-          <w:szCs w:val="22"/>
-          <w:lang w:val="en-GB"/>
-        </w:rPr>
-        <w:t xml:space="preserve">public </w:t>
-      </w:r>
-      <w:r>
-        <w:rPr>
-          <w:rFonts w:ascii="Courier New" w:eastAsiaTheme="minorHAnsi" w:hAnsi="Courier New" w:cs="Courier New"/>
-          <w:color w:val="000000"/>
-          <w:sz w:val="22"/>
-          <w:szCs w:val="22"/>
-          <w:lang w:val="en-GB"/>
-        </w:rPr>
-        <w:t>Book (String t, int c, String a</w:t>
+      <w:proofErr w:type="gramStart"/>
+      <w:r>
+        <w:rPr>
+          <w:rFonts w:ascii="Courier New" w:eastAsiaTheme="minorHAnsi" w:hAnsi="Courier New" w:cs="Courier New"/>
+          <w:color w:val="000000"/>
+          <w:sz w:val="22"/>
+          <w:szCs w:val="22"/>
+          <w:lang w:val="en-GB"/>
+        </w:rPr>
+        <w:t>public</w:t>
+      </w:r>
+      <w:proofErr w:type="gramEnd"/>
+      <w:r>
+        <w:rPr>
+          <w:rFonts w:ascii="Courier New" w:eastAsiaTheme="minorHAnsi" w:hAnsi="Courier New" w:cs="Courier New"/>
+          <w:color w:val="000000"/>
+          <w:sz w:val="22"/>
+          <w:szCs w:val="22"/>
+          <w:lang w:val="en-GB"/>
+        </w:rPr>
+        <w:t xml:space="preserve"> </w:t>
+      </w:r>
+      <w:r>
+        <w:rPr>
+          <w:rFonts w:ascii="Courier New" w:eastAsiaTheme="minorHAnsi" w:hAnsi="Courier New" w:cs="Courier New"/>
+          <w:color w:val="000000"/>
+          <w:sz w:val="22"/>
+          <w:szCs w:val="22"/>
+          <w:lang w:val="en-GB"/>
+        </w:rPr>
+        <w:t xml:space="preserve">Book (String t, </w:t>
+      </w:r>
+      <w:proofErr w:type="spellStart"/>
+      <w:r>
+        <w:rPr>
+          <w:rFonts w:ascii="Courier New" w:eastAsiaTheme="minorHAnsi" w:hAnsi="Courier New" w:cs="Courier New"/>
+          <w:color w:val="000000"/>
+          <w:sz w:val="22"/>
+          <w:szCs w:val="22"/>
+          <w:lang w:val="en-GB"/>
+        </w:rPr>
+        <w:t>int</w:t>
+      </w:r>
+      <w:proofErr w:type="spellEnd"/>
+      <w:r>
+        <w:rPr>
+          <w:rFonts w:ascii="Courier New" w:eastAsiaTheme="minorHAnsi" w:hAnsi="Courier New" w:cs="Courier New"/>
+          <w:color w:val="000000"/>
+          <w:sz w:val="22"/>
+          <w:szCs w:val="22"/>
+          <w:lang w:val="en-GB"/>
+        </w:rPr>
+        <w:t xml:space="preserve"> c, String a</w:t>
       </w:r>
       <w:r>
         <w:rPr>
@@ -8753,15 +10696,27 @@
         </w:rPr>
         <w:t xml:space="preserve">  </w:t>
       </w:r>
-      <w:r>
-        <w:rPr>
-          <w:rFonts w:ascii="Courier New" w:eastAsiaTheme="minorHAnsi" w:hAnsi="Courier New" w:cs="Courier New"/>
-          <w:color w:val="000000"/>
-          <w:sz w:val="22"/>
-          <w:szCs w:val="22"/>
-          <w:lang w:val="en-GB"/>
-        </w:rPr>
-        <w:t xml:space="preserve">public </w:t>
+      <w:proofErr w:type="gramStart"/>
+      <w:r>
+        <w:rPr>
+          <w:rFonts w:ascii="Courier New" w:eastAsiaTheme="minorHAnsi" w:hAnsi="Courier New" w:cs="Courier New"/>
+          <w:color w:val="000000"/>
+          <w:sz w:val="22"/>
+          <w:szCs w:val="22"/>
+          <w:lang w:val="en-GB"/>
+        </w:rPr>
+        <w:t>public</w:t>
+      </w:r>
+      <w:proofErr w:type="gramEnd"/>
+      <w:r>
+        <w:rPr>
+          <w:rFonts w:ascii="Courier New" w:eastAsiaTheme="minorHAnsi" w:hAnsi="Courier New" w:cs="Courier New"/>
+          <w:color w:val="000000"/>
+          <w:sz w:val="22"/>
+          <w:szCs w:val="22"/>
+          <w:lang w:val="en-GB"/>
+        </w:rPr>
+        <w:t xml:space="preserve"> </w:t>
       </w:r>
       <w:r>
         <w:rPr>
@@ -8928,15 +10883,38 @@
         </w:rPr>
         <w:t xml:space="preserve">  </w:t>
       </w:r>
-      <w:r>
-        <w:rPr>
-          <w:rFonts w:ascii="Courier New" w:eastAsiaTheme="minorHAnsi" w:hAnsi="Courier New" w:cs="Courier New"/>
-          <w:color w:val="000000"/>
-          <w:sz w:val="22"/>
-          <w:szCs w:val="22"/>
-          <w:lang w:val="en-GB"/>
-        </w:rPr>
-        <w:t>public void get</w:t>
+      <w:proofErr w:type="gramStart"/>
+      <w:r>
+        <w:rPr>
+          <w:rFonts w:ascii="Courier New" w:eastAsiaTheme="minorHAnsi" w:hAnsi="Courier New" w:cs="Courier New"/>
+          <w:color w:val="000000"/>
+          <w:sz w:val="22"/>
+          <w:szCs w:val="22"/>
+          <w:lang w:val="en-GB"/>
+        </w:rPr>
+        <w:t>public</w:t>
+      </w:r>
+      <w:proofErr w:type="gramEnd"/>
+      <w:r>
+        <w:rPr>
+          <w:rFonts w:ascii="Courier New" w:eastAsiaTheme="minorHAnsi" w:hAnsi="Courier New" w:cs="Courier New"/>
+          <w:color w:val="000000"/>
+          <w:sz w:val="22"/>
+          <w:szCs w:val="22"/>
+          <w:lang w:val="en-GB"/>
+        </w:rPr>
+        <w:t xml:space="preserve"> void </w:t>
+      </w:r>
+      <w:proofErr w:type="spellStart"/>
+      <w:r>
+        <w:rPr>
+          <w:rFonts w:ascii="Courier New" w:eastAsiaTheme="minorHAnsi" w:hAnsi="Courier New" w:cs="Courier New"/>
+          <w:color w:val="000000"/>
+          <w:sz w:val="22"/>
+          <w:szCs w:val="22"/>
+          <w:lang w:val="en-GB"/>
+        </w:rPr>
+        <w:t>get</w:t>
       </w:r>
       <w:r>
         <w:rPr>
@@ -8948,6 +10926,7 @@
         </w:rPr>
         <w:t>Details</w:t>
       </w:r>
+      <w:proofErr w:type="spellEnd"/>
       <w:r>
         <w:rPr>
           <w:rFonts w:ascii="Courier New" w:eastAsiaTheme="minorHAnsi" w:hAnsi="Courier New" w:cs="Courier New"/>
@@ -9203,7 +11182,18 @@
           <w:szCs w:val="22"/>
           <w:lang w:val="en-GB"/>
         </w:rPr>
-        <w:t xml:space="preserve"> = new Citizen</w:t>
+        <w:t xml:space="preserve"> = new </w:t>
+      </w:r>
+      <w:proofErr w:type="gramStart"/>
+      <w:r>
+        <w:rPr>
+          <w:rFonts w:ascii="Courier New" w:eastAsiaTheme="minorHAnsi" w:hAnsi="Courier New" w:cs="Courier New"/>
+          <w:color w:val="000000"/>
+          <w:sz w:val="22"/>
+          <w:szCs w:val="22"/>
+          <w:lang w:val="en-GB"/>
+        </w:rPr>
+        <w:t>Citizen</w:t>
       </w:r>
       <w:r>
         <w:rPr>
@@ -9215,16 +11205,29 @@
         </w:rPr>
         <w:t>(</w:t>
       </w:r>
-      <w:r>
-        <w:rPr>
-          <w:rFonts w:ascii="Courier New" w:eastAsiaTheme="minorHAnsi" w:hAnsi="Courier New" w:cs="Courier New"/>
-          <w:color w:val="000000"/>
-          <w:sz w:val="22"/>
-          <w:szCs w:val="22"/>
-          <w:lang w:val="en-GB"/>
-        </w:rPr>
-        <w:t>“Java in 21 Days”, 17, “Roger Cadenhead</w:t>
-      </w:r>
+      <w:proofErr w:type="gramEnd"/>
+      <w:r>
+        <w:rPr>
+          <w:rFonts w:ascii="Courier New" w:eastAsiaTheme="minorHAnsi" w:hAnsi="Courier New" w:cs="Courier New"/>
+          <w:color w:val="000000"/>
+          <w:sz w:val="22"/>
+          <w:szCs w:val="22"/>
+          <w:lang w:val="en-GB"/>
+        </w:rPr>
+        <w:t xml:space="preserve">“Java in 21 Days”, 17, “Roger </w:t>
+      </w:r>
+      <w:proofErr w:type="spellStart"/>
+      <w:r>
+        <w:rPr>
+          <w:rFonts w:ascii="Courier New" w:eastAsiaTheme="minorHAnsi" w:hAnsi="Courier New" w:cs="Courier New"/>
+          <w:color w:val="000000"/>
+          <w:sz w:val="22"/>
+          <w:szCs w:val="22"/>
+          <w:lang w:val="en-GB"/>
+        </w:rPr>
+        <w:t>Cadenhead</w:t>
+      </w:r>
+      <w:proofErr w:type="spellEnd"/>
       <w:r>
         <w:rPr>
           <w:rFonts w:ascii="Courier New" w:eastAsiaTheme="minorHAnsi" w:hAnsi="Courier New" w:cs="Courier New"/>
@@ -9317,6 +11320,7 @@
         </w:rPr>
         <w:t xml:space="preserve"> </w:t>
       </w:r>
+      <w:proofErr w:type="spellStart"/>
       <w:r>
         <w:rPr>
           <w:rFonts w:ascii="Courier New" w:eastAsiaTheme="minorHAnsi" w:hAnsi="Courier New" w:cs="Courier New"/>
@@ -9327,6 +11331,7 @@
         </w:rPr>
         <w:t>ThirtyNineSteps</w:t>
       </w:r>
+      <w:proofErr w:type="spellEnd"/>
       <w:r>
         <w:rPr>
           <w:rFonts w:ascii="Courier New" w:eastAsiaTheme="minorHAnsi" w:hAnsi="Courier New" w:cs="Courier New"/>
@@ -9345,17 +11350,41 @@
           <w:szCs w:val="22"/>
           <w:lang w:val="en-GB"/>
         </w:rPr>
-        <w:t xml:space="preserve"> AnotherClass</w:t>
-      </w:r>
-      <w:r>
-        <w:rPr>
-          <w:rFonts w:ascii="Courier New" w:eastAsiaTheme="minorHAnsi" w:hAnsi="Courier New" w:cs="Courier New"/>
-          <w:color w:val="000000"/>
-          <w:sz w:val="22"/>
-          <w:szCs w:val="22"/>
-          <w:lang w:val="en-GB"/>
-        </w:rPr>
-        <w:t>(“Thirty-Nine Steps”,78.9</w:t>
+        <w:t xml:space="preserve"> </w:t>
+      </w:r>
+      <w:proofErr w:type="spellStart"/>
+      <w:proofErr w:type="gramStart"/>
+      <w:r>
+        <w:rPr>
+          <w:rFonts w:ascii="Courier New" w:eastAsiaTheme="minorHAnsi" w:hAnsi="Courier New" w:cs="Courier New"/>
+          <w:color w:val="000000"/>
+          <w:sz w:val="22"/>
+          <w:szCs w:val="22"/>
+          <w:lang w:val="en-GB"/>
+        </w:rPr>
+        <w:t>AnotherClass</w:t>
+      </w:r>
+      <w:proofErr w:type="spellEnd"/>
+      <w:r>
+        <w:rPr>
+          <w:rFonts w:ascii="Courier New" w:eastAsiaTheme="minorHAnsi" w:hAnsi="Courier New" w:cs="Courier New"/>
+          <w:color w:val="000000"/>
+          <w:sz w:val="22"/>
+          <w:szCs w:val="22"/>
+          <w:lang w:val="en-GB"/>
+        </w:rPr>
+        <w:t>(</w:t>
+      </w:r>
+      <w:proofErr w:type="gramEnd"/>
+      <w:r>
+        <w:rPr>
+          <w:rFonts w:ascii="Courier New" w:eastAsiaTheme="minorHAnsi" w:hAnsi="Courier New" w:cs="Courier New"/>
+          <w:color w:val="000000"/>
+          <w:sz w:val="22"/>
+          <w:szCs w:val="22"/>
+          <w:lang w:val="en-GB"/>
+        </w:rPr>
+        <w:t>“Thirty-Nine Steps”,78.9</w:t>
       </w:r>
       <w:r>
         <w:rPr>
@@ -9403,7 +11432,31 @@
           <w:szCs w:val="22"/>
           <w:lang w:val="en-GB"/>
         </w:rPr>
-        <w:t xml:space="preserve"> – the AnotherClass class is not defined.</w:t>
+        <w:t xml:space="preserve"> – the </w:t>
+      </w:r>
+      <w:proofErr w:type="spellStart"/>
+      <w:r>
+        <w:rPr>
+          <w:rFonts w:ascii="Courier New" w:eastAsiaTheme="minorHAnsi" w:hAnsi="Courier New" w:cs="Courier New"/>
+          <w:b/>
+          <w:color w:val="000000"/>
+          <w:sz w:val="22"/>
+          <w:szCs w:val="22"/>
+          <w:lang w:val="en-GB"/>
+        </w:rPr>
+        <w:t>AnotherClass</w:t>
+      </w:r>
+      <w:proofErr w:type="spellEnd"/>
+      <w:r>
+        <w:rPr>
+          <w:rFonts w:ascii="Courier New" w:eastAsiaTheme="minorHAnsi" w:hAnsi="Courier New" w:cs="Courier New"/>
+          <w:b/>
+          <w:color w:val="000000"/>
+          <w:sz w:val="22"/>
+          <w:szCs w:val="22"/>
+          <w:lang w:val="en-GB"/>
+        </w:rPr>
+        <w:t xml:space="preserve"> class is not defined.</w:t>
       </w:r>
     </w:p>
     <w:p>
@@ -9441,17 +11494,39 @@
           <w:szCs w:val="22"/>
           <w:lang w:val="en-GB"/>
         </w:rPr>
-        <w:t>Book b = new Book</w:t>
-      </w:r>
-      <w:r>
-        <w:rPr>
-          <w:rFonts w:ascii="Courier New" w:eastAsiaTheme="minorHAnsi" w:hAnsi="Courier New" w:cs="Courier New"/>
-          <w:color w:val="000000"/>
-          <w:sz w:val="22"/>
-          <w:szCs w:val="22"/>
-          <w:lang w:val="en-GB"/>
-        </w:rPr>
-        <w:t xml:space="preserve">(); </w:t>
+        <w:t xml:space="preserve">Book b = new </w:t>
+      </w:r>
+      <w:proofErr w:type="gramStart"/>
+      <w:r>
+        <w:rPr>
+          <w:rFonts w:ascii="Courier New" w:eastAsiaTheme="minorHAnsi" w:hAnsi="Courier New" w:cs="Courier New"/>
+          <w:color w:val="000000"/>
+          <w:sz w:val="22"/>
+          <w:szCs w:val="22"/>
+          <w:lang w:val="en-GB"/>
+        </w:rPr>
+        <w:t>Book</w:t>
+      </w:r>
+      <w:r>
+        <w:rPr>
+          <w:rFonts w:ascii="Courier New" w:eastAsiaTheme="minorHAnsi" w:hAnsi="Courier New" w:cs="Courier New"/>
+          <w:color w:val="000000"/>
+          <w:sz w:val="22"/>
+          <w:szCs w:val="22"/>
+          <w:lang w:val="en-GB"/>
+        </w:rPr>
+        <w:t>(</w:t>
+      </w:r>
+      <w:proofErr w:type="gramEnd"/>
+      <w:r>
+        <w:rPr>
+          <w:rFonts w:ascii="Courier New" w:eastAsiaTheme="minorHAnsi" w:hAnsi="Courier New" w:cs="Courier New"/>
+          <w:color w:val="000000"/>
+          <w:sz w:val="22"/>
+          <w:szCs w:val="22"/>
+          <w:lang w:val="en-GB"/>
+        </w:rPr>
+        <w:t xml:space="preserve">); </w:t>
       </w:r>
     </w:p>
     <w:p>
@@ -9509,6 +11584,8 @@
           <w:lang w:val="en-GB"/>
         </w:rPr>
       </w:pPr>
+      <w:proofErr w:type="spellStart"/>
+      <w:proofErr w:type="gramStart"/>
       <w:r>
         <w:rPr>
           <w:rFonts w:ascii="Courier New" w:eastAsiaTheme="minorHAnsi" w:hAnsi="Courier New" w:cs="Courier New"/>
@@ -9529,15 +11606,27 @@
         </w:rPr>
         <w:t>.getDetails</w:t>
       </w:r>
-      <w:r>
-        <w:rPr>
-          <w:rFonts w:ascii="Courier New" w:eastAsiaTheme="minorHAnsi" w:hAnsi="Courier New" w:cs="Courier New"/>
-          <w:color w:val="000000"/>
-          <w:sz w:val="22"/>
-          <w:szCs w:val="22"/>
-          <w:lang w:val="en-GB"/>
-        </w:rPr>
-        <w:t xml:space="preserve">(); </w:t>
+      <w:proofErr w:type="spellEnd"/>
+      <w:r>
+        <w:rPr>
+          <w:rFonts w:ascii="Courier New" w:eastAsiaTheme="minorHAnsi" w:hAnsi="Courier New" w:cs="Courier New"/>
+          <w:color w:val="000000"/>
+          <w:sz w:val="22"/>
+          <w:szCs w:val="22"/>
+          <w:lang w:val="en-GB"/>
+        </w:rPr>
+        <w:t>(</w:t>
+      </w:r>
+      <w:proofErr w:type="gramEnd"/>
+      <w:r>
+        <w:rPr>
+          <w:rFonts w:ascii="Courier New" w:eastAsiaTheme="minorHAnsi" w:hAnsi="Courier New" w:cs="Courier New"/>
+          <w:color w:val="000000"/>
+          <w:sz w:val="22"/>
+          <w:szCs w:val="22"/>
+          <w:lang w:val="en-GB"/>
+        </w:rPr>
+        <w:t xml:space="preserve">); </w:t>
       </w:r>
     </w:p>
     <w:p>
@@ -9603,8 +11692,20 @@
           <w:szCs w:val="22"/>
           <w:lang w:val="en-GB"/>
         </w:rPr>
-        <w:t>Book TopBestSeller</w:t>
-      </w:r>
+        <w:t xml:space="preserve">Book </w:t>
+      </w:r>
+      <w:proofErr w:type="spellStart"/>
+      <w:r>
+        <w:rPr>
+          <w:rFonts w:ascii="Courier New" w:eastAsiaTheme="minorHAnsi" w:hAnsi="Courier New" w:cs="Courier New"/>
+          <w:color w:val="000000"/>
+          <w:sz w:val="22"/>
+          <w:szCs w:val="22"/>
+          <w:lang w:val="en-GB"/>
+        </w:rPr>
+        <w:t>TopBestSeller</w:t>
+      </w:r>
+      <w:proofErr w:type="spellEnd"/>
       <w:r>
         <w:rPr>
           <w:rFonts w:ascii="Courier New" w:eastAsiaTheme="minorHAnsi" w:hAnsi="Courier New" w:cs="Courier New"/>
@@ -9652,7 +11753,31 @@
           <w:szCs w:val="22"/>
           <w:lang w:val="en-GB"/>
         </w:rPr>
-        <w:t>, but TopBestSeller has not been initialised.</w:t>
+        <w:t xml:space="preserve">, but </w:t>
+      </w:r>
+      <w:proofErr w:type="spellStart"/>
+      <w:r>
+        <w:rPr>
+          <w:rFonts w:ascii="Courier New" w:eastAsiaTheme="minorHAnsi" w:hAnsi="Courier New" w:cs="Courier New"/>
+          <w:b/>
+          <w:color w:val="000000"/>
+          <w:sz w:val="22"/>
+          <w:szCs w:val="22"/>
+          <w:lang w:val="en-GB"/>
+        </w:rPr>
+        <w:t>TopBestSeller</w:t>
+      </w:r>
+      <w:proofErr w:type="spellEnd"/>
+      <w:r>
+        <w:rPr>
+          <w:rFonts w:ascii="Courier New" w:eastAsiaTheme="minorHAnsi" w:hAnsi="Courier New" w:cs="Courier New"/>
+          <w:b/>
+          <w:color w:val="000000"/>
+          <w:sz w:val="22"/>
+          <w:szCs w:val="22"/>
+          <w:lang w:val="en-GB"/>
+        </w:rPr>
+        <w:t xml:space="preserve"> has not been initialised.</w:t>
       </w:r>
     </w:p>
     <w:p>
@@ -9682,6 +11807,8 @@
           <w:lang w:val="en-GB"/>
         </w:rPr>
       </w:pPr>
+      <w:proofErr w:type="spellStart"/>
+      <w:proofErr w:type="gramStart"/>
       <w:r>
         <w:rPr>
           <w:rFonts w:ascii="Courier New" w:eastAsiaTheme="minorHAnsi" w:hAnsi="Courier New" w:cs="Courier New"/>
@@ -9702,15 +11829,27 @@
         </w:rPr>
         <w:t>.changeDetails</w:t>
       </w:r>
-      <w:r>
-        <w:rPr>
-          <w:rFonts w:ascii="Courier New" w:eastAsiaTheme="minorHAnsi" w:hAnsi="Courier New" w:cs="Courier New"/>
-          <w:color w:val="000000"/>
-          <w:sz w:val="22"/>
-          <w:szCs w:val="22"/>
-          <w:lang w:val="en-GB"/>
-        </w:rPr>
-        <w:t xml:space="preserve">(); </w:t>
+      <w:proofErr w:type="spellEnd"/>
+      <w:r>
+        <w:rPr>
+          <w:rFonts w:ascii="Courier New" w:eastAsiaTheme="minorHAnsi" w:hAnsi="Courier New" w:cs="Courier New"/>
+          <w:color w:val="000000"/>
+          <w:sz w:val="22"/>
+          <w:szCs w:val="22"/>
+          <w:lang w:val="en-GB"/>
+        </w:rPr>
+        <w:t>(</w:t>
+      </w:r>
+      <w:proofErr w:type="gramEnd"/>
+      <w:r>
+        <w:rPr>
+          <w:rFonts w:ascii="Courier New" w:eastAsiaTheme="minorHAnsi" w:hAnsi="Courier New" w:cs="Courier New"/>
+          <w:color w:val="000000"/>
+          <w:sz w:val="22"/>
+          <w:szCs w:val="22"/>
+          <w:lang w:val="en-GB"/>
+        </w:rPr>
+        <w:t xml:space="preserve">); </w:t>
       </w:r>
     </w:p>
     <w:p>
@@ -9770,7 +11909,31 @@
           <w:szCs w:val="22"/>
           <w:lang w:val="en-GB"/>
         </w:rPr>
-        <w:t xml:space="preserve">o TopSeller has not been assigned </w:t>
+        <w:t xml:space="preserve">o </w:t>
+      </w:r>
+      <w:proofErr w:type="spellStart"/>
+      <w:r>
+        <w:rPr>
+          <w:rFonts w:ascii="Courier New" w:eastAsiaTheme="minorHAnsi" w:hAnsi="Courier New" w:cs="Courier New"/>
+          <w:b/>
+          <w:color w:val="000000"/>
+          <w:sz w:val="22"/>
+          <w:szCs w:val="22"/>
+          <w:lang w:val="en-GB"/>
+        </w:rPr>
+        <w:t>TopSeller</w:t>
+      </w:r>
+      <w:proofErr w:type="spellEnd"/>
+      <w:r>
+        <w:rPr>
+          <w:rFonts w:ascii="Courier New" w:eastAsiaTheme="minorHAnsi" w:hAnsi="Courier New" w:cs="Courier New"/>
+          <w:b/>
+          <w:color w:val="000000"/>
+          <w:sz w:val="22"/>
+          <w:szCs w:val="22"/>
+          <w:lang w:val="en-GB"/>
+        </w:rPr>
+        <w:t xml:space="preserve"> has not been assigned </w:t>
       </w:r>
       <w:r>
         <w:rPr>
@@ -9831,7 +11994,23 @@
           <w:sz w:val="22"/>
           <w:szCs w:val="22"/>
         </w:rPr>
-        <w:t xml:space="preserve"> Novel is a derived class of a class called Book and further suppose that the class Book has instance variables Title and Author and a method checkLoanStatus. Will an object of the class Novel have instance variable Title and Author? Explain your answer. </w:t>
+        <w:t xml:space="preserve"> Novel is a derived class of a class called Book and further suppose that the class Book has instance variables Title and Author and a method </w:t>
+      </w:r>
+      <w:proofErr w:type="spellStart"/>
+      <w:r>
+        <w:rPr>
+          <w:sz w:val="22"/>
+          <w:szCs w:val="22"/>
+        </w:rPr>
+        <w:t>checkLoanStatus</w:t>
+      </w:r>
+      <w:proofErr w:type="spellEnd"/>
+      <w:r>
+        <w:rPr>
+          <w:sz w:val="22"/>
+          <w:szCs w:val="22"/>
+        </w:rPr>
+        <w:t xml:space="preserve">. Will an object of the class Novel have instance variable Title and Author? Explain your answer. </w:t>
       </w:r>
     </w:p>
     <w:p>
@@ -9874,7 +12053,23 @@
           <w:sz w:val="22"/>
           <w:szCs w:val="22"/>
         </w:rPr>
-        <w:t>Will the Novel class also have a method named checkLoanStatus and if so, how may it differ between the Novel and Book classes. Explain your answer.</w:t>
+        <w:t xml:space="preserve">Will the Novel class also have a method named </w:t>
+      </w:r>
+      <w:proofErr w:type="spellStart"/>
+      <w:r>
+        <w:rPr>
+          <w:sz w:val="22"/>
+          <w:szCs w:val="22"/>
+        </w:rPr>
+        <w:t>checkLoanStatus</w:t>
+      </w:r>
+      <w:proofErr w:type="spellEnd"/>
+      <w:r>
+        <w:rPr>
+          <w:sz w:val="22"/>
+          <w:szCs w:val="22"/>
+        </w:rPr>
+        <w:t xml:space="preserve"> and if so, how may it differ between the Novel and Book classes. Explain your answer.</w:t>
       </w:r>
     </w:p>
     <w:p>
@@ -9898,16 +12093,48 @@
         <w:rPr>
           <w:b/>
         </w:rPr>
-        <w:t xml:space="preserve"> will be inherited by children of the Book class. ‘checkLoanStatus’ may be overridden by the Novel class. In this case the Novel class’s ‘checkLoanStatus’ may produce a different result or have a different implementation than the one defined by Book. Different behaviour may be produced if ‘</w:t>
-      </w:r>
-      <w:r>
-        <w:rPr>
-          <w:b/>
-          <w:sz w:val="22"/>
-          <w:szCs w:val="22"/>
+        <w:t xml:space="preserve"> will be inherited by children of the Book class. ‘</w:t>
+      </w:r>
+      <w:proofErr w:type="spellStart"/>
+      <w:proofErr w:type="gramStart"/>
+      <w:r>
+        <w:rPr>
+          <w:b/>
         </w:rPr>
         <w:t>checkLoanStatus</w:t>
       </w:r>
+      <w:proofErr w:type="spellEnd"/>
+      <w:proofErr w:type="gramEnd"/>
+      <w:r>
+        <w:rPr>
+          <w:b/>
+        </w:rPr>
+        <w:t>’ may be overridden by the Novel class. In this case the Novel class’s ‘</w:t>
+      </w:r>
+      <w:proofErr w:type="spellStart"/>
+      <w:r>
+        <w:rPr>
+          <w:b/>
+        </w:rPr>
+        <w:t>checkLoanStatus</w:t>
+      </w:r>
+      <w:proofErr w:type="spellEnd"/>
+      <w:r>
+        <w:rPr>
+          <w:b/>
+        </w:rPr>
+        <w:t>’ may produce a different result or have a different implementation than the one defined by Book. Different behaviour may be produced if ‘</w:t>
+      </w:r>
+      <w:proofErr w:type="spellStart"/>
+      <w:r>
+        <w:rPr>
+          <w:b/>
+          <w:sz w:val="22"/>
+          <w:szCs w:val="22"/>
+        </w:rPr>
+        <w:t>checkLoanStatus</w:t>
+      </w:r>
+      <w:proofErr w:type="spellEnd"/>
       <w:r>
         <w:rPr>
           <w:b/>
@@ -9951,18 +12178,74 @@
           <w:sz w:val="22"/>
           <w:szCs w:val="22"/>
         </w:rPr>
-        <w:t xml:space="preserve"> In the Week 5 exercises, you developed code to encrypt text using the Caesar cipher. Now design using a flowchart or pseudocode an algorithm to decrypt a ciphertext which has been encoded by a Caesar cipher of unknown offset. Implement this as a complete program – you may assume that the ciphertext is available to the program as a String of multiple uppercase 5-character blocks separated by spaces.</w:t>
-      </w:r>
-    </w:p>
-    <w:p>
-      <w:pPr>
-        <w:pStyle w:val="ListParagraph"/>
-        <w:rPr>
-          <w:rFonts w:asciiTheme="minorHAnsi" w:hAnsiTheme="minorHAnsi" w:cs="Courier New"/>
-          <w:sz w:val="22"/>
-          <w:szCs w:val="22"/>
-        </w:rPr>
-      </w:pPr>
+        <w:t xml:space="preserve"> In the Week 5 exercises, you developed code to encrypt text using the Caesar cipher. Now design using a flowchart or </w:t>
+      </w:r>
+      <w:proofErr w:type="spellStart"/>
+      <w:r>
+        <w:rPr>
+          <w:rFonts w:eastAsiaTheme="minorEastAsia"/>
+          <w:sz w:val="22"/>
+          <w:szCs w:val="22"/>
+        </w:rPr>
+        <w:t>pseudocode</w:t>
+      </w:r>
+      <w:proofErr w:type="spellEnd"/>
+      <w:r>
+        <w:rPr>
+          <w:rFonts w:eastAsiaTheme="minorEastAsia"/>
+          <w:sz w:val="22"/>
+          <w:szCs w:val="22"/>
+        </w:rPr>
+        <w:t xml:space="preserve"> an algorithm to decrypt a </w:t>
+      </w:r>
+      <w:proofErr w:type="spellStart"/>
+      <w:r>
+        <w:rPr>
+          <w:rFonts w:eastAsiaTheme="minorEastAsia"/>
+          <w:sz w:val="22"/>
+          <w:szCs w:val="22"/>
+        </w:rPr>
+        <w:t>ciphertext</w:t>
+      </w:r>
+      <w:proofErr w:type="spellEnd"/>
+      <w:r>
+        <w:rPr>
+          <w:rFonts w:eastAsiaTheme="minorEastAsia"/>
+          <w:sz w:val="22"/>
+          <w:szCs w:val="22"/>
+        </w:rPr>
+        <w:t xml:space="preserve"> which has been encoded by a Caesar cipher of unknown offset. Implement this as a complete program – you may assume that the </w:t>
+      </w:r>
+      <w:proofErr w:type="spellStart"/>
+      <w:r>
+        <w:rPr>
+          <w:rFonts w:eastAsiaTheme="minorEastAsia"/>
+          <w:sz w:val="22"/>
+          <w:szCs w:val="22"/>
+        </w:rPr>
+        <w:t>ciphertext</w:t>
+      </w:r>
+      <w:proofErr w:type="spellEnd"/>
+      <w:r>
+        <w:rPr>
+          <w:rFonts w:eastAsiaTheme="minorEastAsia"/>
+          <w:sz w:val="22"/>
+          <w:szCs w:val="22"/>
+        </w:rPr>
+        <w:t xml:space="preserve"> is available to the program as a String of multiple uppercase 5-character blocks separated by spaces.</w:t>
+      </w:r>
+    </w:p>
+    <w:p>
+      <w:pPr>
+        <w:pStyle w:val="Default"/>
+        <w:rPr>
+          <w:rFonts w:eastAsiaTheme="minorEastAsia"/>
+          <w:sz w:val="22"/>
+          <w:szCs w:val="22"/>
+        </w:rPr>
+      </w:pPr>
+      <w:bookmarkStart w:id="0" w:name="_GoBack"/>
+      <w:bookmarkEnd w:id="0"/>
     </w:p>
     <w:p>
       <w:pPr>
@@ -9978,7 +12261,25 @@
           <w:sz w:val="22"/>
           <w:szCs w:val="22"/>
         </w:rPr>
-        <w:t>(15 marks) Design (using flowcharts or pseudocode) and implement classes and methods which perform matrix multiplication on square matrices of size 2, 3 and 4. Matrix cells may be integer or double-valued</w:t>
+        <w:t xml:space="preserve">(15 marks) Design (using flowcharts or </w:t>
+      </w:r>
+      <w:proofErr w:type="spellStart"/>
+      <w:r>
+        <w:rPr>
+          <w:rFonts w:asciiTheme="minorHAnsi" w:hAnsiTheme="minorHAnsi" w:cs="Courier New"/>
+          <w:sz w:val="22"/>
+          <w:szCs w:val="22"/>
+        </w:rPr>
+        <w:t>pseudocode</w:t>
+      </w:r>
+      <w:proofErr w:type="spellEnd"/>
+      <w:r>
+        <w:rPr>
+          <w:rFonts w:asciiTheme="minorHAnsi" w:hAnsiTheme="minorHAnsi" w:cs="Courier New"/>
+          <w:sz w:val="22"/>
+          <w:szCs w:val="22"/>
+        </w:rPr>
+        <w:t>) and implement classes and methods which perform matrix multiplication on square matrices of size 2, 3 and 4. Matrix cells may be integer or double-valued</w:t>
       </w:r>
       <w:r>
         <w:rPr>
@@ -10038,14 +12339,24 @@
           <w:sz w:val="22"/>
           <w:szCs w:val="22"/>
         </w:rPr>
-        <w:t xml:space="preserve"> pseudocode</w:t>
-      </w:r>
+        <w:t xml:space="preserve"> </w:t>
+      </w:r>
+      <w:proofErr w:type="spellStart"/>
       <w:r>
         <w:rPr>
           <w:rFonts w:asciiTheme="minorHAnsi" w:hAnsiTheme="minorHAnsi" w:cs="Courier New"/>
           <w:sz w:val="22"/>
           <w:szCs w:val="22"/>
         </w:rPr>
+        <w:t>pseudocode</w:t>
+      </w:r>
+      <w:proofErr w:type="spellEnd"/>
+      <w:r>
+        <w:rPr>
+          <w:rFonts w:asciiTheme="minorHAnsi" w:hAnsiTheme="minorHAnsi" w:cs="Courier New"/>
+          <w:sz w:val="22"/>
+          <w:szCs w:val="22"/>
+        </w:rPr>
         <w:t xml:space="preserve">) a </w:t>
       </w:r>
       <w:r>
@@ -10070,16 +12381,27 @@
           <w:sz w:val="22"/>
           <w:szCs w:val="22"/>
         </w:rPr>
-        <w:t xml:space="preserve"> class</w:t>
-      </w:r>
+        <w:t xml:space="preserve"> </w:t>
+      </w:r>
+      <w:proofErr w:type="gramStart"/>
       <w:r>
         <w:rPr>
           <w:rFonts w:asciiTheme="minorHAnsi" w:hAnsiTheme="minorHAnsi" w:cs="Courier New"/>
           <w:sz w:val="22"/>
           <w:szCs w:val="22"/>
         </w:rPr>
+        <w:t>class</w:t>
+      </w:r>
+      <w:r>
+        <w:rPr>
+          <w:rFonts w:asciiTheme="minorHAnsi" w:hAnsiTheme="minorHAnsi" w:cs="Courier New"/>
+          <w:sz w:val="22"/>
+          <w:szCs w:val="22"/>
+        </w:rPr>
         <w:t>(</w:t>
       </w:r>
+      <w:proofErr w:type="spellStart"/>
+      <w:proofErr w:type="gramEnd"/>
       <w:r>
         <w:rPr>
           <w:rFonts w:asciiTheme="minorHAnsi" w:hAnsiTheme="minorHAnsi" w:cs="Courier New"/>
@@ -10088,6 +12410,7 @@
         </w:rPr>
         <w:t>es</w:t>
       </w:r>
+      <w:proofErr w:type="spellEnd"/>
       <w:r>
         <w:rPr>
           <w:rFonts w:asciiTheme="minorHAnsi" w:hAnsiTheme="minorHAnsi" w:cs="Courier New"/>
@@ -10110,14 +12433,50 @@
           <w:sz w:val="22"/>
           <w:szCs w:val="22"/>
         </w:rPr>
-        <w:t xml:space="preserve"> to implement a birthday and address book. Each entry in the book should contain a first name, a surname, a valid email address, and a birthday. A valid email address should have one or more letters or digits followed by an @ character followed by one or more letters or digits – there may be one or more periods between letters or digits. Create a constructor to create instances of the book entries, accessor methods to retrieve and display names, email addresses, and birthdays using family names and email addresses as sear</w:t>
-      </w:r>
+        <w:t xml:space="preserve"> to implement a birthday and address book. Each entry in the book should contain a first name, a surname, a valid email address, and a birthday. A valid email address should have one or more letters or digits followed by </w:t>
+      </w:r>
+      <w:proofErr w:type="gramStart"/>
       <w:r>
         <w:rPr>
           <w:rFonts w:asciiTheme="minorHAnsi" w:hAnsiTheme="minorHAnsi" w:cs="Courier New"/>
           <w:sz w:val="22"/>
           <w:szCs w:val="22"/>
         </w:rPr>
+        <w:t>an</w:t>
+      </w:r>
+      <w:proofErr w:type="gramEnd"/>
+      <w:r>
+        <w:rPr>
+          <w:rFonts w:asciiTheme="minorHAnsi" w:hAnsiTheme="minorHAnsi" w:cs="Courier New"/>
+          <w:sz w:val="22"/>
+          <w:szCs w:val="22"/>
+        </w:rPr>
+        <w:t xml:space="preserve"> @ character followed by one or more letters or digits – there may be one or more periods between letters or digits. Create a constructor to create instances of the book entries, </w:t>
+      </w:r>
+      <w:proofErr w:type="spellStart"/>
+      <w:r>
+        <w:rPr>
+          <w:rFonts w:asciiTheme="minorHAnsi" w:hAnsiTheme="minorHAnsi" w:cs="Courier New"/>
+          <w:sz w:val="22"/>
+          <w:szCs w:val="22"/>
+        </w:rPr>
+        <w:t>accessor</w:t>
+      </w:r>
+      <w:proofErr w:type="spellEnd"/>
+      <w:r>
+        <w:rPr>
+          <w:rFonts w:asciiTheme="minorHAnsi" w:hAnsiTheme="minorHAnsi" w:cs="Courier New"/>
+          <w:sz w:val="22"/>
+          <w:szCs w:val="22"/>
+        </w:rPr>
+        <w:t xml:space="preserve"> methods to retrieve and display names, email addresses, and birthdays using family names and email addresses as sear</w:t>
+      </w:r>
+      <w:r>
+        <w:rPr>
+          <w:rFonts w:asciiTheme="minorHAnsi" w:hAnsiTheme="minorHAnsi" w:cs="Courier New"/>
+          <w:sz w:val="22"/>
+          <w:szCs w:val="22"/>
+        </w:rPr>
         <w:t>ch keys</w:t>
       </w:r>
       <w:r>
@@ -10126,7 +12485,25 @@
           <w:sz w:val="22"/>
           <w:szCs w:val="22"/>
         </w:rPr>
-        <w:t>, mutator methods to change names, email addresses, and birthdays</w:t>
+        <w:t xml:space="preserve">, </w:t>
+      </w:r>
+      <w:proofErr w:type="spellStart"/>
+      <w:r>
+        <w:rPr>
+          <w:rFonts w:asciiTheme="minorHAnsi" w:hAnsiTheme="minorHAnsi" w:cs="Courier New"/>
+          <w:sz w:val="22"/>
+          <w:szCs w:val="22"/>
+        </w:rPr>
+        <w:t>mutator</w:t>
+      </w:r>
+      <w:proofErr w:type="spellEnd"/>
+      <w:r>
+        <w:rPr>
+          <w:rFonts w:asciiTheme="minorHAnsi" w:hAnsiTheme="minorHAnsi" w:cs="Courier New"/>
+          <w:sz w:val="22"/>
+          <w:szCs w:val="22"/>
+        </w:rPr>
+        <w:t xml:space="preserve"> methods to change names, email addresses, and birthdays</w:t>
       </w:r>
       <w:r>
         <w:rPr>
@@ -12341,7 +14718,7 @@
   <a:extraClrSchemeLst/>
   <a:extLst>
     <a:ext uri="{05A4C25C-085E-4340-85A3-A5531E510DB2}">
-      <thm15:themeFamily xmlns="" xmlns:thm15="http://schemas.microsoft.com/office/thememl/2012/main" name="Office Theme" id="{62F939B6-93AF-4DB8-9C6B-D6C7DFDC589F}" vid="{4A3C46E8-61CC-4603-A589-7422A47A8E4A}"/>
+      <thm15:themeFamily xmlns:thm15="http://schemas.microsoft.com/office/thememl/2012/main" xmlns="" name="Office Theme" id="{62F939B6-93AF-4DB8-9C6B-D6C7DFDC589F}" vid="{4A3C46E8-61CC-4603-A589-7422A47A8E4A}"/>
     </a:ext>
   </a:extLst>
 </a:theme>

</xml_diff>

<commit_message>
first java assignment minor changes
</commit_message>
<xml_diff>
--- a/Assessments/Intro To Java/ProgramminginJava-2013-14-SEM2-Assign1.docx
+++ b/Assessments/Intro To Java/ProgramminginJava-2013-14-SEM2-Assign1.docx
@@ -12392,6 +12392,21 @@
         </w:rPr>
         <w:t>) and implement classes and methods which perform matrix multiplication on square matrices of size 2, 3 and 4. Matrix cells may be integer or double-valued</w:t>
       </w:r>
+    </w:p>
+    <w:p>
+      <w:pPr>
+        <w:pStyle w:val="Default"/>
+        <w:rPr>
+          <w:rFonts w:asciiTheme="minorHAnsi" w:hAnsiTheme="minorHAnsi" w:cs="Courier New"/>
+          <w:sz w:val="22"/>
+          <w:szCs w:val="22"/>
+        </w:rPr>
+      </w:pPr>
+    </w:p>
+    <w:p>
+      <w:pPr>
+        <w:pStyle w:val="Default"/>
+      </w:pPr>
       <w:r>
         <w:rPr>
           <w:rFonts w:asciiTheme="minorHAnsi" w:hAnsiTheme="minorHAnsi" w:cs="Courier New"/>

</xml_diff>

<commit_message>
finished 1st java assignment
</commit_message>
<xml_diff>
--- a/Assessments/Intro To Java/ProgramminginJava-2013-14-SEM2-Assign1.docx
+++ b/Assessments/Intro To Java/ProgramminginJava-2013-14-SEM2-Assign1.docx
@@ -1,6 +1,6 @@
 
 <file path=word/document.xml><?xml version="1.0" encoding="utf-8"?>
-<w:document xmlns:ve="http://schemas.openxmlformats.org/markup-compatibility/2006" xmlns:o="urn:schemas-microsoft-com:office:office" xmlns:r="http://schemas.openxmlformats.org/officeDocument/2006/relationships" xmlns:m="http://schemas.openxmlformats.org/officeDocument/2006/math" xmlns:v="urn:schemas-microsoft-com:vml" xmlns:wp="http://schemas.openxmlformats.org/drawingml/2006/wordprocessingDrawing" xmlns:w10="urn:schemas-microsoft-com:office:word" xmlns:w="http://schemas.openxmlformats.org/wordprocessingml/2006/main" xmlns:wne="http://schemas.microsoft.com/office/word/2006/wordml">
+<w:document xmlns:wpc="http://schemas.microsoft.com/office/word/2010/wordprocessingCanvas" xmlns:mc="http://schemas.openxmlformats.org/markup-compatibility/2006" xmlns:o="urn:schemas-microsoft-com:office:office" xmlns:r="http://schemas.openxmlformats.org/officeDocument/2006/relationships" xmlns:m="http://schemas.openxmlformats.org/officeDocument/2006/math" xmlns:v="urn:schemas-microsoft-com:vml" xmlns:wp14="http://schemas.microsoft.com/office/word/2010/wordprocessingDrawing" xmlns:wp="http://schemas.openxmlformats.org/drawingml/2006/wordprocessingDrawing" xmlns:w10="urn:schemas-microsoft-com:office:word" xmlns:w="http://schemas.openxmlformats.org/wordprocessingml/2006/main" xmlns:w14="http://schemas.microsoft.com/office/word/2010/wordml" xmlns:wpg="http://schemas.microsoft.com/office/word/2010/wordprocessingGroup" xmlns:wpi="http://schemas.microsoft.com/office/word/2010/wordprocessingInk" xmlns:wne="http://schemas.microsoft.com/office/word/2006/wordml" xmlns:wps="http://schemas.microsoft.com/office/word/2010/wordprocessingShape" mc:Ignorable="w14 wp14">
   <w:body>
     <w:p>
       <w:pPr>
@@ -632,7 +632,7 @@
             <v:stroke joinstyle="miter"/>
             <v:path gradientshapeok="t" o:connecttype="rect"/>
           </v:shapetype>
-          <v:shape id="Text Box 5" o:spid="_x0000_s1031" type="#_x0000_t202" style="width:492pt;height:93.25pt;visibility:visible;mso-position-horizontal-relative:char;mso-position-vertical-relative:line" o:gfxdata="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">
+          <v:shape id="Text Box 5" o:spid="_x0000_s1031" type="#_x0000_t202" style="width:492pt;height:93.25pt;visibility:visible;mso-left-percent:-10001;mso-top-percent:-10001;mso-position-horizontal:absolute;mso-position-horizontal-relative:char;mso-position-vertical:absolute;mso-position-vertical-relative:line;mso-left-percent:-10001;mso-top-percent:-10001" o:gfxdata="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">
             <v:textbox>
               <w:txbxContent>
                 <w:p>
@@ -710,7 +710,7 @@
           <w:lang w:val="en-GB" w:eastAsia="zh-CN"/>
         </w:rPr>
         <w:pict>
-          <v:shape id="Text Box 4" o:spid="_x0000_s1027" type="#_x0000_t202" style="position:absolute;left:0;text-align:left;margin-left:4012.45pt;margin-top:11.6pt;width:492.05pt;height:102.75pt;z-index:251659264;visibility:visible;mso-position-horizontal:right;mso-position-horizontal-relative:margin" o:gfxdata="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">
+          <v:shape id="Text Box 4" o:spid="_x0000_s1027" type="#_x0000_t202" style="position:absolute;left:0;text-align:left;margin-left:4453.3pt;margin-top:11.6pt;width:492.05pt;height:102.75pt;z-index:251659264;visibility:visible;mso-position-horizontal:right;mso-position-horizontal-relative:margin" o:gfxdata="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">
             <v:textbox>
               <w:txbxContent>
                 <w:p>
@@ -1193,7 +1193,7 @@
           <w:szCs w:val="28"/>
         </w:rPr>
         <w:sectPr>
-          <w:headerReference w:type="default" r:id="rId7"/>
+          <w:headerReference w:type="default" r:id="rId8"/>
           <w:pgSz w:w="12242" w:h="15842" w:code="1"/>
           <w:pgMar w:top="1135" w:right="1247" w:bottom="1440" w:left="1247" w:header="720" w:footer="720" w:gutter="0"/>
           <w:cols w:space="720"/>
@@ -1236,7 +1236,7 @@
           <w:insideH w:val="single" w:sz="4" w:space="0" w:color="auto"/>
           <w:insideV w:val="single" w:sz="4" w:space="0" w:color="auto"/>
         </w:tblBorders>
-        <w:tblLook w:val="01E0"/>
+        <w:tblLook w:val="01E0" w:firstRow="1" w:lastRow="1" w:firstColumn="1" w:lastColumn="1" w:noHBand="0" w:noVBand="0"/>
       </w:tblPr>
       <w:tblGrid>
         <w:gridCol w:w="4896"/>
@@ -1659,7 +1659,7 @@
           <w:insideH w:val="single" w:sz="4" w:space="0" w:color="auto"/>
           <w:insideV w:val="single" w:sz="4" w:space="0" w:color="auto"/>
         </w:tblBorders>
-        <w:tblLook w:val="01E0"/>
+        <w:tblLook w:val="01E0" w:firstRow="1" w:lastRow="1" w:firstColumn="1" w:lastColumn="1" w:noHBand="0" w:noVBand="0"/>
       </w:tblPr>
       <w:tblGrid>
         <w:gridCol w:w="2977"/>
@@ -3702,7 +3702,6 @@
           <w:sz w:val="20"/>
           <w:lang w:val="en-GB"/>
         </w:rPr>
-        <w:lastRenderedPageBreak/>
         <w:tab/>
       </w:r>
       <w:r>
@@ -3803,6 +3802,7 @@
           <w:sz w:val="20"/>
           <w:lang w:val="en-GB"/>
         </w:rPr>
+        <w:lastRenderedPageBreak/>
         <w:tab/>
       </w:r>
       <w:r>
@@ -5800,6 +5800,7 @@
           <w:sz w:val="22"/>
           <w:szCs w:val="22"/>
         </w:rPr>
+        <w:lastRenderedPageBreak/>
         <w:t>(</w:t>
       </w:r>
       <w:r>
@@ -12355,8 +12356,6 @@
           <w:szCs w:val="22"/>
         </w:rPr>
       </w:pPr>
-      <w:bookmarkStart w:id="0" w:name="_GoBack"/>
-      <w:bookmarkEnd w:id="0"/>
     </w:p>
     <w:p>
       <w:pPr>
@@ -12392,21 +12391,6 @@
         </w:rPr>
         <w:t>) and implement classes and methods which perform matrix multiplication on square matrices of size 2, 3 and 4. Matrix cells may be integer or double-valued</w:t>
       </w:r>
-    </w:p>
-    <w:p>
-      <w:pPr>
-        <w:pStyle w:val="Default"/>
-        <w:rPr>
-          <w:rFonts w:asciiTheme="minorHAnsi" w:hAnsiTheme="minorHAnsi" w:cs="Courier New"/>
-          <w:sz w:val="22"/>
-          <w:szCs w:val="22"/>
-        </w:rPr>
-      </w:pPr>
-    </w:p>
-    <w:p>
-      <w:pPr>
-        <w:pStyle w:val="Default"/>
-      </w:pPr>
       <w:r>
         <w:rPr>
           <w:rFonts w:asciiTheme="minorHAnsi" w:hAnsiTheme="minorHAnsi" w:cs="Courier New"/>
@@ -12559,12 +12543,64 @@
           <w:sz w:val="22"/>
           <w:szCs w:val="22"/>
         </w:rPr>
-        <w:t xml:space="preserve"> to implement a birthday and address book. Each entry in the book should contain a first name, a surname, a valid email address, and a birthday. A valid email address should have one or more letters or digits followed by </w:t>
+        <w:t xml:space="preserve"> to implement a birthday and address book. </w:t>
+      </w:r>
+    </w:p>
+    <w:p>
+      <w:pPr>
+        <w:pStyle w:val="Default"/>
+        <w:ind w:left="360"/>
+        <w:rPr>
+          <w:rFonts w:asciiTheme="minorHAnsi" w:hAnsiTheme="minorHAnsi"/>
+        </w:rPr>
+      </w:pPr>
+    </w:p>
+    <w:p>
+      <w:pPr>
+        <w:pStyle w:val="Default"/>
+        <w:ind w:left="360"/>
+        <w:rPr>
+          <w:rFonts w:asciiTheme="minorHAnsi" w:hAnsiTheme="minorHAnsi" w:cs="Courier New"/>
+          <w:b/>
+          <w:sz w:val="22"/>
+          <w:szCs w:val="22"/>
+        </w:rPr>
+      </w:pPr>
+      <w:r>
+        <w:rPr>
+          <w:rFonts w:asciiTheme="minorHAnsi" w:hAnsiTheme="minorHAnsi" w:cs="Courier New"/>
+          <w:b/>
+          <w:sz w:val="22"/>
+          <w:szCs w:val="22"/>
+        </w:rPr>
+        <w:t xml:space="preserve">Each entry in the book should contain a first name, a surname, a valid email address, and a birthday. </w:t>
+      </w:r>
+    </w:p>
+    <w:p>
+      <w:pPr>
+        <w:pStyle w:val="Default"/>
+        <w:ind w:left="360"/>
+        <w:rPr>
+          <w:rFonts w:asciiTheme="minorHAnsi" w:hAnsiTheme="minorHAnsi" w:cs="Courier New"/>
+          <w:b/>
+          <w:sz w:val="22"/>
+          <w:szCs w:val="22"/>
+        </w:rPr>
+      </w:pPr>
+      <w:r>
+        <w:rPr>
+          <w:rFonts w:asciiTheme="minorHAnsi" w:hAnsiTheme="minorHAnsi" w:cs="Courier New"/>
+          <w:b/>
+          <w:sz w:val="22"/>
+          <w:szCs w:val="22"/>
+        </w:rPr>
+        <w:t xml:space="preserve">A valid email address should have one or more letters or digits followed by </w:t>
       </w:r>
       <w:proofErr w:type="gramStart"/>
       <w:r>
         <w:rPr>
           <w:rFonts w:asciiTheme="minorHAnsi" w:hAnsiTheme="minorHAnsi" w:cs="Courier New"/>
+          <w:b/>
           <w:sz w:val="22"/>
           <w:szCs w:val="22"/>
         </w:rPr>
@@ -12574,24 +12610,89 @@
       <w:r>
         <w:rPr>
           <w:rFonts w:asciiTheme="minorHAnsi" w:hAnsiTheme="minorHAnsi" w:cs="Courier New"/>
-          <w:sz w:val="22"/>
-          <w:szCs w:val="22"/>
-        </w:rPr>
-        <w:t xml:space="preserve"> @ character followed by one or more letters or digits – there may be one or more periods between letters or digits. Create a constructor to create instances of the book entries, </w:t>
-      </w:r>
+          <w:b/>
+          <w:sz w:val="22"/>
+          <w:szCs w:val="22"/>
+        </w:rPr>
+        <w:t xml:space="preserve"> @ character followed by one or more letters or digits – there may be one or more periods between letters or digits. </w:t>
+      </w:r>
+    </w:p>
+    <w:p>
+      <w:pPr>
+        <w:pStyle w:val="Default"/>
+        <w:ind w:left="360"/>
+        <w:rPr>
+          <w:rFonts w:asciiTheme="minorHAnsi" w:hAnsiTheme="minorHAnsi" w:cs="Courier New"/>
+          <w:sz w:val="22"/>
+          <w:szCs w:val="22"/>
+        </w:rPr>
+      </w:pPr>
+    </w:p>
+    <w:p>
+      <w:pPr>
+        <w:pStyle w:val="Default"/>
+        <w:ind w:left="360"/>
+        <w:rPr>
+          <w:rFonts w:asciiTheme="minorHAnsi" w:hAnsiTheme="minorHAnsi" w:cs="Courier New"/>
+          <w:b/>
+          <w:sz w:val="22"/>
+          <w:szCs w:val="22"/>
+        </w:rPr>
+      </w:pPr>
+      <w:r>
+        <w:rPr>
+          <w:rFonts w:asciiTheme="minorHAnsi" w:hAnsiTheme="minorHAnsi" w:cs="Courier New"/>
+          <w:b/>
+          <w:sz w:val="22"/>
+          <w:szCs w:val="22"/>
+        </w:rPr>
+        <w:t xml:space="preserve">Create a constructor to create </w:t>
+      </w:r>
+      <w:r>
+        <w:rPr>
+          <w:rFonts w:asciiTheme="minorHAnsi" w:hAnsiTheme="minorHAnsi" w:cs="Courier New"/>
+          <w:b/>
+          <w:sz w:val="22"/>
+          <w:szCs w:val="22"/>
+        </w:rPr>
+        <w:t>instances of the book entries</w:t>
+      </w:r>
+    </w:p>
+    <w:p>
+      <w:pPr>
+        <w:pStyle w:val="Default"/>
+        <w:ind w:left="360"/>
+        <w:rPr>
+          <w:rFonts w:asciiTheme="minorHAnsi" w:hAnsiTheme="minorHAnsi" w:cs="Courier New"/>
+          <w:b/>
+          <w:sz w:val="22"/>
+          <w:szCs w:val="22"/>
+        </w:rPr>
+      </w:pPr>
       <w:proofErr w:type="spellStart"/>
       <w:r>
         <w:rPr>
           <w:rFonts w:asciiTheme="minorHAnsi" w:hAnsiTheme="minorHAnsi" w:cs="Courier New"/>
-          <w:sz w:val="22"/>
-          <w:szCs w:val="22"/>
-        </w:rPr>
-        <w:t>accessor</w:t>
+          <w:b/>
+          <w:sz w:val="22"/>
+          <w:szCs w:val="22"/>
+        </w:rPr>
+        <w:t>A</w:t>
+      </w:r>
+      <w:r>
+        <w:rPr>
+          <w:rFonts w:asciiTheme="minorHAnsi" w:hAnsiTheme="minorHAnsi" w:cs="Courier New"/>
+          <w:b/>
+          <w:sz w:val="22"/>
+          <w:szCs w:val="22"/>
+        </w:rPr>
+        <w:t>ccessor</w:t>
       </w:r>
       <w:proofErr w:type="spellEnd"/>
       <w:r>
         <w:rPr>
           <w:rFonts w:asciiTheme="minorHAnsi" w:hAnsiTheme="minorHAnsi" w:cs="Courier New"/>
+          <w:b/>
           <w:sz w:val="22"/>
           <w:szCs w:val="22"/>
         </w:rPr>
@@ -12600,32 +12701,48 @@
       <w:r>
         <w:rPr>
           <w:rFonts w:asciiTheme="minorHAnsi" w:hAnsiTheme="minorHAnsi" w:cs="Courier New"/>
+          <w:b/>
           <w:sz w:val="22"/>
           <w:szCs w:val="22"/>
         </w:rPr>
         <w:t>ch keys</w:t>
       </w:r>
-      <w:r>
+    </w:p>
+    <w:p>
+      <w:pPr>
+        <w:pStyle w:val="Default"/>
+        <w:ind w:left="360"/>
         <w:rPr>
           <w:rFonts w:asciiTheme="minorHAnsi" w:hAnsiTheme="minorHAnsi" w:cs="Courier New"/>
-          <w:sz w:val="22"/>
-          <w:szCs w:val="22"/>
-        </w:rPr>
-        <w:t xml:space="preserve">, </w:t>
-      </w:r>
+          <w:b/>
+          <w:sz w:val="22"/>
+          <w:szCs w:val="22"/>
+        </w:rPr>
+      </w:pPr>
       <w:proofErr w:type="spellStart"/>
       <w:r>
         <w:rPr>
           <w:rFonts w:asciiTheme="minorHAnsi" w:hAnsiTheme="minorHAnsi" w:cs="Courier New"/>
-          <w:sz w:val="22"/>
-          <w:szCs w:val="22"/>
-        </w:rPr>
-        <w:t>mutator</w:t>
+          <w:b/>
+          <w:sz w:val="22"/>
+          <w:szCs w:val="22"/>
+        </w:rPr>
+        <w:t>M</w:t>
+      </w:r>
+      <w:r>
+        <w:rPr>
+          <w:rFonts w:asciiTheme="minorHAnsi" w:hAnsiTheme="minorHAnsi" w:cs="Courier New"/>
+          <w:b/>
+          <w:sz w:val="22"/>
+          <w:szCs w:val="22"/>
+        </w:rPr>
+        <w:t>utator</w:t>
       </w:r>
       <w:proofErr w:type="spellEnd"/>
       <w:r>
         <w:rPr>
           <w:rFonts w:asciiTheme="minorHAnsi" w:hAnsiTheme="minorHAnsi" w:cs="Courier New"/>
+          <w:b/>
           <w:sz w:val="22"/>
           <w:szCs w:val="22"/>
         </w:rPr>
@@ -12634,30 +12751,106 @@
       <w:r>
         <w:rPr>
           <w:rFonts w:asciiTheme="minorHAnsi" w:hAnsiTheme="minorHAnsi" w:cs="Courier New"/>
+          <w:b/>
           <w:sz w:val="22"/>
           <w:szCs w:val="22"/>
         </w:rPr>
         <w:t xml:space="preserve"> using family names and email addresses as search keys</w:t>
       </w:r>
-      <w:r>
+    </w:p>
+    <w:p>
+      <w:pPr>
+        <w:pStyle w:val="Default"/>
+        <w:ind w:left="360"/>
         <w:rPr>
           <w:rFonts w:asciiTheme="minorHAnsi" w:hAnsiTheme="minorHAnsi" w:cs="Courier New"/>
-          <w:sz w:val="22"/>
-          <w:szCs w:val="22"/>
-        </w:rPr>
-        <w:t xml:space="preserve">, a search method to test if there is an </w:t>
-      </w:r>
+          <w:b/>
+          <w:sz w:val="22"/>
+          <w:szCs w:val="22"/>
+        </w:rPr>
+      </w:pPr>
       <w:r>
         <w:rPr>
           <w:rFonts w:asciiTheme="minorHAnsi" w:hAnsiTheme="minorHAnsi" w:cs="Courier New"/>
-          <w:sz w:val="22"/>
-          <w:szCs w:val="22"/>
-        </w:rPr>
-        <w:t>entry matching a given birthday, and a sorting routine that retrieves all the entries ordered by date (1</w:t>
+          <w:b/>
+          <w:sz w:val="22"/>
+          <w:szCs w:val="22"/>
+        </w:rPr>
+        <w:t xml:space="preserve">A </w:t>
       </w:r>
       <w:r>
         <w:rPr>
           <w:rFonts w:asciiTheme="minorHAnsi" w:hAnsiTheme="minorHAnsi" w:cs="Courier New"/>
+          <w:b/>
+          <w:sz w:val="22"/>
+          <w:szCs w:val="22"/>
+        </w:rPr>
+        <w:t>search metho</w:t>
+      </w:r>
+      <w:bookmarkStart w:id="0" w:name="_GoBack"/>
+      <w:bookmarkEnd w:id="0"/>
+      <w:r>
+        <w:rPr>
+          <w:rFonts w:asciiTheme="minorHAnsi" w:hAnsiTheme="minorHAnsi" w:cs="Courier New"/>
+          <w:b/>
+          <w:sz w:val="22"/>
+          <w:szCs w:val="22"/>
+        </w:rPr>
+        <w:t xml:space="preserve">d to test if there is an </w:t>
+      </w:r>
+      <w:r>
+        <w:rPr>
+          <w:rFonts w:asciiTheme="minorHAnsi" w:hAnsiTheme="minorHAnsi" w:cs="Courier New"/>
+          <w:b/>
+          <w:sz w:val="22"/>
+          <w:szCs w:val="22"/>
+        </w:rPr>
+        <w:t xml:space="preserve">entry </w:t>
+      </w:r>
+      <w:r>
+        <w:rPr>
+          <w:rFonts w:asciiTheme="minorHAnsi" w:hAnsiTheme="minorHAnsi" w:cs="Courier New"/>
+          <w:b/>
+          <w:sz w:val="22"/>
+          <w:szCs w:val="22"/>
+        </w:rPr>
+        <w:t xml:space="preserve">matching a given birthday </w:t>
+      </w:r>
+    </w:p>
+    <w:p>
+      <w:pPr>
+        <w:pStyle w:val="Default"/>
+        <w:ind w:left="360"/>
+        <w:rPr>
+          <w:rFonts w:asciiTheme="minorHAnsi" w:hAnsiTheme="minorHAnsi" w:cs="Courier New"/>
+          <w:b/>
+          <w:sz w:val="22"/>
+          <w:szCs w:val="22"/>
+        </w:rPr>
+      </w:pPr>
+      <w:proofErr w:type="gramStart"/>
+      <w:r>
+        <w:rPr>
+          <w:rFonts w:asciiTheme="minorHAnsi" w:hAnsiTheme="minorHAnsi" w:cs="Courier New"/>
+          <w:b/>
+          <w:sz w:val="22"/>
+          <w:szCs w:val="22"/>
+        </w:rPr>
+        <w:t>A</w:t>
+      </w:r>
+      <w:r>
+        <w:rPr>
+          <w:rFonts w:asciiTheme="minorHAnsi" w:hAnsiTheme="minorHAnsi" w:cs="Courier New"/>
+          <w:b/>
+          <w:sz w:val="22"/>
+          <w:szCs w:val="22"/>
+        </w:rPr>
+        <w:t xml:space="preserve"> sorting routine that retrieves all the entries ordered by date (1</w:t>
+      </w:r>
+      <w:r>
+        <w:rPr>
+          <w:rFonts w:asciiTheme="minorHAnsi" w:hAnsiTheme="minorHAnsi" w:cs="Courier New"/>
+          <w:b/>
           <w:sz w:val="22"/>
           <w:szCs w:val="22"/>
           <w:vertAlign w:val="superscript"/>
@@ -12667,6 +12860,7 @@
       <w:r>
         <w:rPr>
           <w:rFonts w:asciiTheme="minorHAnsi" w:hAnsiTheme="minorHAnsi" w:cs="Courier New"/>
+          <w:b/>
           <w:sz w:val="22"/>
           <w:szCs w:val="22"/>
         </w:rPr>
@@ -12675,6 +12869,7 @@
       <w:r>
         <w:rPr>
           <w:rFonts w:asciiTheme="minorHAnsi" w:hAnsiTheme="minorHAnsi" w:cs="Courier New"/>
+          <w:b/>
           <w:sz w:val="22"/>
           <w:szCs w:val="22"/>
           <w:vertAlign w:val="superscript"/>
@@ -12684,15 +12879,25 @@
       <w:r>
         <w:rPr>
           <w:rFonts w:asciiTheme="minorHAnsi" w:hAnsiTheme="minorHAnsi" w:cs="Courier New"/>
+          <w:b/>
           <w:sz w:val="22"/>
           <w:szCs w:val="22"/>
         </w:rPr>
         <w:t xml:space="preserve"> Dec).</w:t>
       </w:r>
-    </w:p>
-    <w:p/>
+      <w:proofErr w:type="gramEnd"/>
+    </w:p>
+    <w:p>
+      <w:pPr>
+        <w:pStyle w:val="Default"/>
+        <w:ind w:left="360"/>
+        <w:rPr>
+          <w:rFonts w:asciiTheme="minorHAnsi" w:hAnsiTheme="minorHAnsi"/>
+        </w:rPr>
+      </w:pPr>
+    </w:p>
     <w:sectPr>
-      <w:headerReference w:type="default" r:id="rId8"/>
+      <w:headerReference w:type="default" r:id="rId9"/>
       <w:pgSz w:w="11906" w:h="16838" w:code="9"/>
       <w:pgMar w:top="862" w:right="737" w:bottom="862" w:left="964" w:header="709" w:footer="709" w:gutter="0"/>
       <w:cols w:space="720"/>
@@ -12702,7 +12907,7 @@
 </file>
 
 <file path=word/endnotes.xml><?xml version="1.0" encoding="utf-8"?>
-<w:endnotes xmlns:ve="http://schemas.openxmlformats.org/markup-compatibility/2006" xmlns:o="urn:schemas-microsoft-com:office:office" xmlns:r="http://schemas.openxmlformats.org/officeDocument/2006/relationships" xmlns:m="http://schemas.openxmlformats.org/officeDocument/2006/math" xmlns:v="urn:schemas-microsoft-com:vml" xmlns:wp="http://schemas.openxmlformats.org/drawingml/2006/wordprocessingDrawing" xmlns:w10="urn:schemas-microsoft-com:office:word" xmlns:w="http://schemas.openxmlformats.org/wordprocessingml/2006/main" xmlns:wne="http://schemas.microsoft.com/office/word/2006/wordml">
+<w:endnotes xmlns:wpc="http://schemas.microsoft.com/office/word/2010/wordprocessingCanvas" xmlns:mc="http://schemas.openxmlformats.org/markup-compatibility/2006" xmlns:o="urn:schemas-microsoft-com:office:office" xmlns:r="http://schemas.openxmlformats.org/officeDocument/2006/relationships" xmlns:m="http://schemas.openxmlformats.org/officeDocument/2006/math" xmlns:v="urn:schemas-microsoft-com:vml" xmlns:wp14="http://schemas.microsoft.com/office/word/2010/wordprocessingDrawing" xmlns:wp="http://schemas.openxmlformats.org/drawingml/2006/wordprocessingDrawing" xmlns:w10="urn:schemas-microsoft-com:office:word" xmlns:w="http://schemas.openxmlformats.org/wordprocessingml/2006/main" xmlns:w14="http://schemas.microsoft.com/office/word/2010/wordml" xmlns:wpg="http://schemas.microsoft.com/office/word/2010/wordprocessingGroup" xmlns:wpi="http://schemas.microsoft.com/office/word/2010/wordprocessingInk" xmlns:wne="http://schemas.microsoft.com/office/word/2006/wordml" xmlns:wps="http://schemas.microsoft.com/office/word/2010/wordprocessingShape" mc:Ignorable="w14 wp14">
   <w:endnote w:type="separator" w:id="-1">
     <w:p>
       <w:r>
@@ -12721,7 +12926,7 @@
 </file>
 
 <file path=word/footnotes.xml><?xml version="1.0" encoding="utf-8"?>
-<w:footnotes xmlns:ve="http://schemas.openxmlformats.org/markup-compatibility/2006" xmlns:o="urn:schemas-microsoft-com:office:office" xmlns:r="http://schemas.openxmlformats.org/officeDocument/2006/relationships" xmlns:m="http://schemas.openxmlformats.org/officeDocument/2006/math" xmlns:v="urn:schemas-microsoft-com:vml" xmlns:wp="http://schemas.openxmlformats.org/drawingml/2006/wordprocessingDrawing" xmlns:w10="urn:schemas-microsoft-com:office:word" xmlns:w="http://schemas.openxmlformats.org/wordprocessingml/2006/main" xmlns:wne="http://schemas.microsoft.com/office/word/2006/wordml">
+<w:footnotes xmlns:wpc="http://schemas.microsoft.com/office/word/2010/wordprocessingCanvas" xmlns:mc="http://schemas.openxmlformats.org/markup-compatibility/2006" xmlns:o="urn:schemas-microsoft-com:office:office" xmlns:r="http://schemas.openxmlformats.org/officeDocument/2006/relationships" xmlns:m="http://schemas.openxmlformats.org/officeDocument/2006/math" xmlns:v="urn:schemas-microsoft-com:vml" xmlns:wp14="http://schemas.microsoft.com/office/word/2010/wordprocessingDrawing" xmlns:wp="http://schemas.openxmlformats.org/drawingml/2006/wordprocessingDrawing" xmlns:w10="urn:schemas-microsoft-com:office:word" xmlns:w="http://schemas.openxmlformats.org/wordprocessingml/2006/main" xmlns:w14="http://schemas.microsoft.com/office/word/2010/wordml" xmlns:wpg="http://schemas.microsoft.com/office/word/2010/wordprocessingGroup" xmlns:wpi="http://schemas.microsoft.com/office/word/2010/wordprocessingInk" xmlns:wne="http://schemas.microsoft.com/office/word/2006/wordml" xmlns:wps="http://schemas.microsoft.com/office/word/2010/wordprocessingShape" mc:Ignorable="w14 wp14">
   <w:footnote w:type="separator" w:id="-1">
     <w:p>
       <w:r>
@@ -12740,7 +12945,7 @@
 </file>
 
 <file path=word/header1.xml><?xml version="1.0" encoding="utf-8"?>
-<w:hdr xmlns:ve="http://schemas.openxmlformats.org/markup-compatibility/2006" xmlns:o="urn:schemas-microsoft-com:office:office" xmlns:r="http://schemas.openxmlformats.org/officeDocument/2006/relationships" xmlns:m="http://schemas.openxmlformats.org/officeDocument/2006/math" xmlns:v="urn:schemas-microsoft-com:vml" xmlns:wp="http://schemas.openxmlformats.org/drawingml/2006/wordprocessingDrawing" xmlns:w10="urn:schemas-microsoft-com:office:word" xmlns:w="http://schemas.openxmlformats.org/wordprocessingml/2006/main" xmlns:wne="http://schemas.microsoft.com/office/word/2006/wordml">
+<w:hdr xmlns:wpc="http://schemas.microsoft.com/office/word/2010/wordprocessingCanvas" xmlns:mc="http://schemas.openxmlformats.org/markup-compatibility/2006" xmlns:o="urn:schemas-microsoft-com:office:office" xmlns:r="http://schemas.openxmlformats.org/officeDocument/2006/relationships" xmlns:m="http://schemas.openxmlformats.org/officeDocument/2006/math" xmlns:v="urn:schemas-microsoft-com:vml" xmlns:wp14="http://schemas.microsoft.com/office/word/2010/wordprocessingDrawing" xmlns:wp="http://schemas.openxmlformats.org/drawingml/2006/wordprocessingDrawing" xmlns:w10="urn:schemas-microsoft-com:office:word" xmlns:w="http://schemas.openxmlformats.org/wordprocessingml/2006/main" xmlns:w14="http://schemas.microsoft.com/office/word/2010/wordml" xmlns:wpg="http://schemas.microsoft.com/office/word/2010/wordprocessingGroup" xmlns:wpi="http://schemas.microsoft.com/office/word/2010/wordprocessingInk" xmlns:wne="http://schemas.microsoft.com/office/word/2006/wordml" xmlns:wps="http://schemas.microsoft.com/office/word/2010/wordprocessingShape" mc:Ignorable="w14 wp14">
   <w:p>
     <w:pPr>
       <w:pStyle w:val="Heading1"/>
@@ -12761,7 +12966,7 @@
 </file>
 
 <file path=word/header2.xml><?xml version="1.0" encoding="utf-8"?>
-<w:hdr xmlns:ve="http://schemas.openxmlformats.org/markup-compatibility/2006" xmlns:o="urn:schemas-microsoft-com:office:office" xmlns:r="http://schemas.openxmlformats.org/officeDocument/2006/relationships" xmlns:m="http://schemas.openxmlformats.org/officeDocument/2006/math" xmlns:v="urn:schemas-microsoft-com:vml" xmlns:wp="http://schemas.openxmlformats.org/drawingml/2006/wordprocessingDrawing" xmlns:w10="urn:schemas-microsoft-com:office:word" xmlns:w="http://schemas.openxmlformats.org/wordprocessingml/2006/main" xmlns:wne="http://schemas.microsoft.com/office/word/2006/wordml">
+<w:hdr xmlns:wpc="http://schemas.microsoft.com/office/word/2010/wordprocessingCanvas" xmlns:mc="http://schemas.openxmlformats.org/markup-compatibility/2006" xmlns:o="urn:schemas-microsoft-com:office:office" xmlns:r="http://schemas.openxmlformats.org/officeDocument/2006/relationships" xmlns:m="http://schemas.openxmlformats.org/officeDocument/2006/math" xmlns:v="urn:schemas-microsoft-com:vml" xmlns:wp14="http://schemas.microsoft.com/office/word/2010/wordprocessingDrawing" xmlns:wp="http://schemas.openxmlformats.org/drawingml/2006/wordprocessingDrawing" xmlns:w10="urn:schemas-microsoft-com:office:word" xmlns:w="http://schemas.openxmlformats.org/wordprocessingml/2006/main" xmlns:w14="http://schemas.microsoft.com/office/word/2010/wordml" xmlns:wpg="http://schemas.microsoft.com/office/word/2010/wordprocessingGroup" xmlns:wpi="http://schemas.microsoft.com/office/word/2010/wordprocessingInk" xmlns:wne="http://schemas.microsoft.com/office/word/2006/wordml" xmlns:wps="http://schemas.microsoft.com/office/word/2010/wordprocessingShape" mc:Ignorable="w14 wp14">
   <w:p>
     <w:pPr>
       <w:pStyle w:val="Heading1"/>
@@ -12845,7 +13050,7 @@
 </file>
 
 <file path=word/numbering.xml><?xml version="1.0" encoding="utf-8"?>
-<w:numbering xmlns:ve="http://schemas.openxmlformats.org/markup-compatibility/2006" xmlns:o="urn:schemas-microsoft-com:office:office" xmlns:r="http://schemas.openxmlformats.org/officeDocument/2006/relationships" xmlns:m="http://schemas.openxmlformats.org/officeDocument/2006/math" xmlns:v="urn:schemas-microsoft-com:vml" xmlns:wp="http://schemas.openxmlformats.org/drawingml/2006/wordprocessingDrawing" xmlns:w10="urn:schemas-microsoft-com:office:word" xmlns:w="http://schemas.openxmlformats.org/wordprocessingml/2006/main" xmlns:wne="http://schemas.microsoft.com/office/word/2006/wordml">
+<w:numbering xmlns:wpc="http://schemas.microsoft.com/office/word/2010/wordprocessingCanvas" xmlns:mc="http://schemas.openxmlformats.org/markup-compatibility/2006" xmlns:o="urn:schemas-microsoft-com:office:office" xmlns:r="http://schemas.openxmlformats.org/officeDocument/2006/relationships" xmlns:m="http://schemas.openxmlformats.org/officeDocument/2006/math" xmlns:v="urn:schemas-microsoft-com:vml" xmlns:wp14="http://schemas.microsoft.com/office/word/2010/wordprocessingDrawing" xmlns:wp="http://schemas.openxmlformats.org/drawingml/2006/wordprocessingDrawing" xmlns:w10="urn:schemas-microsoft-com:office:word" xmlns:w="http://schemas.openxmlformats.org/wordprocessingml/2006/main" xmlns:w14="http://schemas.microsoft.com/office/word/2010/wordml" xmlns:wpg="http://schemas.microsoft.com/office/word/2010/wordprocessingGroup" xmlns:wpi="http://schemas.microsoft.com/office/word/2010/wordprocessingInk" xmlns:wne="http://schemas.microsoft.com/office/word/2006/wordml" xmlns:wps="http://schemas.microsoft.com/office/word/2010/wordprocessingShape" mc:Ignorable="w14 wp14">
   <w:abstractNum w:abstractNumId="0">
     <w:nsid w:val="051D64B7"/>
     <w:multiLevelType w:val="hybridMultilevel"/>
@@ -13764,7 +13969,7 @@
 </file>
 
 <file path=word/styles.xml><?xml version="1.0" encoding="utf-8"?>
-<w:styles xmlns:r="http://schemas.openxmlformats.org/officeDocument/2006/relationships" xmlns:w="http://schemas.openxmlformats.org/wordprocessingml/2006/main">
+<w:styles xmlns:mc="http://schemas.openxmlformats.org/markup-compatibility/2006" xmlns:r="http://schemas.openxmlformats.org/officeDocument/2006/relationships" xmlns:w="http://schemas.openxmlformats.org/wordprocessingml/2006/main" xmlns:w14="http://schemas.microsoft.com/office/word/2010/wordml" mc:Ignorable="w14">
   <w:docDefaults>
     <w:rPrDefault>
       <w:rPr>
@@ -13964,7 +14169,6 @@
     <w:uiPriority w:val="99"/>
     <w:semiHidden/>
     <w:unhideWhenUsed/>
-    <w:qFormat/>
     <w:tblPr>
       <w:tblInd w:w="0" w:type="dxa"/>
       <w:tblCellMar>
@@ -14845,7 +15049,7 @@
   <a:extraClrSchemeLst/>
   <a:extLst>
     <a:ext uri="{05A4C25C-085E-4340-85A3-A5531E510DB2}">
-      <thm15:themeFamily xmlns="" xmlns:thm15="http://schemas.microsoft.com/office/thememl/2012/main" name="Office Theme" id="{62F939B6-93AF-4DB8-9C6B-D6C7DFDC589F}" vid="{4A3C46E8-61CC-4603-A589-7422A47A8E4A}"/>
+      <thm15:themeFamily xmlns:thm15="http://schemas.microsoft.com/office/thememl/2012/main" xmlns="" name="Office Theme" id="{62F939B6-93AF-4DB8-9C6B-D6C7DFDC589F}" vid="{4A3C46E8-61CC-4603-A589-7422A47A8E4A}"/>
     </a:ext>
   </a:extLst>
 </a:theme>

</xml_diff>